<commit_message>
Updated all section reports
</commit_message>
<xml_diff>
--- a/UAT Test Report.docx
+++ b/UAT Test Report.docx
@@ -1,6 +1,6 @@
 
 <file path=word/document.xml><?xml version="1.0" encoding="utf-8"?>
-<w:document xmlns:wpc="http://schemas.microsoft.com/office/word/2010/wordprocessingCanvas" xmlns:mc="http://schemas.openxmlformats.org/markup-compatibility/2006" xmlns:o="urn:schemas-microsoft-com:office:office" xmlns:r="http://schemas.openxmlformats.org/officeDocument/2006/relationships" xmlns:m="http://schemas.openxmlformats.org/officeDocument/2006/math" xmlns:v="urn:schemas-microsoft-com:vml" xmlns:wp14="http://schemas.microsoft.com/office/word/2010/wordprocessingDrawing" xmlns:wp="http://schemas.openxmlformats.org/drawingml/2006/wordprocessingDrawing" xmlns:w10="urn:schemas-microsoft-com:office:word" xmlns:w="http://schemas.openxmlformats.org/wordprocessingml/2006/main" xmlns:w14="http://schemas.microsoft.com/office/word/2010/wordml" xmlns:w15="http://schemas.microsoft.com/office/word/2012/wordml" xmlns:wpg="http://schemas.microsoft.com/office/word/2010/wordprocessingGroup" xmlns:wpi="http://schemas.microsoft.com/office/word/2010/wordprocessingInk" xmlns:wne="http://schemas.microsoft.com/office/word/2006/wordml" xmlns:wps="http://schemas.microsoft.com/office/word/2010/wordprocessingShape" mc:Ignorable="w14 w15 wp14">
+<w:document xmlns:wpc="http://schemas.microsoft.com/office/word/2010/wordprocessingCanvas" xmlns:cx="http://schemas.microsoft.com/office/drawing/2014/chartex" xmlns:cx1="http://schemas.microsoft.com/office/drawing/2015/9/8/chartex" xmlns:cx2="http://schemas.microsoft.com/office/drawing/2015/10/21/chartex" xmlns:cx3="http://schemas.microsoft.com/office/drawing/2016/5/9/chartex" xmlns:cx4="http://schemas.microsoft.com/office/drawing/2016/5/10/chartex" xmlns:cx5="http://schemas.microsoft.com/office/drawing/2016/5/11/chartex" xmlns:cx6="http://schemas.microsoft.com/office/drawing/2016/5/12/chartex" xmlns:cx7="http://schemas.microsoft.com/office/drawing/2016/5/13/chartex" xmlns:cx8="http://schemas.microsoft.com/office/drawing/2016/5/14/chartex" xmlns:mc="http://schemas.openxmlformats.org/markup-compatibility/2006" xmlns:aink="http://schemas.microsoft.com/office/drawing/2016/ink" xmlns:am3d="http://schemas.microsoft.com/office/drawing/2017/model3d" xmlns:o="urn:schemas-microsoft-com:office:office" xmlns:r="http://schemas.openxmlformats.org/officeDocument/2006/relationships" xmlns:m="http://schemas.openxmlformats.org/officeDocument/2006/math" xmlns:v="urn:schemas-microsoft-com:vml" xmlns:wp14="http://schemas.microsoft.com/office/word/2010/wordprocessingDrawing" xmlns:wp="http://schemas.openxmlformats.org/drawingml/2006/wordprocessingDrawing" xmlns:w10="urn:schemas-microsoft-com:office:word" xmlns:w="http://schemas.openxmlformats.org/wordprocessingml/2006/main" xmlns:w14="http://schemas.microsoft.com/office/word/2010/wordml" xmlns:w15="http://schemas.microsoft.com/office/word/2012/wordml" xmlns:w16cid="http://schemas.microsoft.com/office/word/2016/wordml/cid" xmlns:w16se="http://schemas.microsoft.com/office/word/2015/wordml/symex" xmlns:wpg="http://schemas.microsoft.com/office/word/2010/wordprocessingGroup" xmlns:wpi="http://schemas.microsoft.com/office/word/2010/wordprocessingInk" xmlns:wne="http://schemas.microsoft.com/office/word/2006/wordml" xmlns:wps="http://schemas.microsoft.com/office/word/2010/wordprocessingShape" mc:Ignorable="w14 w15 w16se w16cid wp14">
   <w:body>
     <w:p/>
     <w:p/>
@@ -48,6 +48,7 @@
             <w:dataBinding w:prefixMappings="xmlns:ns0='http://schemas.openxmlformats.org/officeDocument/2006/extended-properties'" w:xpath="/ns0:Properties[1]/ns0:Company[1]" w:storeItemID="{6668398D-A668-4E3E-A5EB-62B293D839F1}"/>
             <w:text/>
           </w:sdtPr>
+          <w:sdtEndPr/>
           <w:sdtContent>
             <w:tc>
               <w:tcPr>
@@ -117,6 +118,7 @@
               <w:dataBinding w:prefixMappings="xmlns:ns0='http://schemas.openxmlformats.org/package/2006/metadata/core-properties' xmlns:ns1='http://purl.org/dc/elements/1.1/'" w:xpath="/ns0:coreProperties[1]/ns1:title[1]" w:storeItemID="{6C3C8BC8-F283-45AE-878A-BAB7291924A1}"/>
               <w:text/>
             </w:sdtPr>
+            <w:sdtEndPr/>
             <w:sdtContent>
               <w:p>
                 <w:pPr>
@@ -159,6 +161,7 @@
             <w:dataBinding w:prefixMappings="xmlns:ns0='http://schemas.openxmlformats.org/package/2006/metadata/core-properties' xmlns:ns1='http://purl.org/dc/elements/1.1/'" w:xpath="/ns0:coreProperties[1]/ns1:subject[1]" w:storeItemID="{6C3C8BC8-F283-45AE-878A-BAB7291924A1}"/>
             <w:text/>
           </w:sdtPr>
+          <w:sdtEndPr/>
           <w:sdtContent>
             <w:tc>
               <w:tcPr>
@@ -242,6 +245,7 @@
             <w:dataBinding w:prefixMappings="xmlns:ns0='http://purl.org/dc/elements/1.1/' xmlns:ns1='http://schemas.openxmlformats.org/package/2006/metadata/core-properties' " w:xpath="/ns1:coreProperties[1]/ns0:creator[1]" w:storeItemID="{6C3C8BC8-F283-45AE-878A-BAB7291924A1}"/>
             <w:text/>
           </w:sdtPr>
+          <w:sdtEndPr/>
           <w:sdtContent>
             <w:tc>
               <w:tcPr>
@@ -281,6 +285,15 @@
     <w:p/>
     <w:sdt>
       <w:sdtPr>
+        <w:rPr>
+          <w:rFonts w:asciiTheme="minorHAnsi" w:eastAsiaTheme="minorEastAsia" w:hAnsiTheme="minorHAnsi" w:cstheme="minorBidi"/>
+          <w:b w:val="0"/>
+          <w:bCs w:val="0"/>
+          <w:smallCaps w:val="0"/>
+          <w:color w:val="auto"/>
+          <w:sz w:val="22"/>
+          <w:szCs w:val="22"/>
+        </w:rPr>
         <w:id w:val="60601960"/>
         <w:docPartObj>
           <w:docPartGallery w:val="Table of Contents"/>
@@ -289,12 +302,7 @@
       </w:sdtPr>
       <w:sdtEndPr>
         <w:rPr>
-          <w:rFonts w:asciiTheme="minorHAnsi" w:eastAsiaTheme="minorEastAsia" w:hAnsiTheme="minorHAnsi" w:cstheme="minorBidi"/>
-          <w:smallCaps w:val="0"/>
           <w:noProof/>
-          <w:color w:val="auto"/>
-          <w:sz w:val="22"/>
-          <w:szCs w:val="22"/>
         </w:rPr>
       </w:sdtEndPr>
       <w:sdtContent>
@@ -2697,42 +2705,113 @@
         <w:pStyle w:val="Heading3"/>
       </w:pPr>
       <w:bookmarkStart w:id="3" w:name="_Toc515637108"/>
+      <w:commentRangeStart w:id="4"/>
+      <w:commentRangeStart w:id="5"/>
       <w:r>
         <w:t>Report</w:t>
       </w:r>
       <w:bookmarkEnd w:id="3"/>
+      <w:commentRangeEnd w:id="4"/>
+      <w:r>
+        <w:rPr>
+          <w:rStyle w:val="CommentReference"/>
+          <w:rFonts w:asciiTheme="minorHAnsi" w:eastAsiaTheme="minorEastAsia" w:hAnsiTheme="minorHAnsi" w:cstheme="minorBidi"/>
+          <w:b w:val="0"/>
+          <w:bCs w:val="0"/>
+          <w:color w:val="auto"/>
+        </w:rPr>
+        <w:commentReference w:id="4"/>
+      </w:r>
+      <w:commentRangeEnd w:id="5"/>
+      <w:r>
+        <w:rPr>
+          <w:rStyle w:val="CommentReference"/>
+          <w:rFonts w:asciiTheme="minorHAnsi" w:eastAsiaTheme="minorEastAsia" w:hAnsiTheme="minorHAnsi" w:cstheme="minorBidi"/>
+          <w:b w:val="0"/>
+          <w:bCs w:val="0"/>
+          <w:color w:val="auto"/>
+        </w:rPr>
+        <w:commentReference w:id="5"/>
+      </w:r>
     </w:p>
     <w:p>
       <w:r>
-        <w:t xml:space="preserve">Two tests were completed, these can be seen on the </w:t>
-      </w:r>
-      <w:commentRangeStart w:id="4"/>
+        <w:t>Two tests were completed, these can be seen</w:t>
+      </w:r>
+      <w:r>
+        <w:t xml:space="preserve"> in detail</w:t>
+      </w:r>
+      <w:r>
+        <w:t xml:space="preserve"> on the </w:t>
+      </w:r>
+      <w:commentRangeStart w:id="6"/>
       <w:r>
         <w:t xml:space="preserve">Launch App UAT </w:t>
       </w:r>
-      <w:commentRangeEnd w:id="4"/>
+      <w:commentRangeEnd w:id="6"/>
       <w:r>
         <w:rPr>
           <w:rStyle w:val="CommentReference"/>
         </w:rPr>
-        <w:commentReference w:id="4"/>
+        <w:commentReference w:id="6"/>
       </w:r>
       <w:r>
         <w:t xml:space="preserve">test script, these tests plus accompanied screen shots show that the application launches as expected </w:t>
       </w:r>
       <w:r>
-        <w:t>starting with display of the splash screen and that it then opens login / register screen. The other test shows that the application buttons for register and login act as expected and open their corresponding screens.</w:t>
+        <w:t xml:space="preserve">starting with display of the splash screen and that it then opens login / register screen. </w:t>
+      </w:r>
+      <w:commentRangeStart w:id="7"/>
+      <w:r>
+        <w:t>The other test shows that the application buttons for register and login act as expected and open their corresponding screens.</w:t>
+      </w:r>
+      <w:commentRangeEnd w:id="7"/>
+      <w:r>
+        <w:rPr>
+          <w:rStyle w:val="CommentReference"/>
+        </w:rPr>
+        <w:commentReference w:id="7"/>
+      </w:r>
+      <w:r>
+        <w:t xml:space="preserve"> All of the launch application tests passed on first run, </w:t>
+      </w:r>
+      <w:r>
+        <w:t>the</w:t>
+      </w:r>
+      <w:r>
+        <w:t xml:space="preserve"> application opened at the splash screen and progressed to the login/ register screen after the </w:t>
+      </w:r>
+      <w:r>
+        <w:t>allotted</w:t>
+      </w:r>
+      <w:r>
+        <w:t xml:space="preserve"> </w:t>
+      </w:r>
+      <w:r>
+        <w:t>time.</w:t>
       </w:r>
     </w:p>
     <w:p>
       <w:pPr>
         <w:pStyle w:val="Heading3"/>
       </w:pPr>
-      <w:bookmarkStart w:id="5" w:name="_Toc515637109"/>
+      <w:bookmarkStart w:id="8" w:name="_Toc515637109"/>
+      <w:commentRangeStart w:id="9"/>
       <w:r>
         <w:t>Analysis Tracking</w:t>
       </w:r>
-      <w:bookmarkEnd w:id="5"/>
+      <w:bookmarkEnd w:id="8"/>
+      <w:commentRangeEnd w:id="9"/>
+      <w:r>
+        <w:rPr>
+          <w:rStyle w:val="CommentReference"/>
+          <w:rFonts w:asciiTheme="minorHAnsi" w:eastAsiaTheme="minorEastAsia" w:hAnsiTheme="minorHAnsi" w:cstheme="minorBidi"/>
+          <w:b w:val="0"/>
+          <w:bCs w:val="0"/>
+          <w:color w:val="auto"/>
+        </w:rPr>
+        <w:commentReference w:id="9"/>
+      </w:r>
     </w:p>
     <w:p>
       <w:pPr>
@@ -2748,57 +2827,370 @@
         <w:t xml:space="preserve">Passed test cases percentage </w:t>
       </w:r>
     </w:p>
+    <w:tbl>
+      <w:tblPr>
+        <w:tblStyle w:val="GridTable2"/>
+        <w:tblW w:w="0" w:type="auto"/>
+        <w:tblLook w:val="04A0" w:firstRow="1" w:lastRow="0" w:firstColumn="1" w:lastColumn="0" w:noHBand="0" w:noVBand="1"/>
+      </w:tblPr>
+      <w:tblGrid>
+        <w:gridCol w:w="8318"/>
+        <w:gridCol w:w="708"/>
+      </w:tblGrid>
+      <w:tr>
+        <w:trPr>
+          <w:cnfStyle w:val="100000000000" w:firstRow="1" w:lastRow="0" w:firstColumn="0" w:lastColumn="0" w:oddVBand="0" w:evenVBand="0" w:oddHBand="0" w:evenHBand="0" w:firstRowFirstColumn="0" w:firstRowLastColumn="0" w:lastRowFirstColumn="0" w:lastRowLastColumn="0"/>
+        </w:trPr>
+        <w:tc>
+          <w:tcPr>
+            <w:cnfStyle w:val="001000000000" w:firstRow="0" w:lastRow="0" w:firstColumn="1" w:lastColumn="0" w:oddVBand="0" w:evenVBand="0" w:oddHBand="0" w:evenHBand="0" w:firstRowFirstColumn="0" w:firstRowLastColumn="0" w:lastRowFirstColumn="0" w:lastRowLastColumn="0"/>
+            <w:tcW w:w="8359" w:type="dxa"/>
+          </w:tcPr>
+          <w:p>
+            <w:pPr>
+              <w:rPr>
+                <w:lang w:val="nl-NL"/>
+              </w:rPr>
+            </w:pPr>
+            <w:bookmarkStart w:id="10" w:name="_Hlk515899257"/>
+          </w:p>
+        </w:tc>
+        <w:tc>
+          <w:tcPr>
+            <w:tcW w:w="657" w:type="dxa"/>
+          </w:tcPr>
+          <w:p>
+            <w:pPr>
+              <w:cnfStyle w:val="100000000000" w:firstRow="1" w:lastRow="0" w:firstColumn="0" w:lastColumn="0" w:oddVBand="0" w:evenVBand="0" w:oddHBand="0" w:evenHBand="0" w:firstRowFirstColumn="0" w:firstRowLastColumn="0" w:lastRowFirstColumn="0" w:lastRowLastColumn="0"/>
+              <w:rPr>
+                <w:lang w:val="nl-NL"/>
+              </w:rPr>
+            </w:pPr>
+          </w:p>
+        </w:tc>
+      </w:tr>
+      <w:tr>
+        <w:trPr>
+          <w:cnfStyle w:val="000000100000" w:firstRow="0" w:lastRow="0" w:firstColumn="0" w:lastColumn="0" w:oddVBand="0" w:evenVBand="0" w:oddHBand="1" w:evenHBand="0" w:firstRowFirstColumn="0" w:firstRowLastColumn="0" w:lastRowFirstColumn="0" w:lastRowLastColumn="0"/>
+        </w:trPr>
+        <w:tc>
+          <w:tcPr>
+            <w:cnfStyle w:val="001000000000" w:firstRow="0" w:lastRow="0" w:firstColumn="1" w:lastColumn="0" w:oddVBand="0" w:evenVBand="0" w:oddHBand="0" w:evenHBand="0" w:firstRowFirstColumn="0" w:firstRowLastColumn="0" w:lastRowFirstColumn="0" w:lastRowLastColumn="0"/>
+            <w:tcW w:w="8359" w:type="dxa"/>
+            <w:shd w:val="clear" w:color="auto" w:fill="A6A6A6" w:themeFill="background1" w:themeFillShade="A6"/>
+          </w:tcPr>
+          <w:p>
+            <w:pPr>
+              <w:rPr>
+                <w:i/>
+                <w:lang w:val="nl-NL"/>
+              </w:rPr>
+            </w:pPr>
+            <w:r>
+              <w:rPr>
+                <w:i/>
+                <w:lang w:val="nl-NL"/>
+              </w:rPr>
+              <w:t>Number of tests</w:t>
+            </w:r>
+          </w:p>
+        </w:tc>
+        <w:tc>
+          <w:tcPr>
+            <w:tcW w:w="657" w:type="dxa"/>
+            <w:shd w:val="clear" w:color="auto" w:fill="A6A6A6" w:themeFill="background1" w:themeFillShade="A6"/>
+          </w:tcPr>
+          <w:p>
+            <w:pPr>
+              <w:cnfStyle w:val="000000100000" w:firstRow="0" w:lastRow="0" w:firstColumn="0" w:lastColumn="0" w:oddVBand="0" w:evenVBand="0" w:oddHBand="1" w:evenHBand="0" w:firstRowFirstColumn="0" w:firstRowLastColumn="0" w:lastRowFirstColumn="0" w:lastRowLastColumn="0"/>
+              <w:rPr>
+                <w:lang w:val="nl-NL"/>
+              </w:rPr>
+            </w:pPr>
+            <w:r>
+              <w:rPr>
+                <w:lang w:val="nl-NL"/>
+              </w:rPr>
+              <w:t>2</w:t>
+            </w:r>
+          </w:p>
+          <w:p>
+            <w:pPr>
+              <w:cnfStyle w:val="000000100000" w:firstRow="0" w:lastRow="0" w:firstColumn="0" w:lastColumn="0" w:oddVBand="0" w:evenVBand="0" w:oddHBand="1" w:evenHBand="0" w:firstRowFirstColumn="0" w:firstRowLastColumn="0" w:lastRowFirstColumn="0" w:lastRowLastColumn="0"/>
+              <w:rPr>
+                <w:lang w:val="nl-NL"/>
+              </w:rPr>
+            </w:pPr>
+          </w:p>
+        </w:tc>
+      </w:tr>
+      <w:tr>
+        <w:tc>
+          <w:tcPr>
+            <w:cnfStyle w:val="001000000000" w:firstRow="0" w:lastRow="0" w:firstColumn="1" w:lastColumn="0" w:oddVBand="0" w:evenVBand="0" w:oddHBand="0" w:evenHBand="0" w:firstRowFirstColumn="0" w:firstRowLastColumn="0" w:lastRowFirstColumn="0" w:lastRowLastColumn="0"/>
+            <w:tcW w:w="8359" w:type="dxa"/>
+          </w:tcPr>
+          <w:p>
+            <w:pPr>
+              <w:rPr>
+                <w:i/>
+                <w:lang w:val="nl-NL"/>
+              </w:rPr>
+            </w:pPr>
+            <w:r>
+              <w:rPr>
+                <w:i/>
+                <w:lang w:val="nl-NL"/>
+              </w:rPr>
+              <w:t>Passed tests</w:t>
+            </w:r>
+          </w:p>
+        </w:tc>
+        <w:tc>
+          <w:tcPr>
+            <w:tcW w:w="657" w:type="dxa"/>
+          </w:tcPr>
+          <w:p>
+            <w:pPr>
+              <w:cnfStyle w:val="000000000000" w:firstRow="0" w:lastRow="0" w:firstColumn="0" w:lastColumn="0" w:oddVBand="0" w:evenVBand="0" w:oddHBand="0" w:evenHBand="0" w:firstRowFirstColumn="0" w:firstRowLastColumn="0" w:lastRowFirstColumn="0" w:lastRowLastColumn="0"/>
+              <w:rPr>
+                <w:lang w:val="nl-NL"/>
+              </w:rPr>
+            </w:pPr>
+            <w:r>
+              <w:rPr>
+                <w:lang w:val="nl-NL"/>
+              </w:rPr>
+              <w:t>2</w:t>
+            </w:r>
+          </w:p>
+          <w:p>
+            <w:pPr>
+              <w:cnfStyle w:val="000000000000" w:firstRow="0" w:lastRow="0" w:firstColumn="0" w:lastColumn="0" w:oddVBand="0" w:evenVBand="0" w:oddHBand="0" w:evenHBand="0" w:firstRowFirstColumn="0" w:firstRowLastColumn="0" w:lastRowFirstColumn="0" w:lastRowLastColumn="0"/>
+              <w:rPr>
+                <w:lang w:val="nl-NL"/>
+              </w:rPr>
+            </w:pPr>
+          </w:p>
+        </w:tc>
+      </w:tr>
+      <w:tr>
+        <w:trPr>
+          <w:cnfStyle w:val="000000100000" w:firstRow="0" w:lastRow="0" w:firstColumn="0" w:lastColumn="0" w:oddVBand="0" w:evenVBand="0" w:oddHBand="1" w:evenHBand="0" w:firstRowFirstColumn="0" w:firstRowLastColumn="0" w:lastRowFirstColumn="0" w:lastRowLastColumn="0"/>
+        </w:trPr>
+        <w:tc>
+          <w:tcPr>
+            <w:cnfStyle w:val="001000000000" w:firstRow="0" w:lastRow="0" w:firstColumn="1" w:lastColumn="0" w:oddVBand="0" w:evenVBand="0" w:oddHBand="0" w:evenHBand="0" w:firstRowFirstColumn="0" w:firstRowLastColumn="0" w:lastRowFirstColumn="0" w:lastRowLastColumn="0"/>
+            <w:tcW w:w="8359" w:type="dxa"/>
+            <w:shd w:val="clear" w:color="auto" w:fill="A6A6A6" w:themeFill="background1" w:themeFillShade="A6"/>
+          </w:tcPr>
+          <w:p>
+            <w:pPr>
+              <w:rPr>
+                <w:i/>
+                <w:lang w:val="nl-NL"/>
+              </w:rPr>
+            </w:pPr>
+            <w:r>
+              <w:rPr>
+                <w:i/>
+                <w:lang w:val="nl-NL"/>
+              </w:rPr>
+              <w:t>Failed tests</w:t>
+            </w:r>
+          </w:p>
+        </w:tc>
+        <w:tc>
+          <w:tcPr>
+            <w:tcW w:w="657" w:type="dxa"/>
+            <w:shd w:val="clear" w:color="auto" w:fill="A6A6A6" w:themeFill="background1" w:themeFillShade="A6"/>
+          </w:tcPr>
+          <w:p>
+            <w:pPr>
+              <w:cnfStyle w:val="000000100000" w:firstRow="0" w:lastRow="0" w:firstColumn="0" w:lastColumn="0" w:oddVBand="0" w:evenVBand="0" w:oddHBand="1" w:evenHBand="0" w:firstRowFirstColumn="0" w:firstRowLastColumn="0" w:lastRowFirstColumn="0" w:lastRowLastColumn="0"/>
+              <w:rPr>
+                <w:lang w:val="nl-NL"/>
+              </w:rPr>
+            </w:pPr>
+            <w:r>
+              <w:rPr>
+                <w:lang w:val="nl-NL"/>
+              </w:rPr>
+              <w:t>0</w:t>
+            </w:r>
+          </w:p>
+          <w:p>
+            <w:pPr>
+              <w:cnfStyle w:val="000000100000" w:firstRow="0" w:lastRow="0" w:firstColumn="0" w:lastColumn="0" w:oddVBand="0" w:evenVBand="0" w:oddHBand="1" w:evenHBand="0" w:firstRowFirstColumn="0" w:firstRowLastColumn="0" w:lastRowFirstColumn="0" w:lastRowLastColumn="0"/>
+              <w:rPr>
+                <w:lang w:val="nl-NL"/>
+              </w:rPr>
+            </w:pPr>
+          </w:p>
+        </w:tc>
+      </w:tr>
+      <w:tr>
+        <w:tc>
+          <w:tcPr>
+            <w:cnfStyle w:val="001000000000" w:firstRow="0" w:lastRow="0" w:firstColumn="1" w:lastColumn="0" w:oddVBand="0" w:evenVBand="0" w:oddHBand="0" w:evenHBand="0" w:firstRowFirstColumn="0" w:firstRowLastColumn="0" w:lastRowFirstColumn="0" w:lastRowLastColumn="0"/>
+            <w:tcW w:w="8359" w:type="dxa"/>
+          </w:tcPr>
+          <w:p>
+            <w:pPr>
+              <w:rPr>
+                <w:i/>
+                <w:lang w:val="nl-NL"/>
+              </w:rPr>
+            </w:pPr>
+            <w:r>
+              <w:rPr>
+                <w:i/>
+                <w:lang w:val="nl-NL"/>
+              </w:rPr>
+              <w:t xml:space="preserve">Tests </w:t>
+            </w:r>
+            <w:r>
+              <w:rPr>
+                <w:i/>
+                <w:lang w:val="nl-NL"/>
+              </w:rPr>
+              <w:t>passed</w:t>
+            </w:r>
+          </w:p>
+        </w:tc>
+        <w:tc>
+          <w:tcPr>
+            <w:tcW w:w="657" w:type="dxa"/>
+          </w:tcPr>
+          <w:p>
+            <w:pPr>
+              <w:cnfStyle w:val="000000000000" w:firstRow="0" w:lastRow="0" w:firstColumn="0" w:lastColumn="0" w:oddVBand="0" w:evenVBand="0" w:oddHBand="0" w:evenHBand="0" w:firstRowFirstColumn="0" w:firstRowLastColumn="0" w:lastRowFirstColumn="0" w:lastRowLastColumn="0"/>
+              <w:rPr>
+                <w:lang w:val="nl-NL"/>
+              </w:rPr>
+            </w:pPr>
+            <w:r>
+              <w:rPr>
+                <w:lang w:val="nl-NL"/>
+              </w:rPr>
+              <w:t xml:space="preserve">100% </w:t>
+            </w:r>
+          </w:p>
+          <w:p>
+            <w:pPr>
+              <w:cnfStyle w:val="000000000000" w:firstRow="0" w:lastRow="0" w:firstColumn="0" w:lastColumn="0" w:oddVBand="0" w:evenVBand="0" w:oddHBand="0" w:evenHBand="0" w:firstRowFirstColumn="0" w:firstRowLastColumn="0" w:lastRowFirstColumn="0" w:lastRowLastColumn="0"/>
+              <w:rPr>
+                <w:lang w:val="nl-NL"/>
+              </w:rPr>
+            </w:pPr>
+          </w:p>
+        </w:tc>
+      </w:tr>
+    </w:tbl>
     <w:p>
       <w:pPr>
-        <w:rPr>
-          <w:lang w:val="nl-NL"/>
-        </w:rPr>
+        <w:pStyle w:val="Heading2"/>
       </w:pPr>
-      <w:r>
-        <w:rPr>
-          <w:lang w:val="nl-NL"/>
-        </w:rPr>
-        <w:t>Number of tests 2</w:t>
-      </w:r>
+      <w:bookmarkStart w:id="11" w:name="_Toc515637111"/>
+      <w:bookmarkEnd w:id="10"/>
+      <w:r>
+        <w:t>Register</w:t>
+      </w:r>
+      <w:bookmarkEnd w:id="11"/>
     </w:p>
     <w:p>
       <w:pPr>
+        <w:pStyle w:val="Heading3"/>
+      </w:pPr>
+      <w:bookmarkStart w:id="12" w:name="_Toc515637112"/>
+      <w:r>
+        <w:t>Report</w:t>
+      </w:r>
+      <w:bookmarkEnd w:id="12"/>
+    </w:p>
+    <w:p>
+      <w:r>
+        <w:t xml:space="preserve">Nine tests were conducted and can be seen </w:t>
+      </w:r>
+      <w:r>
+        <w:t xml:space="preserve">in detail </w:t>
+      </w:r>
+      <w:r>
+        <w:t xml:space="preserve">in the </w:t>
+      </w:r>
+      <w:commentRangeStart w:id="13"/>
+      <w:r>
+        <w:t xml:space="preserve">Register Account UAT </w:t>
+      </w:r>
+      <w:commentRangeEnd w:id="13"/>
+      <w:r>
         <w:rPr>
-          <w:lang w:val="nl-NL"/>
+          <w:rStyle w:val="CommentReference"/>
         </w:rPr>
-      </w:pPr>
-      <w:r>
-        <w:rPr>
-          <w:lang w:val="nl-NL"/>
-        </w:rPr>
-        <w:t>Passed tests 2</w:t>
+        <w:commentReference w:id="13"/>
+      </w:r>
+      <w:r>
+        <w:t xml:space="preserve">test scripts, </w:t>
+      </w:r>
+      <w:r>
+        <w:t>with seven running as expected and two failing on first run but passing after implementation was redone.</w:t>
+      </w:r>
+      <w:r>
+        <w:t xml:space="preserve"> Tests checked that fields were editable, error messages occurred with incorrect </w:t>
+      </w:r>
+      <w:r>
+        <w:t>input that</w:t>
+      </w:r>
+      <w:r>
+        <w:t xml:space="preserve"> users can register or skip registration.</w:t>
+      </w:r>
+      <w:r>
+        <w:t xml:space="preserve"> During the first run of the register tests two tests failed</w:t>
+      </w:r>
+      <w:r>
+        <w:t>. One</w:t>
+      </w:r>
+      <w:r>
+        <w:t xml:space="preserve"> </w:t>
+      </w:r>
+      <w:r>
+        <w:t>fail was when the passwords did not match it still logged the user in whereas it should have displayed an error saying that the passwords did not match. The second failed when testing that if you skip registration</w:t>
+      </w:r>
+      <w:r>
+        <w:t xml:space="preserve"> it did not change the name from username</w:t>
+      </w:r>
+      <w:r>
+        <w:t xml:space="preserve"> placeholder to guest as was expected. All other tests passed all fields were editable and errors displayed if fields were blank</w:t>
+      </w:r>
+      <w:r>
+        <w:t>, or registration was skipped</w:t>
+      </w:r>
+      <w:r>
+        <w:t>. On second run the two above tests that failed passed and worked as expected</w:t>
+      </w:r>
+      <w:r>
+        <w:t>, the error passwords must match was displayed and the username placeholder changed to guest</w:t>
+      </w:r>
+      <w:r>
+        <w:t>.</w:t>
+      </w:r>
+      <w:r>
+        <w:t xml:space="preserve"> </w:t>
       </w:r>
     </w:p>
     <w:p>
       <w:pPr>
-        <w:rPr>
-          <w:lang w:val="nl-NL"/>
-        </w:rPr>
+        <w:pStyle w:val="Heading3"/>
       </w:pPr>
-      <w:r>
-        <w:rPr>
-          <w:lang w:val="nl-NL"/>
-        </w:rPr>
-        <w:t>Failed tests 0</w:t>
-      </w:r>
-    </w:p>
-    <w:p>
-      <w:pPr>
-        <w:rPr>
-          <w:lang w:val="nl-NL"/>
-        </w:rPr>
-      </w:pPr>
-      <w:r>
-        <w:rPr>
-          <w:lang w:val="nl-NL"/>
-        </w:rPr>
-        <w:t>100% passed</w:t>
-      </w:r>
+      <w:bookmarkStart w:id="14" w:name="_Toc515637113"/>
+      <w:r>
+        <w:lastRenderedPageBreak/>
+        <w:t>Analysis</w:t>
+      </w:r>
+      <w:r>
+        <w:t xml:space="preserve"> Tracking</w:t>
+      </w:r>
+      <w:bookmarkEnd w:id="14"/>
     </w:p>
     <w:p>
       <w:pPr>
@@ -2811,652 +3203,721 @@
         <w:rPr>
           <w:lang w:val="nl-NL"/>
         </w:rPr>
-        <w:t>Failed test cases percentage</w:t>
+        <w:t xml:space="preserve">Passed test cases percentage </w:t>
       </w:r>
     </w:p>
+    <w:tbl>
+      <w:tblPr>
+        <w:tblStyle w:val="GridTable2"/>
+        <w:tblW w:w="0" w:type="auto"/>
+        <w:tblLook w:val="04A0" w:firstRow="1" w:lastRow="0" w:firstColumn="1" w:lastColumn="0" w:noHBand="0" w:noVBand="1"/>
+      </w:tblPr>
+      <w:tblGrid>
+        <w:gridCol w:w="7371"/>
+        <w:gridCol w:w="1655"/>
+      </w:tblGrid>
+      <w:tr>
+        <w:trPr>
+          <w:cnfStyle w:val="100000000000" w:firstRow="1" w:lastRow="0" w:firstColumn="0" w:lastColumn="0" w:oddVBand="0" w:evenVBand="0" w:oddHBand="0" w:evenHBand="0" w:firstRowFirstColumn="0" w:firstRowLastColumn="0" w:lastRowFirstColumn="0" w:lastRowLastColumn="0"/>
+        </w:trPr>
+        <w:tc>
+          <w:tcPr>
+            <w:cnfStyle w:val="001000000000" w:firstRow="0" w:lastRow="0" w:firstColumn="1" w:lastColumn="0" w:oddVBand="0" w:evenVBand="0" w:oddHBand="0" w:evenHBand="0" w:firstRowFirstColumn="0" w:firstRowLastColumn="0" w:lastRowFirstColumn="0" w:lastRowLastColumn="0"/>
+            <w:tcW w:w="7371" w:type="dxa"/>
+          </w:tcPr>
+          <w:p>
+            <w:pPr>
+              <w:rPr>
+                <w:lang w:val="nl-NL"/>
+              </w:rPr>
+            </w:pPr>
+          </w:p>
+        </w:tc>
+        <w:tc>
+          <w:tcPr>
+            <w:tcW w:w="1655" w:type="dxa"/>
+          </w:tcPr>
+          <w:p>
+            <w:pPr>
+              <w:cnfStyle w:val="100000000000" w:firstRow="1" w:lastRow="0" w:firstColumn="0" w:lastColumn="0" w:oddVBand="0" w:evenVBand="0" w:oddHBand="0" w:evenHBand="0" w:firstRowFirstColumn="0" w:firstRowLastColumn="0" w:lastRowFirstColumn="0" w:lastRowLastColumn="0"/>
+              <w:rPr>
+                <w:lang w:val="nl-NL"/>
+              </w:rPr>
+            </w:pPr>
+          </w:p>
+        </w:tc>
+      </w:tr>
+      <w:tr>
+        <w:trPr>
+          <w:cnfStyle w:val="000000100000" w:firstRow="0" w:lastRow="0" w:firstColumn="0" w:lastColumn="0" w:oddVBand="0" w:evenVBand="0" w:oddHBand="1" w:evenHBand="0" w:firstRowFirstColumn="0" w:firstRowLastColumn="0" w:lastRowFirstColumn="0" w:lastRowLastColumn="0"/>
+        </w:trPr>
+        <w:tc>
+          <w:tcPr>
+            <w:cnfStyle w:val="001000000000" w:firstRow="0" w:lastRow="0" w:firstColumn="1" w:lastColumn="0" w:oddVBand="0" w:evenVBand="0" w:oddHBand="0" w:evenHBand="0" w:firstRowFirstColumn="0" w:firstRowLastColumn="0" w:lastRowFirstColumn="0" w:lastRowLastColumn="0"/>
+            <w:tcW w:w="7371" w:type="dxa"/>
+            <w:shd w:val="clear" w:color="auto" w:fill="A6A6A6" w:themeFill="background1" w:themeFillShade="A6"/>
+          </w:tcPr>
+          <w:p>
+            <w:pPr>
+              <w:rPr>
+                <w:i/>
+              </w:rPr>
+            </w:pPr>
+            <w:r>
+              <w:rPr>
+                <w:i/>
+                <w:lang w:val="nl-NL"/>
+              </w:rPr>
+              <w:t>Number of tests</w:t>
+            </w:r>
+          </w:p>
+        </w:tc>
+        <w:tc>
+          <w:tcPr>
+            <w:tcW w:w="1655" w:type="dxa"/>
+            <w:shd w:val="clear" w:color="auto" w:fill="A6A6A6" w:themeFill="background1" w:themeFillShade="A6"/>
+          </w:tcPr>
+          <w:p>
+            <w:pPr>
+              <w:cnfStyle w:val="000000100000" w:firstRow="0" w:lastRow="0" w:firstColumn="0" w:lastColumn="0" w:oddVBand="0" w:evenVBand="0" w:oddHBand="1" w:evenHBand="0" w:firstRowFirstColumn="0" w:firstRowLastColumn="0" w:lastRowFirstColumn="0" w:lastRowLastColumn="0"/>
+              <w:rPr>
+                <w:lang w:val="nl-NL"/>
+              </w:rPr>
+            </w:pPr>
+            <w:r>
+              <w:rPr>
+                <w:lang w:val="nl-NL"/>
+              </w:rPr>
+              <w:t>9</w:t>
+            </w:r>
+          </w:p>
+          <w:p>
+            <w:pPr>
+              <w:cnfStyle w:val="000000100000" w:firstRow="0" w:lastRow="0" w:firstColumn="0" w:lastColumn="0" w:oddVBand="0" w:evenVBand="0" w:oddHBand="1" w:evenHBand="0" w:firstRowFirstColumn="0" w:firstRowLastColumn="0" w:lastRowFirstColumn="0" w:lastRowLastColumn="0"/>
+              <w:rPr>
+                <w:lang w:val="nl-NL"/>
+              </w:rPr>
+            </w:pPr>
+          </w:p>
+        </w:tc>
+      </w:tr>
+      <w:tr>
+        <w:tc>
+          <w:tcPr>
+            <w:cnfStyle w:val="001000000000" w:firstRow="0" w:lastRow="0" w:firstColumn="1" w:lastColumn="0" w:oddVBand="0" w:evenVBand="0" w:oddHBand="0" w:evenHBand="0" w:firstRowFirstColumn="0" w:firstRowLastColumn="0" w:lastRowFirstColumn="0" w:lastRowLastColumn="0"/>
+            <w:tcW w:w="7371" w:type="dxa"/>
+          </w:tcPr>
+          <w:p>
+            <w:pPr>
+              <w:rPr>
+                <w:i/>
+                <w:lang w:val="nl-NL"/>
+              </w:rPr>
+            </w:pPr>
+            <w:r>
+              <w:rPr>
+                <w:i/>
+                <w:lang w:val="nl-NL"/>
+              </w:rPr>
+              <w:t>Passed tests</w:t>
+            </w:r>
+          </w:p>
+        </w:tc>
+        <w:tc>
+          <w:tcPr>
+            <w:tcW w:w="1655" w:type="dxa"/>
+          </w:tcPr>
+          <w:p>
+            <w:pPr>
+              <w:cnfStyle w:val="000000000000" w:firstRow="0" w:lastRow="0" w:firstColumn="0" w:lastColumn="0" w:oddVBand="0" w:evenVBand="0" w:oddHBand="0" w:evenHBand="0" w:firstRowFirstColumn="0" w:firstRowLastColumn="0" w:lastRowFirstColumn="0" w:lastRowLastColumn="0"/>
+              <w:rPr>
+                <w:lang w:val="nl-NL"/>
+              </w:rPr>
+            </w:pPr>
+            <w:r>
+              <w:rPr>
+                <w:lang w:val="nl-NL"/>
+              </w:rPr>
+              <w:t>7 first run, 9 second run</w:t>
+            </w:r>
+          </w:p>
+          <w:p>
+            <w:pPr>
+              <w:cnfStyle w:val="000000000000" w:firstRow="0" w:lastRow="0" w:firstColumn="0" w:lastColumn="0" w:oddVBand="0" w:evenVBand="0" w:oddHBand="0" w:evenHBand="0" w:firstRowFirstColumn="0" w:firstRowLastColumn="0" w:lastRowFirstColumn="0" w:lastRowLastColumn="0"/>
+              <w:rPr>
+                <w:lang w:val="nl-NL"/>
+              </w:rPr>
+            </w:pPr>
+          </w:p>
+        </w:tc>
+      </w:tr>
+      <w:tr>
+        <w:trPr>
+          <w:cnfStyle w:val="000000100000" w:firstRow="0" w:lastRow="0" w:firstColumn="0" w:lastColumn="0" w:oddVBand="0" w:evenVBand="0" w:oddHBand="1" w:evenHBand="0" w:firstRowFirstColumn="0" w:firstRowLastColumn="0" w:lastRowFirstColumn="0" w:lastRowLastColumn="0"/>
+        </w:trPr>
+        <w:tc>
+          <w:tcPr>
+            <w:cnfStyle w:val="001000000000" w:firstRow="0" w:lastRow="0" w:firstColumn="1" w:lastColumn="0" w:oddVBand="0" w:evenVBand="0" w:oddHBand="0" w:evenHBand="0" w:firstRowFirstColumn="0" w:firstRowLastColumn="0" w:lastRowFirstColumn="0" w:lastRowLastColumn="0"/>
+            <w:tcW w:w="7371" w:type="dxa"/>
+            <w:shd w:val="clear" w:color="auto" w:fill="A6A6A6" w:themeFill="background1" w:themeFillShade="A6"/>
+          </w:tcPr>
+          <w:p>
+            <w:pPr>
+              <w:rPr>
+                <w:i/>
+                <w:lang w:val="nl-NL"/>
+              </w:rPr>
+            </w:pPr>
+            <w:r>
+              <w:rPr>
+                <w:i/>
+                <w:lang w:val="nl-NL"/>
+              </w:rPr>
+              <w:t>Failed tests</w:t>
+            </w:r>
+          </w:p>
+        </w:tc>
+        <w:tc>
+          <w:tcPr>
+            <w:tcW w:w="1655" w:type="dxa"/>
+            <w:shd w:val="clear" w:color="auto" w:fill="A6A6A6" w:themeFill="background1" w:themeFillShade="A6"/>
+          </w:tcPr>
+          <w:p>
+            <w:pPr>
+              <w:cnfStyle w:val="000000100000" w:firstRow="0" w:lastRow="0" w:firstColumn="0" w:lastColumn="0" w:oddVBand="0" w:evenVBand="0" w:oddHBand="1" w:evenHBand="0" w:firstRowFirstColumn="0" w:firstRowLastColumn="0" w:lastRowFirstColumn="0" w:lastRowLastColumn="0"/>
+              <w:rPr>
+                <w:lang w:val="nl-NL"/>
+              </w:rPr>
+            </w:pPr>
+            <w:r>
+              <w:rPr>
+                <w:lang w:val="nl-NL"/>
+              </w:rPr>
+              <w:t>2 first run, 0 second run</w:t>
+            </w:r>
+            <w:r>
+              <w:rPr>
+                <w:lang w:val="nl-NL"/>
+              </w:rPr>
+              <w:t xml:space="preserve"> </w:t>
+            </w:r>
+          </w:p>
+          <w:p>
+            <w:pPr>
+              <w:cnfStyle w:val="000000100000" w:firstRow="0" w:lastRow="0" w:firstColumn="0" w:lastColumn="0" w:oddVBand="0" w:evenVBand="0" w:oddHBand="1" w:evenHBand="0" w:firstRowFirstColumn="0" w:firstRowLastColumn="0" w:lastRowFirstColumn="0" w:lastRowLastColumn="0"/>
+              <w:rPr>
+                <w:lang w:val="nl-NL"/>
+              </w:rPr>
+            </w:pPr>
+          </w:p>
+        </w:tc>
+      </w:tr>
+      <w:tr>
+        <w:tc>
+          <w:tcPr>
+            <w:cnfStyle w:val="001000000000" w:firstRow="0" w:lastRow="0" w:firstColumn="1" w:lastColumn="0" w:oddVBand="0" w:evenVBand="0" w:oddHBand="0" w:evenHBand="0" w:firstRowFirstColumn="0" w:firstRowLastColumn="0" w:lastRowFirstColumn="0" w:lastRowLastColumn="0"/>
+            <w:tcW w:w="7371" w:type="dxa"/>
+          </w:tcPr>
+          <w:p>
+            <w:pPr>
+              <w:rPr>
+                <w:i/>
+                <w:lang w:val="nl-NL"/>
+              </w:rPr>
+            </w:pPr>
+            <w:r>
+              <w:rPr>
+                <w:i/>
+                <w:lang w:val="nl-NL"/>
+              </w:rPr>
+              <w:t>Tests passed</w:t>
+            </w:r>
+          </w:p>
+        </w:tc>
+        <w:tc>
+          <w:tcPr>
+            <w:tcW w:w="1655" w:type="dxa"/>
+          </w:tcPr>
+          <w:p>
+            <w:pPr>
+              <w:cnfStyle w:val="000000000000" w:firstRow="0" w:lastRow="0" w:firstColumn="0" w:lastColumn="0" w:oddVBand="0" w:evenVBand="0" w:oddHBand="0" w:evenHBand="0" w:firstRowFirstColumn="0" w:firstRowLastColumn="0" w:lastRowFirstColumn="0" w:lastRowLastColumn="0"/>
+              <w:rPr>
+                <w:lang w:val="nl-NL"/>
+              </w:rPr>
+            </w:pPr>
+          </w:p>
+          <w:p>
+            <w:pPr>
+              <w:cnfStyle w:val="000000000000" w:firstRow="0" w:lastRow="0" w:firstColumn="0" w:lastColumn="0" w:oddVBand="0" w:evenVBand="0" w:oddHBand="0" w:evenHBand="0" w:firstRowFirstColumn="0" w:firstRowLastColumn="0" w:lastRowFirstColumn="0" w:lastRowLastColumn="0"/>
+              <w:rPr>
+                <w:lang w:val="nl-NL"/>
+              </w:rPr>
+            </w:pPr>
+            <w:r>
+              <w:rPr>
+                <w:lang w:val="nl-NL"/>
+              </w:rPr>
+              <w:t xml:space="preserve">77.78 % first run, </w:t>
+            </w:r>
+            <w:r>
+              <w:rPr>
+                <w:lang w:val="nl-NL"/>
+              </w:rPr>
+              <w:t>100% passed</w:t>
+            </w:r>
+            <w:r>
+              <w:rPr>
+                <w:lang w:val="nl-NL"/>
+              </w:rPr>
+              <w:t xml:space="preserve"> second run</w:t>
+            </w:r>
+          </w:p>
+          <w:p>
+            <w:pPr>
+              <w:cnfStyle w:val="000000000000" w:firstRow="0" w:lastRow="0" w:firstColumn="0" w:lastColumn="0" w:oddVBand="0" w:evenVBand="0" w:oddHBand="0" w:evenHBand="0" w:firstRowFirstColumn="0" w:firstRowLastColumn="0" w:lastRowFirstColumn="0" w:lastRowLastColumn="0"/>
+              <w:rPr>
+                <w:lang w:val="nl-NL"/>
+              </w:rPr>
+            </w:pPr>
+          </w:p>
+        </w:tc>
+      </w:tr>
+      <w:tr>
+        <w:trPr>
+          <w:cnfStyle w:val="000000100000" w:firstRow="0" w:lastRow="0" w:firstColumn="0" w:lastColumn="0" w:oddVBand="0" w:evenVBand="0" w:oddHBand="1" w:evenHBand="0" w:firstRowFirstColumn="0" w:firstRowLastColumn="0" w:lastRowFirstColumn="0" w:lastRowLastColumn="0"/>
+        </w:trPr>
+        <w:tc>
+          <w:tcPr>
+            <w:cnfStyle w:val="001000000000" w:firstRow="0" w:lastRow="0" w:firstColumn="1" w:lastColumn="0" w:oddVBand="0" w:evenVBand="0" w:oddHBand="0" w:evenHBand="0" w:firstRowFirstColumn="0" w:firstRowLastColumn="0" w:lastRowFirstColumn="0" w:lastRowLastColumn="0"/>
+            <w:tcW w:w="7371" w:type="dxa"/>
+          </w:tcPr>
+          <w:p>
+            <w:r>
+              <w:t>Executed percentage of tests run</w:t>
+            </w:r>
+          </w:p>
+          <w:p>
+            <w:pPr>
+              <w:rPr>
+                <w:i/>
+                <w:lang w:val="nl-NL"/>
+              </w:rPr>
+            </w:pPr>
+          </w:p>
+        </w:tc>
+        <w:tc>
+          <w:tcPr>
+            <w:tcW w:w="1655" w:type="dxa"/>
+          </w:tcPr>
+          <w:p>
+            <w:pPr>
+              <w:cnfStyle w:val="000000100000" w:firstRow="0" w:lastRow="0" w:firstColumn="0" w:lastColumn="0" w:oddVBand="0" w:evenVBand="0" w:oddHBand="1" w:evenHBand="0" w:firstRowFirstColumn="0" w:firstRowLastColumn="0" w:lastRowFirstColumn="0" w:lastRowLastColumn="0"/>
+            </w:pPr>
+            <w:r>
+              <w:t>100%</w:t>
+            </w:r>
+          </w:p>
+          <w:p>
+            <w:pPr>
+              <w:cnfStyle w:val="000000100000" w:firstRow="0" w:lastRow="0" w:firstColumn="0" w:lastColumn="0" w:oddVBand="0" w:evenVBand="0" w:oddHBand="1" w:evenHBand="0" w:firstRowFirstColumn="0" w:firstRowLastColumn="0" w:lastRowFirstColumn="0" w:lastRowLastColumn="0"/>
+              <w:rPr>
+                <w:lang w:val="nl-NL"/>
+              </w:rPr>
+            </w:pPr>
+          </w:p>
+        </w:tc>
+      </w:tr>
+    </w:tbl>
     <w:p>
       <w:pPr>
-        <w:rPr>
-          <w:lang w:val="nl-NL"/>
-        </w:rPr>
+        <w:pStyle w:val="Heading2"/>
       </w:pPr>
-      <w:r>
-        <w:rPr>
-          <w:lang w:val="nl-NL"/>
-        </w:rPr>
-        <w:t>Number of tests 2</w:t>
-      </w:r>
-    </w:p>
-    <w:p>
-      <w:pPr>
-        <w:rPr>
-          <w:lang w:val="nl-NL"/>
-        </w:rPr>
-      </w:pPr>
-      <w:r>
-        <w:rPr>
-          <w:lang w:val="nl-NL"/>
-        </w:rPr>
-        <w:t>Failed tests 0</w:t>
-      </w:r>
-    </w:p>
-    <w:p>
-      <w:pPr>
-        <w:rPr>
-          <w:lang w:val="nl-NL"/>
-        </w:rPr>
-      </w:pPr>
-      <w:r>
-        <w:rPr>
-          <w:lang w:val="nl-NL"/>
-        </w:rPr>
-        <w:t>Passed tests 2</w:t>
-      </w:r>
-    </w:p>
-    <w:p>
-      <w:pPr>
-        <w:rPr>
-          <w:lang w:val="nl-NL"/>
-        </w:rPr>
-      </w:pPr>
-      <w:r>
-        <w:rPr>
-          <w:lang w:val="nl-NL"/>
-        </w:rPr>
-        <w:t>0% failed</w:t>
-      </w:r>
-    </w:p>
-    <w:p>
-      <w:pPr>
-        <w:pStyle w:val="Heading4"/>
-        <w:rPr>
-          <w:lang w:val="nl-NL"/>
-        </w:rPr>
-      </w:pPr>
-      <w:r>
-        <w:rPr>
-          <w:lang w:val="nl-NL"/>
-        </w:rPr>
-        <w:t>Fixed Defects percentage</w:t>
-      </w:r>
-    </w:p>
-    <w:p>
-      <w:pPr>
-        <w:rPr>
-          <w:lang w:val="nl-NL"/>
-        </w:rPr>
-      </w:pPr>
-      <w:r>
-        <w:rPr>
-          <w:lang w:val="nl-NL"/>
-        </w:rPr>
-        <w:t>No defects found</w:t>
-      </w:r>
-    </w:p>
-    <w:p>
-      <w:pPr>
-        <w:pStyle w:val="Heading4"/>
-        <w:rPr>
-          <w:lang w:val="nl-NL"/>
-        </w:rPr>
-      </w:pPr>
-      <w:r>
-        <w:rPr>
-          <w:lang w:val="nl-NL"/>
-        </w:rPr>
-        <w:t>Average time to repair defects</w:t>
-      </w:r>
-    </w:p>
-    <w:p>
-      <w:pPr>
-        <w:rPr>
-          <w:lang w:val="nl-NL"/>
-        </w:rPr>
-      </w:pPr>
-      <w:r>
-        <w:rPr>
-          <w:lang w:val="nl-NL"/>
-        </w:rPr>
-        <w:t>No defects found</w:t>
-      </w:r>
-    </w:p>
-    <w:p>
-      <w:pPr>
-        <w:pStyle w:val="Heading4"/>
-        <w:rPr>
-          <w:lang w:val="nl-NL"/>
-        </w:rPr>
-      </w:pPr>
-      <w:r>
-        <w:rPr>
-          <w:lang w:val="nl-NL"/>
-        </w:rPr>
-        <w:t>First run fail rate</w:t>
-      </w:r>
-    </w:p>
-    <w:p>
-      <w:r>
-        <w:t>No fails 0/2</w:t>
-      </w:r>
+      <w:bookmarkStart w:id="15" w:name="_Toc515637115"/>
+      <w:r>
+        <w:t>Login</w:t>
+      </w:r>
+      <w:bookmarkEnd w:id="15"/>
     </w:p>
     <w:p>
       <w:pPr>
         <w:pStyle w:val="Heading3"/>
       </w:pPr>
-      <w:bookmarkStart w:id="6" w:name="_Toc515637110"/>
-      <w:r>
-        <w:t>Analysis Effort</w:t>
-      </w:r>
-      <w:bookmarkEnd w:id="6"/>
+      <w:bookmarkStart w:id="16" w:name="_Toc515637116"/>
+      <w:r>
+        <w:t>Report</w:t>
+      </w:r>
+      <w:bookmarkEnd w:id="16"/>
+    </w:p>
+    <w:p>
+      <w:r>
+        <w:t>Seven</w:t>
+      </w:r>
+      <w:r>
+        <w:t xml:space="preserve"> tests were conducted and can be seen</w:t>
+      </w:r>
+      <w:r>
+        <w:t xml:space="preserve"> in detail</w:t>
+      </w:r>
+      <w:r>
+        <w:t xml:space="preserve"> in the </w:t>
+      </w:r>
+      <w:r>
+        <w:t>Login</w:t>
+      </w:r>
+      <w:r>
+        <w:t xml:space="preserve"> UAT test scripts, with </w:t>
+      </w:r>
+      <w:r>
+        <w:t>six</w:t>
+      </w:r>
+      <w:r>
+        <w:t xml:space="preserve"> running as expected and </w:t>
+      </w:r>
+      <w:r>
+        <w:t>one</w:t>
+      </w:r>
+      <w:r>
+        <w:t xml:space="preserve"> failing on first run but passing after implementation was redone. Tests checked that fields were editable, error messages occurred with incorrect input, that users can </w:t>
+      </w:r>
+      <w:r>
+        <w:t>login</w:t>
+      </w:r>
+      <w:r>
+        <w:t xml:space="preserve"> or skip </w:t>
+      </w:r>
+      <w:r>
+        <w:t>login.</w:t>
+      </w:r>
+      <w:r>
+        <w:t xml:space="preserve"> The only test that failed was when login was skipped it s</w:t>
+      </w:r>
+      <w:r>
+        <w:t xml:space="preserve">hould have reduced options on menu page and the username placeholder should have changed from username to guest these did not happen. All other tests showed that the fields were editable, and that error messages displayed when fields were </w:t>
+      </w:r>
+      <w:r>
+        <w:t>blank, or login was skipped</w:t>
+      </w:r>
+      <w:r>
+        <w:t>.</w:t>
+      </w:r>
+      <w:r>
+        <w:t xml:space="preserve"> On second run through the one failed test </w:t>
+      </w:r>
+      <w:r>
+        <w:t>correctly displayed fewer options and changed to guest.</w:t>
+      </w:r>
+    </w:p>
+    <w:p>
+      <w:pPr>
+        <w:pStyle w:val="Heading3"/>
+      </w:pPr>
+      <w:bookmarkStart w:id="17" w:name="_Toc515637117"/>
+      <w:r>
+        <w:t>Analysis Tracking</w:t>
+      </w:r>
+      <w:bookmarkEnd w:id="17"/>
     </w:p>
     <w:p>
       <w:pPr>
         <w:pStyle w:val="Heading4"/>
       </w:pPr>
       <w:r>
-        <w:t>Number of tests run during time period</w:t>
+        <w:t xml:space="preserve">Passed test cases percentage </w:t>
       </w:r>
     </w:p>
-    <w:p>
-      <w:r>
-        <w:t>100%</w:t>
-      </w:r>
-    </w:p>
-    <w:p/>
+    <w:tbl>
+      <w:tblPr>
+        <w:tblStyle w:val="GridTable2"/>
+        <w:tblW w:w="0" w:type="auto"/>
+        <w:tblLook w:val="04A0" w:firstRow="1" w:lastRow="0" w:firstColumn="1" w:lastColumn="0" w:noHBand="0" w:noVBand="1"/>
+      </w:tblPr>
+      <w:tblGrid>
+        <w:gridCol w:w="7371"/>
+        <w:gridCol w:w="1655"/>
+      </w:tblGrid>
+      <w:tr>
+        <w:trPr>
+          <w:cnfStyle w:val="100000000000" w:firstRow="1" w:lastRow="0" w:firstColumn="0" w:lastColumn="0" w:oddVBand="0" w:evenVBand="0" w:oddHBand="0" w:evenHBand="0" w:firstRowFirstColumn="0" w:firstRowLastColumn="0" w:lastRowFirstColumn="0" w:lastRowLastColumn="0"/>
+        </w:trPr>
+        <w:tc>
+          <w:tcPr>
+            <w:cnfStyle w:val="001000000000" w:firstRow="0" w:lastRow="0" w:firstColumn="1" w:lastColumn="0" w:oddVBand="0" w:evenVBand="0" w:oddHBand="0" w:evenHBand="0" w:firstRowFirstColumn="0" w:firstRowLastColumn="0" w:lastRowFirstColumn="0" w:lastRowLastColumn="0"/>
+            <w:tcW w:w="7371" w:type="dxa"/>
+          </w:tcPr>
+          <w:p>
+            <w:pPr>
+              <w:rPr>
+                <w:lang w:val="nl-NL"/>
+              </w:rPr>
+            </w:pPr>
+            <w:bookmarkStart w:id="18" w:name="_Hlk515899803"/>
+          </w:p>
+        </w:tc>
+        <w:tc>
+          <w:tcPr>
+            <w:tcW w:w="1655" w:type="dxa"/>
+          </w:tcPr>
+          <w:p>
+            <w:pPr>
+              <w:cnfStyle w:val="100000000000" w:firstRow="1" w:lastRow="0" w:firstColumn="0" w:lastColumn="0" w:oddVBand="0" w:evenVBand="0" w:oddHBand="0" w:evenHBand="0" w:firstRowFirstColumn="0" w:firstRowLastColumn="0" w:lastRowFirstColumn="0" w:lastRowLastColumn="0"/>
+              <w:rPr>
+                <w:lang w:val="nl-NL"/>
+              </w:rPr>
+            </w:pPr>
+          </w:p>
+        </w:tc>
+      </w:tr>
+      <w:tr>
+        <w:trPr>
+          <w:cnfStyle w:val="000000100000" w:firstRow="0" w:lastRow="0" w:firstColumn="0" w:lastColumn="0" w:oddVBand="0" w:evenVBand="0" w:oddHBand="1" w:evenHBand="0" w:firstRowFirstColumn="0" w:firstRowLastColumn="0" w:lastRowFirstColumn="0" w:lastRowLastColumn="0"/>
+        </w:trPr>
+        <w:tc>
+          <w:tcPr>
+            <w:cnfStyle w:val="001000000000" w:firstRow="0" w:lastRow="0" w:firstColumn="1" w:lastColumn="0" w:oddVBand="0" w:evenVBand="0" w:oddHBand="0" w:evenHBand="0" w:firstRowFirstColumn="0" w:firstRowLastColumn="0" w:lastRowFirstColumn="0" w:lastRowLastColumn="0"/>
+            <w:tcW w:w="7371" w:type="dxa"/>
+            <w:shd w:val="clear" w:color="auto" w:fill="A6A6A6" w:themeFill="background1" w:themeFillShade="A6"/>
+          </w:tcPr>
+          <w:p>
+            <w:pPr>
+              <w:rPr>
+                <w:i/>
+                <w:lang w:val="nl-NL"/>
+              </w:rPr>
+            </w:pPr>
+            <w:r>
+              <w:rPr>
+                <w:i/>
+                <w:lang w:val="nl-NL"/>
+              </w:rPr>
+              <w:t>Number of tests</w:t>
+            </w:r>
+          </w:p>
+        </w:tc>
+        <w:tc>
+          <w:tcPr>
+            <w:tcW w:w="1655" w:type="dxa"/>
+            <w:shd w:val="clear" w:color="auto" w:fill="A6A6A6" w:themeFill="background1" w:themeFillShade="A6"/>
+          </w:tcPr>
+          <w:p>
+            <w:pPr>
+              <w:cnfStyle w:val="000000100000" w:firstRow="0" w:lastRow="0" w:firstColumn="0" w:lastColumn="0" w:oddVBand="0" w:evenVBand="0" w:oddHBand="1" w:evenHBand="0" w:firstRowFirstColumn="0" w:firstRowLastColumn="0" w:lastRowFirstColumn="0" w:lastRowLastColumn="0"/>
+              <w:rPr>
+                <w:lang w:val="nl-NL"/>
+              </w:rPr>
+            </w:pPr>
+            <w:r>
+              <w:rPr>
+                <w:lang w:val="nl-NL"/>
+              </w:rPr>
+              <w:t>7</w:t>
+            </w:r>
+          </w:p>
+          <w:p>
+            <w:pPr>
+              <w:cnfStyle w:val="000000100000" w:firstRow="0" w:lastRow="0" w:firstColumn="0" w:lastColumn="0" w:oddVBand="0" w:evenVBand="0" w:oddHBand="1" w:evenHBand="0" w:firstRowFirstColumn="0" w:firstRowLastColumn="0" w:lastRowFirstColumn="0" w:lastRowLastColumn="0"/>
+              <w:rPr>
+                <w:lang w:val="nl-NL"/>
+              </w:rPr>
+            </w:pPr>
+          </w:p>
+        </w:tc>
+      </w:tr>
+      <w:tr>
+        <w:tc>
+          <w:tcPr>
+            <w:cnfStyle w:val="001000000000" w:firstRow="0" w:lastRow="0" w:firstColumn="1" w:lastColumn="0" w:oddVBand="0" w:evenVBand="0" w:oddHBand="0" w:evenHBand="0" w:firstRowFirstColumn="0" w:firstRowLastColumn="0" w:lastRowFirstColumn="0" w:lastRowLastColumn="0"/>
+            <w:tcW w:w="7371" w:type="dxa"/>
+          </w:tcPr>
+          <w:p>
+            <w:pPr>
+              <w:rPr>
+                <w:i/>
+                <w:lang w:val="nl-NL"/>
+              </w:rPr>
+            </w:pPr>
+            <w:r>
+              <w:rPr>
+                <w:i/>
+                <w:lang w:val="nl-NL"/>
+              </w:rPr>
+              <w:t>Passed tests</w:t>
+            </w:r>
+          </w:p>
+        </w:tc>
+        <w:tc>
+          <w:tcPr>
+            <w:tcW w:w="1655" w:type="dxa"/>
+          </w:tcPr>
+          <w:p>
+            <w:pPr>
+              <w:cnfStyle w:val="000000000000" w:firstRow="0" w:lastRow="0" w:firstColumn="0" w:lastColumn="0" w:oddVBand="0" w:evenVBand="0" w:oddHBand="0" w:evenHBand="0" w:firstRowFirstColumn="0" w:firstRowLastColumn="0" w:lastRowFirstColumn="0" w:lastRowLastColumn="0"/>
+              <w:rPr>
+                <w:lang w:val="nl-NL"/>
+              </w:rPr>
+            </w:pPr>
+          </w:p>
+          <w:p>
+            <w:pPr>
+              <w:cnfStyle w:val="000000000000" w:firstRow="0" w:lastRow="0" w:firstColumn="0" w:lastColumn="0" w:oddVBand="0" w:evenVBand="0" w:oddHBand="0" w:evenHBand="0" w:firstRowFirstColumn="0" w:firstRowLastColumn="0" w:lastRowFirstColumn="0" w:lastRowLastColumn="0"/>
+              <w:rPr>
+                <w:lang w:val="nl-NL"/>
+              </w:rPr>
+            </w:pPr>
+            <w:r>
+              <w:t>6 first run, 7 second run</w:t>
+            </w:r>
+          </w:p>
+        </w:tc>
+      </w:tr>
+      <w:tr>
+        <w:trPr>
+          <w:cnfStyle w:val="000000100000" w:firstRow="0" w:lastRow="0" w:firstColumn="0" w:lastColumn="0" w:oddVBand="0" w:evenVBand="0" w:oddHBand="1" w:evenHBand="0" w:firstRowFirstColumn="0" w:firstRowLastColumn="0" w:lastRowFirstColumn="0" w:lastRowLastColumn="0"/>
+        </w:trPr>
+        <w:tc>
+          <w:tcPr>
+            <w:cnfStyle w:val="001000000000" w:firstRow="0" w:lastRow="0" w:firstColumn="1" w:lastColumn="0" w:oddVBand="0" w:evenVBand="0" w:oddHBand="0" w:evenHBand="0" w:firstRowFirstColumn="0" w:firstRowLastColumn="0" w:lastRowFirstColumn="0" w:lastRowLastColumn="0"/>
+            <w:tcW w:w="7371" w:type="dxa"/>
+            <w:shd w:val="clear" w:color="auto" w:fill="A6A6A6" w:themeFill="background1" w:themeFillShade="A6"/>
+          </w:tcPr>
+          <w:p>
+            <w:pPr>
+              <w:rPr>
+                <w:i/>
+                <w:lang w:val="nl-NL"/>
+              </w:rPr>
+            </w:pPr>
+            <w:r>
+              <w:rPr>
+                <w:i/>
+                <w:lang w:val="nl-NL"/>
+              </w:rPr>
+              <w:t>Failed tests</w:t>
+            </w:r>
+          </w:p>
+        </w:tc>
+        <w:tc>
+          <w:tcPr>
+            <w:tcW w:w="1655" w:type="dxa"/>
+            <w:shd w:val="clear" w:color="auto" w:fill="A6A6A6" w:themeFill="background1" w:themeFillShade="A6"/>
+          </w:tcPr>
+          <w:p>
+            <w:pPr>
+              <w:cnfStyle w:val="000000100000" w:firstRow="0" w:lastRow="0" w:firstColumn="0" w:lastColumn="0" w:oddVBand="0" w:evenVBand="0" w:oddHBand="1" w:evenHBand="0" w:firstRowFirstColumn="0" w:firstRowLastColumn="0" w:lastRowFirstColumn="0" w:lastRowLastColumn="0"/>
+              <w:rPr>
+                <w:lang w:val="nl-NL"/>
+              </w:rPr>
+            </w:pPr>
+            <w:r>
+              <w:t>1 first run, 0 second run</w:t>
+            </w:r>
+            <w:r>
+              <w:rPr>
+                <w:lang w:val="nl-NL"/>
+              </w:rPr>
+              <w:t xml:space="preserve"> </w:t>
+            </w:r>
+          </w:p>
+        </w:tc>
+      </w:tr>
+      <w:tr>
+        <w:tc>
+          <w:tcPr>
+            <w:cnfStyle w:val="001000000000" w:firstRow="0" w:lastRow="0" w:firstColumn="1" w:lastColumn="0" w:oddVBand="0" w:evenVBand="0" w:oddHBand="0" w:evenHBand="0" w:firstRowFirstColumn="0" w:firstRowLastColumn="0" w:lastRowFirstColumn="0" w:lastRowLastColumn="0"/>
+            <w:tcW w:w="7371" w:type="dxa"/>
+          </w:tcPr>
+          <w:p>
+            <w:pPr>
+              <w:rPr>
+                <w:i/>
+                <w:lang w:val="nl-NL"/>
+              </w:rPr>
+            </w:pPr>
+            <w:r>
+              <w:rPr>
+                <w:i/>
+                <w:lang w:val="nl-NL"/>
+              </w:rPr>
+              <w:t>Tests passed</w:t>
+            </w:r>
+          </w:p>
+        </w:tc>
+        <w:tc>
+          <w:tcPr>
+            <w:tcW w:w="1655" w:type="dxa"/>
+          </w:tcPr>
+          <w:p>
+            <w:pPr>
+              <w:cnfStyle w:val="000000000000" w:firstRow="0" w:lastRow="0" w:firstColumn="0" w:lastColumn="0" w:oddVBand="0" w:evenVBand="0" w:oddHBand="0" w:evenHBand="0" w:firstRowFirstColumn="0" w:firstRowLastColumn="0" w:lastRowFirstColumn="0" w:lastRowLastColumn="0"/>
+            </w:pPr>
+            <w:r>
+              <w:t>85.71 % first run, 100% passed second run</w:t>
+            </w:r>
+          </w:p>
+          <w:p>
+            <w:pPr>
+              <w:cnfStyle w:val="000000000000" w:firstRow="0" w:lastRow="0" w:firstColumn="0" w:lastColumn="0" w:oddVBand="0" w:evenVBand="0" w:oddHBand="0" w:evenHBand="0" w:firstRowFirstColumn="0" w:firstRowLastColumn="0" w:lastRowFirstColumn="0" w:lastRowLastColumn="0"/>
+              <w:rPr>
+                <w:lang w:val="nl-NL"/>
+              </w:rPr>
+            </w:pPr>
+          </w:p>
+        </w:tc>
+      </w:tr>
+      <w:tr>
+        <w:trPr>
+          <w:cnfStyle w:val="000000100000" w:firstRow="0" w:lastRow="0" w:firstColumn="0" w:lastColumn="0" w:oddVBand="0" w:evenVBand="0" w:oddHBand="1" w:evenHBand="0" w:firstRowFirstColumn="0" w:firstRowLastColumn="0" w:lastRowFirstColumn="0" w:lastRowLastColumn="0"/>
+        </w:trPr>
+        <w:tc>
+          <w:tcPr>
+            <w:cnfStyle w:val="001000000000" w:firstRow="0" w:lastRow="0" w:firstColumn="1" w:lastColumn="0" w:oddVBand="0" w:evenVBand="0" w:oddHBand="0" w:evenHBand="0" w:firstRowFirstColumn="0" w:firstRowLastColumn="0" w:lastRowFirstColumn="0" w:lastRowLastColumn="0"/>
+            <w:tcW w:w="7371" w:type="dxa"/>
+          </w:tcPr>
+          <w:p>
+            <w:pPr>
+              <w:rPr>
+                <w:i/>
+                <w:lang w:val="nl-NL"/>
+              </w:rPr>
+            </w:pPr>
+            <w:r>
+              <w:t>Executed percentage of tests run</w:t>
+            </w:r>
+          </w:p>
+        </w:tc>
+        <w:tc>
+          <w:tcPr>
+            <w:tcW w:w="1655" w:type="dxa"/>
+          </w:tcPr>
+          <w:p>
+            <w:pPr>
+              <w:cnfStyle w:val="000000100000" w:firstRow="0" w:lastRow="0" w:firstColumn="0" w:lastColumn="0" w:oddVBand="0" w:evenVBand="0" w:oddHBand="1" w:evenHBand="0" w:firstRowFirstColumn="0" w:firstRowLastColumn="0" w:lastRowFirstColumn="0" w:lastRowLastColumn="0"/>
+            </w:pPr>
+            <w:r>
+              <w:t>100%</w:t>
+            </w:r>
+          </w:p>
+        </w:tc>
+      </w:tr>
+      <w:bookmarkEnd w:id="18"/>
+    </w:tbl>
     <w:p>
       <w:pPr>
         <w:pStyle w:val="Heading4"/>
+        <w:numPr>
+          <w:ilvl w:val="0"/>
+          <w:numId w:val="0"/>
+        </w:numPr>
       </w:pPr>
-      <w:r>
-        <w:t>Executed percentage of tests run</w:t>
-      </w:r>
-    </w:p>
-    <w:p>
-      <w:r>
-        <w:t>100</w:t>
-      </w:r>
-      <w:r>
-        <w:t>%</w:t>
-      </w:r>
     </w:p>
     <w:p>
       <w:pPr>
         <w:pStyle w:val="Heading2"/>
       </w:pPr>
-      <w:bookmarkStart w:id="7" w:name="_Toc515637111"/>
-      <w:r>
-        <w:t>Register</w:t>
-      </w:r>
-      <w:bookmarkEnd w:id="7"/>
-    </w:p>
-    <w:p>
-      <w:pPr>
-        <w:pStyle w:val="Heading3"/>
-      </w:pPr>
-      <w:bookmarkStart w:id="8" w:name="_Toc515637112"/>
-      <w:r>
-        <w:t>Report</w:t>
-      </w:r>
-      <w:bookmarkEnd w:id="8"/>
-    </w:p>
-    <w:p>
-      <w:r>
-        <w:t xml:space="preserve">Nine tests were conducted and can be seen in the </w:t>
-      </w:r>
-      <w:commentRangeStart w:id="9"/>
-      <w:r>
-        <w:t xml:space="preserve">Register Account UAT </w:t>
-      </w:r>
-      <w:commentRangeEnd w:id="9"/>
-      <w:r>
-        <w:rPr>
-          <w:rStyle w:val="CommentReference"/>
-        </w:rPr>
-        <w:commentReference w:id="9"/>
-      </w:r>
-      <w:r>
-        <w:t xml:space="preserve">test scripts, </w:t>
-      </w:r>
-      <w:r>
-        <w:t>with seven running as expected and two failing on first run but passing after implementation was redone.</w:t>
-      </w:r>
-      <w:r>
-        <w:t xml:space="preserve"> Tests checked that fields were editable, error messages occurred with incorrect </w:t>
-      </w:r>
-      <w:r>
-        <w:t>input that</w:t>
-      </w:r>
-      <w:r>
-        <w:t xml:space="preserve"> users can register or skip registration.</w:t>
-      </w:r>
-    </w:p>
-    <w:p>
-      <w:pPr>
-        <w:pStyle w:val="Heading3"/>
-      </w:pPr>
-      <w:bookmarkStart w:id="10" w:name="_Toc515637113"/>
-      <w:r>
-        <w:t>Analysis</w:t>
-      </w:r>
-      <w:r>
-        <w:t xml:space="preserve"> Tracking</w:t>
-      </w:r>
-      <w:bookmarkEnd w:id="10"/>
-    </w:p>
-    <w:p>
-      <w:pPr>
-        <w:pStyle w:val="Heading4"/>
-        <w:rPr>
-          <w:lang w:val="nl-NL"/>
-        </w:rPr>
-      </w:pPr>
-      <w:r>
-        <w:rPr>
-          <w:lang w:val="nl-NL"/>
-        </w:rPr>
-        <w:t xml:space="preserve">Passed test cases percentage </w:t>
-      </w:r>
-    </w:p>
-    <w:p>
-      <w:pPr>
-        <w:rPr>
-          <w:lang w:val="nl-NL"/>
-        </w:rPr>
-      </w:pPr>
-      <w:r>
-        <w:rPr>
-          <w:lang w:val="nl-NL"/>
-        </w:rPr>
-        <w:t>Number of tests 9</w:t>
-      </w:r>
-    </w:p>
-    <w:p>
-      <w:pPr>
-        <w:rPr>
-          <w:lang w:val="nl-NL"/>
-        </w:rPr>
-      </w:pPr>
-      <w:r>
-        <w:rPr>
-          <w:lang w:val="nl-NL"/>
-        </w:rPr>
-        <w:t>Passed tests 7 first run, 9 second run</w:t>
-      </w:r>
-    </w:p>
-    <w:p>
-      <w:pPr>
-        <w:rPr>
-          <w:lang w:val="nl-NL"/>
-        </w:rPr>
-      </w:pPr>
-      <w:r>
-        <w:rPr>
-          <w:lang w:val="nl-NL"/>
-        </w:rPr>
-        <w:t>Failed tests 2 first run, 0 second run</w:t>
-      </w:r>
-    </w:p>
-    <w:p>
-      <w:pPr>
-        <w:rPr>
-          <w:lang w:val="nl-NL"/>
-        </w:rPr>
-      </w:pPr>
-      <w:r>
-        <w:rPr>
-          <w:lang w:val="nl-NL"/>
-        </w:rPr>
-        <w:t xml:space="preserve">77.78 % first run, </w:t>
-      </w:r>
-      <w:r>
-        <w:rPr>
-          <w:lang w:val="nl-NL"/>
-        </w:rPr>
-        <w:t>100% passed</w:t>
-      </w:r>
-      <w:r>
-        <w:rPr>
-          <w:lang w:val="nl-NL"/>
-        </w:rPr>
-        <w:t xml:space="preserve"> second run</w:t>
-      </w:r>
-    </w:p>
-    <w:p>
-      <w:pPr>
-        <w:pStyle w:val="Heading4"/>
-        <w:rPr>
-          <w:lang w:val="nl-NL"/>
-        </w:rPr>
-      </w:pPr>
-      <w:r>
-        <w:rPr>
-          <w:lang w:val="nl-NL"/>
-        </w:rPr>
-        <w:t>Failed test cases percentage</w:t>
-      </w:r>
-    </w:p>
-    <w:p>
-      <w:pPr>
-        <w:rPr>
-          <w:lang w:val="nl-NL"/>
-        </w:rPr>
-      </w:pPr>
-      <w:r>
-        <w:rPr>
-          <w:lang w:val="nl-NL"/>
-        </w:rPr>
-        <w:t>22%</w:t>
-      </w:r>
-    </w:p>
-    <w:p>
-      <w:pPr>
-        <w:pStyle w:val="Heading4"/>
-        <w:rPr>
-          <w:lang w:val="nl-NL"/>
-        </w:rPr>
-      </w:pPr>
-      <w:r>
-        <w:rPr>
-          <w:lang w:val="nl-NL"/>
-        </w:rPr>
-        <w:t>Fixed Defects percentage</w:t>
-      </w:r>
-    </w:p>
-    <w:p>
-      <w:pPr>
-        <w:rPr>
-          <w:lang w:val="nl-NL"/>
-        </w:rPr>
-      </w:pPr>
-      <w:r>
-        <w:rPr>
-          <w:lang w:val="nl-NL"/>
-        </w:rPr>
-        <w:t>100%</w:t>
-      </w:r>
-    </w:p>
-    <w:p>
-      <w:pPr>
-        <w:pStyle w:val="Heading4"/>
-        <w:rPr>
-          <w:lang w:val="nl-NL"/>
-        </w:rPr>
-      </w:pPr>
-      <w:r>
-        <w:rPr>
-          <w:lang w:val="nl-NL"/>
-        </w:rPr>
-        <w:t>Average time to repair defects</w:t>
-      </w:r>
-    </w:p>
-    <w:p>
-      <w:pPr>
-        <w:rPr>
-          <w:lang w:val="nl-NL"/>
-        </w:rPr>
-      </w:pPr>
-      <w:r>
-        <w:rPr>
-          <w:lang w:val="nl-NL"/>
-        </w:rPr>
-        <w:t>2 hrs</w:t>
-      </w:r>
-    </w:p>
-    <w:p>
-      <w:pPr>
-        <w:pStyle w:val="Heading4"/>
-        <w:rPr>
-          <w:lang w:val="nl-NL"/>
-        </w:rPr>
-      </w:pPr>
-      <w:r>
-        <w:rPr>
-          <w:lang w:val="nl-NL"/>
-        </w:rPr>
-        <w:t>First run fail rate</w:t>
-      </w:r>
-    </w:p>
-    <w:p>
-      <w:r>
-        <w:t xml:space="preserve">22% </w:t>
-      </w:r>
-      <w:r>
-        <w:t>or 2</w:t>
-      </w:r>
-      <w:r>
-        <w:t>/9</w:t>
-      </w:r>
-    </w:p>
-    <w:p>
-      <w:pPr>
-        <w:pStyle w:val="Heading3"/>
-      </w:pPr>
-      <w:bookmarkStart w:id="11" w:name="_Toc515637114"/>
-      <w:r>
-        <w:t>Analysis Effort</w:t>
-      </w:r>
-      <w:bookmarkEnd w:id="11"/>
-    </w:p>
-    <w:p>
-      <w:r>
-        <w:t>Number of tests run during time period</w:t>
-      </w:r>
-    </w:p>
-    <w:p>
-      <w:r>
-        <w:t>11</w:t>
-      </w:r>
-    </w:p>
-    <w:p>
-      <w:r>
-        <w:t>Executed percentage of tests run</w:t>
-      </w:r>
-    </w:p>
-    <w:p>
-      <w:r>
-        <w:t>100%</w:t>
-      </w:r>
-    </w:p>
-    <w:p>
-      <w:pPr>
-        <w:pStyle w:val="Heading2"/>
-      </w:pPr>
-      <w:bookmarkStart w:id="12" w:name="_Toc515637115"/>
-      <w:r>
-        <w:t>Login</w:t>
-      </w:r>
-      <w:bookmarkEnd w:id="12"/>
-    </w:p>
-    <w:p>
-      <w:pPr>
-        <w:pStyle w:val="Heading3"/>
-      </w:pPr>
-      <w:bookmarkStart w:id="13" w:name="_Toc515637116"/>
-      <w:r>
-        <w:t>Report</w:t>
-      </w:r>
-      <w:bookmarkEnd w:id="13"/>
-    </w:p>
-    <w:p>
-      <w:r>
-        <w:t>Seven</w:t>
-      </w:r>
-      <w:r>
-        <w:t xml:space="preserve"> tests were conducted and can be seen in the </w:t>
-      </w:r>
-      <w:r>
-        <w:t>Login</w:t>
-      </w:r>
-      <w:r>
-        <w:t xml:space="preserve"> UAT test scripts, with </w:t>
-      </w:r>
-      <w:r>
-        <w:t>six</w:t>
-      </w:r>
-      <w:r>
-        <w:t xml:space="preserve"> running as expected and </w:t>
-      </w:r>
-      <w:r>
-        <w:t>one</w:t>
-      </w:r>
-      <w:r>
-        <w:t xml:space="preserve"> failing on first run but passing after implementation was redone. Tests checked that fields were editable, error messages occurred with incorrect input, that users can </w:t>
-      </w:r>
-      <w:r>
-        <w:t>login</w:t>
-      </w:r>
-      <w:r>
-        <w:t xml:space="preserve"> or skip </w:t>
-      </w:r>
-      <w:r>
-        <w:t>login.</w:t>
-      </w:r>
-    </w:p>
-    <w:p>
-      <w:pPr>
-        <w:pStyle w:val="Heading3"/>
-      </w:pPr>
-      <w:bookmarkStart w:id="14" w:name="_Toc515637117"/>
-      <w:r>
-        <w:lastRenderedPageBreak/>
-        <w:t>Analysis Tracking</w:t>
-      </w:r>
-      <w:bookmarkEnd w:id="14"/>
-    </w:p>
-    <w:p>
-      <w:pPr>
-        <w:pStyle w:val="Heading4"/>
-      </w:pPr>
-      <w:r>
-        <w:t xml:space="preserve">Passed test cases percentage </w:t>
-      </w:r>
-    </w:p>
-    <w:p>
-      <w:r>
-        <w:t>Number of tests 7</w:t>
-      </w:r>
-    </w:p>
-    <w:p>
-      <w:r>
-        <w:t>Passed tests 6 first run, 7</w:t>
-      </w:r>
-      <w:r>
-        <w:t xml:space="preserve"> second run</w:t>
-      </w:r>
-    </w:p>
-    <w:p>
-      <w:r>
-        <w:t>Failed tests 1,</w:t>
-      </w:r>
-      <w:r>
-        <w:t xml:space="preserve"> first run, 0 second run</w:t>
-      </w:r>
-    </w:p>
-    <w:p>
-      <w:r>
-        <w:t>85.71</w:t>
-      </w:r>
-      <w:r>
-        <w:t xml:space="preserve"> % first run, 100% passed second run</w:t>
-      </w:r>
-    </w:p>
-    <w:p>
-      <w:pPr>
-        <w:pStyle w:val="Heading4"/>
-      </w:pPr>
-      <w:r>
-        <w:t>Failed test cases percentage</w:t>
-      </w:r>
-    </w:p>
-    <w:p>
-      <w:r>
-        <w:t>14.29%</w:t>
-      </w:r>
-    </w:p>
-    <w:p>
-      <w:pPr>
-        <w:pStyle w:val="Heading4"/>
-      </w:pPr>
-      <w:r>
-        <w:t>Fixed Defects percentage</w:t>
-      </w:r>
-    </w:p>
-    <w:p>
-      <w:r>
-        <w:t>100%</w:t>
-      </w:r>
-    </w:p>
-    <w:p>
-      <w:pPr>
-        <w:pStyle w:val="Heading4"/>
-      </w:pPr>
-      <w:r>
-        <w:t>Average time to repair defects</w:t>
-      </w:r>
-    </w:p>
-    <w:p>
-      <w:r>
-        <w:t>1 hr</w:t>
-      </w:r>
-    </w:p>
-    <w:p>
-      <w:pPr>
-        <w:pStyle w:val="Heading4"/>
-      </w:pPr>
-      <w:r>
-        <w:t>First run fail rate</w:t>
-      </w:r>
-    </w:p>
-    <w:p>
-      <w:r>
-        <w:t>14.29% or 1/7</w:t>
-      </w:r>
-    </w:p>
-    <w:p>
-      <w:pPr>
-        <w:pStyle w:val="Heading3"/>
-      </w:pPr>
-      <w:bookmarkStart w:id="15" w:name="_Toc515637118"/>
-      <w:r>
-        <w:t>Analysis Effort</w:t>
-      </w:r>
-      <w:bookmarkEnd w:id="15"/>
-    </w:p>
-    <w:p>
-      <w:pPr>
-        <w:pStyle w:val="Heading4"/>
-      </w:pPr>
-      <w:r>
-        <w:t>Number of tests run during time period</w:t>
-      </w:r>
-    </w:p>
-    <w:p>
-      <w:r>
-        <w:t>8</w:t>
-      </w:r>
-    </w:p>
-    <w:p>
-      <w:pPr>
-        <w:pStyle w:val="Heading4"/>
-      </w:pPr>
-      <w:r>
-        <w:t>Executed percentage of tests run</w:t>
-      </w:r>
-    </w:p>
-    <w:p>
-      <w:r>
-        <w:t>100%</w:t>
-      </w:r>
-    </w:p>
-    <w:p>
-      <w:pPr>
-        <w:pStyle w:val="Heading2"/>
-      </w:pPr>
-      <w:bookmarkStart w:id="16" w:name="_Toc515637119"/>
+      <w:bookmarkStart w:id="19" w:name="_Toc515637119"/>
       <w:r>
         <w:t>Play Game</w:t>
       </w:r>
-      <w:bookmarkEnd w:id="16"/>
+      <w:bookmarkEnd w:id="19"/>
     </w:p>
     <w:p>
       <w:pPr>
@@ -3466,11 +3927,11 @@
           <w:numId w:val="12"/>
         </w:numPr>
       </w:pPr>
-      <w:bookmarkStart w:id="17" w:name="_Toc515637120"/>
+      <w:bookmarkStart w:id="20" w:name="_Toc515637120"/>
       <w:r>
         <w:t>Report</w:t>
       </w:r>
-      <w:bookmarkEnd w:id="17"/>
+      <w:bookmarkEnd w:id="20"/>
     </w:p>
     <w:p>
       <w:r>
@@ -3489,10 +3950,36 @@
         <w:t xml:space="preserve"> UAT test scripts, with six running as expected. Tests checked that </w:t>
       </w:r>
       <w:r>
-        <w:t>users can play a game by answering questions, that a round ended when time ran out, correct answers turned green and added 10 to users score also that wrong answers turned red and subtracted 5 points from the users score and that there score added and subtracted correctly</w:t>
+        <w:t xml:space="preserve">users can play a game by answering questions, that a round ended when time ran out, correct answers turned green and added 10 to users score also that wrong answers turned red and subtracted 5 points from the users score and that </w:t>
+      </w:r>
+      <w:r>
+        <w:t>their</w:t>
+      </w:r>
+      <w:r>
+        <w:t xml:space="preserve"> score added and subtracted correctly</w:t>
       </w:r>
       <w:r>
         <w:t>.</w:t>
+      </w:r>
+      <w:r>
+        <w:t xml:space="preserve"> All the tests in play game ran expected with the user able to answer the question with a correct answer showing green, </w:t>
+      </w:r>
+      <w:proofErr w:type="gramStart"/>
+      <w:r>
+        <w:t>a</w:t>
+      </w:r>
+      <w:proofErr w:type="gramEnd"/>
+      <w:r>
+        <w:t xml:space="preserve"> incorrect answer showing red and the correct score of ten for correct and 5 for incorrect being added and/or subtracted, it also showed that the timer an down and when it ran out the round ended and final score was shown. They also show that the score was submitted </w:t>
+      </w:r>
+      <w:r>
+        <w:t>when</w:t>
+      </w:r>
+      <w:r>
+        <w:t xml:space="preserve"> submit score </w:t>
+      </w:r>
+      <w:r>
+        <w:t>was pressed.</w:t>
       </w:r>
     </w:p>
     <w:p>
@@ -3503,11 +3990,11 @@
           <w:numId w:val="1"/>
         </w:numPr>
       </w:pPr>
-      <w:bookmarkStart w:id="18" w:name="_Toc515637121"/>
+      <w:bookmarkStart w:id="21" w:name="_Toc515637121"/>
       <w:r>
         <w:t>Analysis Tracking</w:t>
       </w:r>
-      <w:bookmarkEnd w:id="18"/>
+      <w:bookmarkEnd w:id="21"/>
     </w:p>
     <w:p>
       <w:pPr>
@@ -3517,77 +4004,330 @@
         <w:t>Passed test cases percentage</w:t>
       </w:r>
     </w:p>
+    <w:tbl>
+      <w:tblPr>
+        <w:tblStyle w:val="GridTable2"/>
+        <w:tblW w:w="0" w:type="auto"/>
+        <w:tblLook w:val="04A0" w:firstRow="1" w:lastRow="0" w:firstColumn="1" w:lastColumn="0" w:noHBand="0" w:noVBand="1"/>
+      </w:tblPr>
+      <w:tblGrid>
+        <w:gridCol w:w="7371"/>
+        <w:gridCol w:w="1655"/>
+      </w:tblGrid>
+      <w:tr>
+        <w:trPr>
+          <w:cnfStyle w:val="100000000000" w:firstRow="1" w:lastRow="0" w:firstColumn="0" w:lastColumn="0" w:oddVBand="0" w:evenVBand="0" w:oddHBand="0" w:evenHBand="0" w:firstRowFirstColumn="0" w:firstRowLastColumn="0" w:lastRowFirstColumn="0" w:lastRowLastColumn="0"/>
+        </w:trPr>
+        <w:tc>
+          <w:tcPr>
+            <w:cnfStyle w:val="001000000000" w:firstRow="0" w:lastRow="0" w:firstColumn="1" w:lastColumn="0" w:oddVBand="0" w:evenVBand="0" w:oddHBand="0" w:evenHBand="0" w:firstRowFirstColumn="0" w:firstRowLastColumn="0" w:lastRowFirstColumn="0" w:lastRowLastColumn="0"/>
+            <w:tcW w:w="7371" w:type="dxa"/>
+          </w:tcPr>
+          <w:p>
+            <w:pPr>
+              <w:rPr>
+                <w:lang w:val="nl-NL"/>
+              </w:rPr>
+            </w:pPr>
+          </w:p>
+        </w:tc>
+        <w:tc>
+          <w:tcPr>
+            <w:tcW w:w="1655" w:type="dxa"/>
+          </w:tcPr>
+          <w:p>
+            <w:pPr>
+              <w:cnfStyle w:val="100000000000" w:firstRow="1" w:lastRow="0" w:firstColumn="0" w:lastColumn="0" w:oddVBand="0" w:evenVBand="0" w:oddHBand="0" w:evenHBand="0" w:firstRowFirstColumn="0" w:firstRowLastColumn="0" w:lastRowFirstColumn="0" w:lastRowLastColumn="0"/>
+              <w:rPr>
+                <w:lang w:val="nl-NL"/>
+              </w:rPr>
+            </w:pPr>
+          </w:p>
+        </w:tc>
+      </w:tr>
+      <w:tr>
+        <w:trPr>
+          <w:cnfStyle w:val="000000100000" w:firstRow="0" w:lastRow="0" w:firstColumn="0" w:lastColumn="0" w:oddVBand="0" w:evenVBand="0" w:oddHBand="1" w:evenHBand="0" w:firstRowFirstColumn="0" w:firstRowLastColumn="0" w:lastRowFirstColumn="0" w:lastRowLastColumn="0"/>
+        </w:trPr>
+        <w:tc>
+          <w:tcPr>
+            <w:cnfStyle w:val="001000000000" w:firstRow="0" w:lastRow="0" w:firstColumn="1" w:lastColumn="0" w:oddVBand="0" w:evenVBand="0" w:oddHBand="0" w:evenHBand="0" w:firstRowFirstColumn="0" w:firstRowLastColumn="0" w:lastRowFirstColumn="0" w:lastRowLastColumn="0"/>
+            <w:tcW w:w="7371" w:type="dxa"/>
+            <w:shd w:val="clear" w:color="auto" w:fill="A6A6A6" w:themeFill="background1" w:themeFillShade="A6"/>
+          </w:tcPr>
+          <w:p>
+            <w:pPr>
+              <w:rPr>
+                <w:i/>
+                <w:lang w:val="nl-NL"/>
+              </w:rPr>
+            </w:pPr>
+            <w:r>
+              <w:rPr>
+                <w:i/>
+                <w:lang w:val="nl-NL"/>
+              </w:rPr>
+              <w:t>Number of tests</w:t>
+            </w:r>
+          </w:p>
+        </w:tc>
+        <w:tc>
+          <w:tcPr>
+            <w:tcW w:w="1655" w:type="dxa"/>
+            <w:shd w:val="clear" w:color="auto" w:fill="A6A6A6" w:themeFill="background1" w:themeFillShade="A6"/>
+          </w:tcPr>
+          <w:p>
+            <w:pPr>
+              <w:cnfStyle w:val="000000100000" w:firstRow="0" w:lastRow="0" w:firstColumn="0" w:lastColumn="0" w:oddVBand="0" w:evenVBand="0" w:oddHBand="1" w:evenHBand="0" w:firstRowFirstColumn="0" w:firstRowLastColumn="0" w:lastRowFirstColumn="0" w:lastRowLastColumn="0"/>
+              <w:rPr>
+                <w:lang w:val="nl-NL"/>
+              </w:rPr>
+            </w:pPr>
+            <w:r>
+              <w:rPr>
+                <w:lang w:val="nl-NL"/>
+              </w:rPr>
+              <w:t>6</w:t>
+            </w:r>
+          </w:p>
+          <w:p>
+            <w:pPr>
+              <w:cnfStyle w:val="000000100000" w:firstRow="0" w:lastRow="0" w:firstColumn="0" w:lastColumn="0" w:oddVBand="0" w:evenVBand="0" w:oddHBand="1" w:evenHBand="0" w:firstRowFirstColumn="0" w:firstRowLastColumn="0" w:lastRowFirstColumn="0" w:lastRowLastColumn="0"/>
+              <w:rPr>
+                <w:lang w:val="nl-NL"/>
+              </w:rPr>
+            </w:pPr>
+          </w:p>
+        </w:tc>
+      </w:tr>
+      <w:tr>
+        <w:tc>
+          <w:tcPr>
+            <w:cnfStyle w:val="001000000000" w:firstRow="0" w:lastRow="0" w:firstColumn="1" w:lastColumn="0" w:oddVBand="0" w:evenVBand="0" w:oddHBand="0" w:evenHBand="0" w:firstRowFirstColumn="0" w:firstRowLastColumn="0" w:lastRowFirstColumn="0" w:lastRowLastColumn="0"/>
+            <w:tcW w:w="7371" w:type="dxa"/>
+          </w:tcPr>
+          <w:p>
+            <w:pPr>
+              <w:rPr>
+                <w:i/>
+                <w:lang w:val="nl-NL"/>
+              </w:rPr>
+            </w:pPr>
+            <w:r>
+              <w:rPr>
+                <w:i/>
+                <w:lang w:val="nl-NL"/>
+              </w:rPr>
+              <w:t>Passed tests</w:t>
+            </w:r>
+          </w:p>
+        </w:tc>
+        <w:tc>
+          <w:tcPr>
+            <w:tcW w:w="1655" w:type="dxa"/>
+          </w:tcPr>
+          <w:p>
+            <w:pPr>
+              <w:cnfStyle w:val="000000000000" w:firstRow="0" w:lastRow="0" w:firstColumn="0" w:lastColumn="0" w:oddVBand="0" w:evenVBand="0" w:oddHBand="0" w:evenHBand="0" w:firstRowFirstColumn="0" w:firstRowLastColumn="0" w:lastRowFirstColumn="0" w:lastRowLastColumn="0"/>
+              <w:rPr>
+                <w:lang w:val="nl-NL"/>
+              </w:rPr>
+            </w:pPr>
+          </w:p>
+          <w:p>
+            <w:pPr>
+              <w:cnfStyle w:val="000000000000" w:firstRow="0" w:lastRow="0" w:firstColumn="0" w:lastColumn="0" w:oddVBand="0" w:evenVBand="0" w:oddHBand="0" w:evenHBand="0" w:firstRowFirstColumn="0" w:firstRowLastColumn="0" w:lastRowFirstColumn="0" w:lastRowLastColumn="0"/>
+              <w:rPr>
+                <w:lang w:val="nl-NL"/>
+              </w:rPr>
+            </w:pPr>
+            <w:r>
+              <w:t xml:space="preserve">6 </w:t>
+            </w:r>
+          </w:p>
+        </w:tc>
+      </w:tr>
+      <w:tr>
+        <w:trPr>
+          <w:cnfStyle w:val="000000100000" w:firstRow="0" w:lastRow="0" w:firstColumn="0" w:lastColumn="0" w:oddVBand="0" w:evenVBand="0" w:oddHBand="1" w:evenHBand="0" w:firstRowFirstColumn="0" w:firstRowLastColumn="0" w:lastRowFirstColumn="0" w:lastRowLastColumn="0"/>
+        </w:trPr>
+        <w:tc>
+          <w:tcPr>
+            <w:cnfStyle w:val="001000000000" w:firstRow="0" w:lastRow="0" w:firstColumn="1" w:lastColumn="0" w:oddVBand="0" w:evenVBand="0" w:oddHBand="0" w:evenHBand="0" w:firstRowFirstColumn="0" w:firstRowLastColumn="0" w:lastRowFirstColumn="0" w:lastRowLastColumn="0"/>
+            <w:tcW w:w="7371" w:type="dxa"/>
+            <w:shd w:val="clear" w:color="auto" w:fill="A6A6A6" w:themeFill="background1" w:themeFillShade="A6"/>
+          </w:tcPr>
+          <w:p>
+            <w:pPr>
+              <w:rPr>
+                <w:i/>
+                <w:lang w:val="nl-NL"/>
+              </w:rPr>
+            </w:pPr>
+            <w:r>
+              <w:rPr>
+                <w:i/>
+                <w:lang w:val="nl-NL"/>
+              </w:rPr>
+              <w:t>Failed tests</w:t>
+            </w:r>
+          </w:p>
+        </w:tc>
+        <w:tc>
+          <w:tcPr>
+            <w:tcW w:w="1655" w:type="dxa"/>
+            <w:shd w:val="clear" w:color="auto" w:fill="A6A6A6" w:themeFill="background1" w:themeFillShade="A6"/>
+          </w:tcPr>
+          <w:p>
+            <w:pPr>
+              <w:cnfStyle w:val="000000100000" w:firstRow="0" w:lastRow="0" w:firstColumn="0" w:lastColumn="0" w:oddVBand="0" w:evenVBand="0" w:oddHBand="1" w:evenHBand="0" w:firstRowFirstColumn="0" w:firstRowLastColumn="0" w:lastRowFirstColumn="0" w:lastRowLastColumn="0"/>
+              <w:rPr>
+                <w:lang w:val="nl-NL"/>
+              </w:rPr>
+            </w:pPr>
+            <w:r>
+              <w:t>0</w:t>
+            </w:r>
+            <w:r>
+              <w:rPr>
+                <w:lang w:val="nl-NL"/>
+              </w:rPr>
+              <w:t xml:space="preserve"> </w:t>
+            </w:r>
+          </w:p>
+        </w:tc>
+      </w:tr>
+      <w:tr>
+        <w:tc>
+          <w:tcPr>
+            <w:cnfStyle w:val="001000000000" w:firstRow="0" w:lastRow="0" w:firstColumn="1" w:lastColumn="0" w:oddVBand="0" w:evenVBand="0" w:oddHBand="0" w:evenHBand="0" w:firstRowFirstColumn="0" w:firstRowLastColumn="0" w:lastRowFirstColumn="0" w:lastRowLastColumn="0"/>
+            <w:tcW w:w="7371" w:type="dxa"/>
+          </w:tcPr>
+          <w:p>
+            <w:pPr>
+              <w:rPr>
+                <w:i/>
+                <w:lang w:val="nl-NL"/>
+              </w:rPr>
+            </w:pPr>
+            <w:r>
+              <w:rPr>
+                <w:i/>
+                <w:lang w:val="nl-NL"/>
+              </w:rPr>
+              <w:t>Tests passed</w:t>
+            </w:r>
+          </w:p>
+        </w:tc>
+        <w:tc>
+          <w:tcPr>
+            <w:tcW w:w="1655" w:type="dxa"/>
+          </w:tcPr>
+          <w:p>
+            <w:pPr>
+              <w:cnfStyle w:val="000000000000" w:firstRow="0" w:lastRow="0" w:firstColumn="0" w:lastColumn="0" w:oddVBand="0" w:evenVBand="0" w:oddHBand="0" w:evenHBand="0" w:firstRowFirstColumn="0" w:firstRowLastColumn="0" w:lastRowFirstColumn="0" w:lastRowLastColumn="0"/>
+            </w:pPr>
+            <w:r>
+              <w:t>100%</w:t>
+            </w:r>
+          </w:p>
+          <w:p>
+            <w:pPr>
+              <w:cnfStyle w:val="000000000000" w:firstRow="0" w:lastRow="0" w:firstColumn="0" w:lastColumn="0" w:oddVBand="0" w:evenVBand="0" w:oddHBand="0" w:evenHBand="0" w:firstRowFirstColumn="0" w:firstRowLastColumn="0" w:lastRowFirstColumn="0" w:lastRowLastColumn="0"/>
+              <w:rPr>
+                <w:lang w:val="nl-NL"/>
+              </w:rPr>
+            </w:pPr>
+          </w:p>
+        </w:tc>
+      </w:tr>
+      <w:tr>
+        <w:trPr>
+          <w:cnfStyle w:val="000000100000" w:firstRow="0" w:lastRow="0" w:firstColumn="0" w:lastColumn="0" w:oddVBand="0" w:evenVBand="0" w:oddHBand="1" w:evenHBand="0" w:firstRowFirstColumn="0" w:firstRowLastColumn="0" w:lastRowFirstColumn="0" w:lastRowLastColumn="0"/>
+        </w:trPr>
+        <w:tc>
+          <w:tcPr>
+            <w:cnfStyle w:val="001000000000" w:firstRow="0" w:lastRow="0" w:firstColumn="1" w:lastColumn="0" w:oddVBand="0" w:evenVBand="0" w:oddHBand="0" w:evenHBand="0" w:firstRowFirstColumn="0" w:firstRowLastColumn="0" w:lastRowFirstColumn="0" w:lastRowLastColumn="0"/>
+            <w:tcW w:w="7371" w:type="dxa"/>
+          </w:tcPr>
+          <w:p>
+            <w:pPr>
+              <w:rPr>
+                <w:i/>
+                <w:lang w:val="nl-NL"/>
+              </w:rPr>
+            </w:pPr>
+            <w:r>
+              <w:rPr>
+                <w:i/>
+              </w:rPr>
+              <w:t>Executed percentage of tests run</w:t>
+            </w:r>
+          </w:p>
+        </w:tc>
+        <w:tc>
+          <w:tcPr>
+            <w:tcW w:w="1655" w:type="dxa"/>
+          </w:tcPr>
+          <w:p>
+            <w:pPr>
+              <w:cnfStyle w:val="000000100000" w:firstRow="0" w:lastRow="0" w:firstColumn="0" w:lastColumn="0" w:oddVBand="0" w:evenVBand="0" w:oddHBand="1" w:evenHBand="0" w:firstRowFirstColumn="0" w:firstRowLastColumn="0" w:lastRowFirstColumn="0" w:lastRowLastColumn="0"/>
+            </w:pPr>
+            <w:r>
+              <w:t>100%</w:t>
+            </w:r>
+          </w:p>
+        </w:tc>
+      </w:tr>
+    </w:tbl>
     <w:p>
-      <w:r>
-        <w:t>Number of tests 6</w:t>
-      </w:r>
-    </w:p>
-    <w:p>
-      <w:r>
-        <w:t>Passed tests 6</w:t>
-      </w:r>
-    </w:p>
-    <w:p>
-      <w:r>
-        <w:t>Failed tests 0</w:t>
-      </w:r>
-    </w:p>
-    <w:p>
-      <w:r>
-        <w:t>100% passed</w:t>
-      </w:r>
+      <w:pPr>
+        <w:pStyle w:val="Heading2"/>
+      </w:pPr>
+      <w:bookmarkStart w:id="22" w:name="_Toc515637123"/>
+      <w:r>
+        <w:t>Submit Question</w:t>
+      </w:r>
+      <w:bookmarkEnd w:id="22"/>
     </w:p>
     <w:p>
       <w:pPr>
-        <w:pStyle w:val="Heading4"/>
+        <w:pStyle w:val="Heading3"/>
+        <w:numPr>
+          <w:ilvl w:val="2"/>
+          <w:numId w:val="12"/>
+        </w:numPr>
       </w:pPr>
-      <w:r>
-        <w:t>Failed test cases percentage</w:t>
-      </w:r>
+      <w:bookmarkStart w:id="23" w:name="_Toc515637124"/>
+      <w:r>
+        <w:t>Report</w:t>
+      </w:r>
+      <w:bookmarkEnd w:id="23"/>
     </w:p>
     <w:p>
       <w:r>
-        <w:t>0%</w:t>
-      </w:r>
-    </w:p>
-    <w:p>
-      <w:pPr>
-        <w:pStyle w:val="Heading4"/>
-      </w:pPr>
-      <w:r>
-        <w:lastRenderedPageBreak/>
-        <w:t>Fixed Defects percentage</w:t>
-      </w:r>
-    </w:p>
-    <w:p>
-      <w:r>
-        <w:t>No defects found</w:t>
-      </w:r>
-    </w:p>
-    <w:p>
-      <w:pPr>
-        <w:pStyle w:val="Heading4"/>
-      </w:pPr>
-      <w:r>
-        <w:t>Average time to repair defects</w:t>
-      </w:r>
-    </w:p>
-    <w:p>
-      <w:r>
-        <w:t>No defects found</w:t>
-      </w:r>
-    </w:p>
-    <w:p>
-      <w:pPr>
-        <w:pStyle w:val="Heading4"/>
-      </w:pPr>
-      <w:r>
-        <w:t>First run fail rate</w:t>
-      </w:r>
-    </w:p>
-    <w:p>
-      <w:r>
-        <w:t>0% or 0/6</w:t>
+        <w:t>Three</w:t>
+      </w:r>
+      <w:r>
+        <w:t xml:space="preserve"> tests were conducted and can be seen in the </w:t>
+      </w:r>
+      <w:r>
+        <w:t>Submit question</w:t>
+      </w:r>
+      <w:r>
+        <w:t xml:space="preserve"> UAT test scripts, with </w:t>
+      </w:r>
+      <w:r>
+        <w:t>three</w:t>
+      </w:r>
+      <w:r>
+        <w:t xml:space="preserve"> running as expected. Tests checked that users can play a </w:t>
+      </w:r>
+      <w:r>
+        <w:t xml:space="preserve">Submit questions that fields are editable and Error messages display when </w:t>
+      </w:r>
+      <w:r>
+        <w:t>necessary.</w:t>
       </w:r>
     </w:p>
     <w:p>
@@ -3598,47 +4338,308 @@
           <w:numId w:val="1"/>
         </w:numPr>
       </w:pPr>
-      <w:bookmarkStart w:id="19" w:name="_Toc515637122"/>
-      <w:r>
-        <w:t>Analysis Effort</w:t>
-      </w:r>
-      <w:bookmarkEnd w:id="19"/>
+      <w:bookmarkStart w:id="24" w:name="_Toc515637125"/>
+      <w:r>
+        <w:t>Analysis Tracking</w:t>
+      </w:r>
+      <w:bookmarkEnd w:id="24"/>
     </w:p>
     <w:p>
       <w:pPr>
         <w:pStyle w:val="Heading4"/>
       </w:pPr>
       <w:r>
-        <w:t>Number of tests run during time period</w:t>
+        <w:t xml:space="preserve">Passed test cases percentage </w:t>
       </w:r>
     </w:p>
-    <w:p>
-      <w:r>
-        <w:t>6</w:t>
-      </w:r>
-    </w:p>
-    <w:p>
-      <w:pPr>
-        <w:pStyle w:val="Heading4"/>
-      </w:pPr>
-      <w:r>
-        <w:t>Executed percentage of tests run</w:t>
-      </w:r>
-    </w:p>
-    <w:p>
-      <w:r>
-        <w:t>100%</w:t>
-      </w:r>
-    </w:p>
+    <w:tbl>
+      <w:tblPr>
+        <w:tblStyle w:val="GridTable2"/>
+        <w:tblW w:w="0" w:type="auto"/>
+        <w:tblLook w:val="04A0" w:firstRow="1" w:lastRow="0" w:firstColumn="1" w:lastColumn="0" w:noHBand="0" w:noVBand="1"/>
+      </w:tblPr>
+      <w:tblGrid>
+        <w:gridCol w:w="7371"/>
+        <w:gridCol w:w="1655"/>
+      </w:tblGrid>
+      <w:tr>
+        <w:trPr>
+          <w:cnfStyle w:val="100000000000" w:firstRow="1" w:lastRow="0" w:firstColumn="0" w:lastColumn="0" w:oddVBand="0" w:evenVBand="0" w:oddHBand="0" w:evenHBand="0" w:firstRowFirstColumn="0" w:firstRowLastColumn="0" w:lastRowFirstColumn="0" w:lastRowLastColumn="0"/>
+        </w:trPr>
+        <w:tc>
+          <w:tcPr>
+            <w:cnfStyle w:val="001000000000" w:firstRow="0" w:lastRow="0" w:firstColumn="1" w:lastColumn="0" w:oddVBand="0" w:evenVBand="0" w:oddHBand="0" w:evenHBand="0" w:firstRowFirstColumn="0" w:firstRowLastColumn="0" w:lastRowFirstColumn="0" w:lastRowLastColumn="0"/>
+            <w:tcW w:w="7371" w:type="dxa"/>
+          </w:tcPr>
+          <w:p>
+            <w:pPr>
+              <w:rPr>
+                <w:lang w:val="nl-NL"/>
+              </w:rPr>
+            </w:pPr>
+          </w:p>
+        </w:tc>
+        <w:tc>
+          <w:tcPr>
+            <w:tcW w:w="1655" w:type="dxa"/>
+          </w:tcPr>
+          <w:p>
+            <w:pPr>
+              <w:cnfStyle w:val="100000000000" w:firstRow="1" w:lastRow="0" w:firstColumn="0" w:lastColumn="0" w:oddVBand="0" w:evenVBand="0" w:oddHBand="0" w:evenHBand="0" w:firstRowFirstColumn="0" w:firstRowLastColumn="0" w:lastRowFirstColumn="0" w:lastRowLastColumn="0"/>
+              <w:rPr>
+                <w:lang w:val="nl-NL"/>
+              </w:rPr>
+            </w:pPr>
+          </w:p>
+        </w:tc>
+      </w:tr>
+      <w:tr>
+        <w:trPr>
+          <w:cnfStyle w:val="000000100000" w:firstRow="0" w:lastRow="0" w:firstColumn="0" w:lastColumn="0" w:oddVBand="0" w:evenVBand="0" w:oddHBand="1" w:evenHBand="0" w:firstRowFirstColumn="0" w:firstRowLastColumn="0" w:lastRowFirstColumn="0" w:lastRowLastColumn="0"/>
+        </w:trPr>
+        <w:tc>
+          <w:tcPr>
+            <w:cnfStyle w:val="001000000000" w:firstRow="0" w:lastRow="0" w:firstColumn="1" w:lastColumn="0" w:oddVBand="0" w:evenVBand="0" w:oddHBand="0" w:evenHBand="0" w:firstRowFirstColumn="0" w:firstRowLastColumn="0" w:lastRowFirstColumn="0" w:lastRowLastColumn="0"/>
+            <w:tcW w:w="7371" w:type="dxa"/>
+            <w:shd w:val="clear" w:color="auto" w:fill="A6A6A6" w:themeFill="background1" w:themeFillShade="A6"/>
+          </w:tcPr>
+          <w:p>
+            <w:pPr>
+              <w:rPr>
+                <w:i/>
+                <w:lang w:val="nl-NL"/>
+              </w:rPr>
+            </w:pPr>
+            <w:r>
+              <w:rPr>
+                <w:i/>
+                <w:lang w:val="nl-NL"/>
+              </w:rPr>
+              <w:t>Number of tests</w:t>
+            </w:r>
+          </w:p>
+        </w:tc>
+        <w:tc>
+          <w:tcPr>
+            <w:tcW w:w="1655" w:type="dxa"/>
+            <w:shd w:val="clear" w:color="auto" w:fill="A6A6A6" w:themeFill="background1" w:themeFillShade="A6"/>
+          </w:tcPr>
+          <w:p>
+            <w:pPr>
+              <w:cnfStyle w:val="000000100000" w:firstRow="0" w:lastRow="0" w:firstColumn="0" w:lastColumn="0" w:oddVBand="0" w:evenVBand="0" w:oddHBand="1" w:evenHBand="0" w:firstRowFirstColumn="0" w:firstRowLastColumn="0" w:lastRowFirstColumn="0" w:lastRowLastColumn="0"/>
+              <w:rPr>
+                <w:lang w:val="nl-NL"/>
+              </w:rPr>
+            </w:pPr>
+            <w:r>
+              <w:rPr>
+                <w:lang w:val="nl-NL"/>
+              </w:rPr>
+              <w:t>3</w:t>
+            </w:r>
+          </w:p>
+          <w:p>
+            <w:pPr>
+              <w:cnfStyle w:val="000000100000" w:firstRow="0" w:lastRow="0" w:firstColumn="0" w:lastColumn="0" w:oddVBand="0" w:evenVBand="0" w:oddHBand="1" w:evenHBand="0" w:firstRowFirstColumn="0" w:firstRowLastColumn="0" w:lastRowFirstColumn="0" w:lastRowLastColumn="0"/>
+              <w:rPr>
+                <w:lang w:val="nl-NL"/>
+              </w:rPr>
+            </w:pPr>
+          </w:p>
+        </w:tc>
+      </w:tr>
+      <w:tr>
+        <w:tc>
+          <w:tcPr>
+            <w:cnfStyle w:val="001000000000" w:firstRow="0" w:lastRow="0" w:firstColumn="1" w:lastColumn="0" w:oddVBand="0" w:evenVBand="0" w:oddHBand="0" w:evenHBand="0" w:firstRowFirstColumn="0" w:firstRowLastColumn="0" w:lastRowFirstColumn="0" w:lastRowLastColumn="0"/>
+            <w:tcW w:w="7371" w:type="dxa"/>
+          </w:tcPr>
+          <w:p>
+            <w:pPr>
+              <w:rPr>
+                <w:i/>
+                <w:lang w:val="nl-NL"/>
+              </w:rPr>
+            </w:pPr>
+            <w:r>
+              <w:rPr>
+                <w:i/>
+                <w:lang w:val="nl-NL"/>
+              </w:rPr>
+              <w:t>Passed tests</w:t>
+            </w:r>
+          </w:p>
+        </w:tc>
+        <w:tc>
+          <w:tcPr>
+            <w:tcW w:w="1655" w:type="dxa"/>
+          </w:tcPr>
+          <w:p>
+            <w:pPr>
+              <w:cnfStyle w:val="000000000000" w:firstRow="0" w:lastRow="0" w:firstColumn="0" w:lastColumn="0" w:oddVBand="0" w:evenVBand="0" w:oddHBand="0" w:evenHBand="0" w:firstRowFirstColumn="0" w:firstRowLastColumn="0" w:lastRowFirstColumn="0" w:lastRowLastColumn="0"/>
+              <w:rPr>
+                <w:lang w:val="nl-NL"/>
+              </w:rPr>
+            </w:pPr>
+          </w:p>
+          <w:p>
+            <w:pPr>
+              <w:cnfStyle w:val="000000000000" w:firstRow="0" w:lastRow="0" w:firstColumn="0" w:lastColumn="0" w:oddVBand="0" w:evenVBand="0" w:oddHBand="0" w:evenHBand="0" w:firstRowFirstColumn="0" w:firstRowLastColumn="0" w:lastRowFirstColumn="0" w:lastRowLastColumn="0"/>
+              <w:rPr>
+                <w:lang w:val="nl-NL"/>
+              </w:rPr>
+            </w:pPr>
+            <w:r>
+              <w:t>3</w:t>
+            </w:r>
+          </w:p>
+        </w:tc>
+      </w:tr>
+      <w:tr>
+        <w:trPr>
+          <w:cnfStyle w:val="000000100000" w:firstRow="0" w:lastRow="0" w:firstColumn="0" w:lastColumn="0" w:oddVBand="0" w:evenVBand="0" w:oddHBand="1" w:evenHBand="0" w:firstRowFirstColumn="0" w:firstRowLastColumn="0" w:lastRowFirstColumn="0" w:lastRowLastColumn="0"/>
+        </w:trPr>
+        <w:tc>
+          <w:tcPr>
+            <w:cnfStyle w:val="001000000000" w:firstRow="0" w:lastRow="0" w:firstColumn="1" w:lastColumn="0" w:oddVBand="0" w:evenVBand="0" w:oddHBand="0" w:evenHBand="0" w:firstRowFirstColumn="0" w:firstRowLastColumn="0" w:lastRowFirstColumn="0" w:lastRowLastColumn="0"/>
+            <w:tcW w:w="7371" w:type="dxa"/>
+            <w:shd w:val="clear" w:color="auto" w:fill="A6A6A6" w:themeFill="background1" w:themeFillShade="A6"/>
+          </w:tcPr>
+          <w:p>
+            <w:pPr>
+              <w:rPr>
+                <w:i/>
+                <w:lang w:val="nl-NL"/>
+              </w:rPr>
+            </w:pPr>
+            <w:r>
+              <w:rPr>
+                <w:i/>
+                <w:lang w:val="nl-NL"/>
+              </w:rPr>
+              <w:t>Failed tests</w:t>
+            </w:r>
+          </w:p>
+        </w:tc>
+        <w:tc>
+          <w:tcPr>
+            <w:tcW w:w="1655" w:type="dxa"/>
+            <w:shd w:val="clear" w:color="auto" w:fill="A6A6A6" w:themeFill="background1" w:themeFillShade="A6"/>
+          </w:tcPr>
+          <w:p>
+            <w:pPr>
+              <w:cnfStyle w:val="000000100000" w:firstRow="0" w:lastRow="0" w:firstColumn="0" w:lastColumn="0" w:oddVBand="0" w:evenVBand="0" w:oddHBand="1" w:evenHBand="0" w:firstRowFirstColumn="0" w:firstRowLastColumn="0" w:lastRowFirstColumn="0" w:lastRowLastColumn="0"/>
+              <w:rPr>
+                <w:lang w:val="nl-NL"/>
+              </w:rPr>
+            </w:pPr>
+            <w:r>
+              <w:t>0</w:t>
+            </w:r>
+            <w:r>
+              <w:rPr>
+                <w:lang w:val="nl-NL"/>
+              </w:rPr>
+              <w:t xml:space="preserve"> </w:t>
+            </w:r>
+          </w:p>
+        </w:tc>
+      </w:tr>
+      <w:tr>
+        <w:tc>
+          <w:tcPr>
+            <w:cnfStyle w:val="001000000000" w:firstRow="0" w:lastRow="0" w:firstColumn="1" w:lastColumn="0" w:oddVBand="0" w:evenVBand="0" w:oddHBand="0" w:evenHBand="0" w:firstRowFirstColumn="0" w:firstRowLastColumn="0" w:lastRowFirstColumn="0" w:lastRowLastColumn="0"/>
+            <w:tcW w:w="7371" w:type="dxa"/>
+          </w:tcPr>
+          <w:p>
+            <w:pPr>
+              <w:rPr>
+                <w:i/>
+                <w:lang w:val="nl-NL"/>
+              </w:rPr>
+            </w:pPr>
+            <w:r>
+              <w:rPr>
+                <w:i/>
+                <w:lang w:val="nl-NL"/>
+              </w:rPr>
+              <w:t>Tests passed</w:t>
+            </w:r>
+          </w:p>
+        </w:tc>
+        <w:tc>
+          <w:tcPr>
+            <w:tcW w:w="1655" w:type="dxa"/>
+          </w:tcPr>
+          <w:p>
+            <w:pPr>
+              <w:cnfStyle w:val="000000000000" w:firstRow="0" w:lastRow="0" w:firstColumn="0" w:lastColumn="0" w:oddVBand="0" w:evenVBand="0" w:oddHBand="0" w:evenHBand="0" w:firstRowFirstColumn="0" w:firstRowLastColumn="0" w:lastRowFirstColumn="0" w:lastRowLastColumn="0"/>
+            </w:pPr>
+            <w:r>
+              <w:t>100%</w:t>
+            </w:r>
+          </w:p>
+          <w:p>
+            <w:pPr>
+              <w:cnfStyle w:val="000000000000" w:firstRow="0" w:lastRow="0" w:firstColumn="0" w:lastColumn="0" w:oddVBand="0" w:evenVBand="0" w:oddHBand="0" w:evenHBand="0" w:firstRowFirstColumn="0" w:firstRowLastColumn="0" w:lastRowFirstColumn="0" w:lastRowLastColumn="0"/>
+              <w:rPr>
+                <w:lang w:val="nl-NL"/>
+              </w:rPr>
+            </w:pPr>
+          </w:p>
+        </w:tc>
+      </w:tr>
+      <w:tr>
+        <w:trPr>
+          <w:cnfStyle w:val="000000100000" w:firstRow="0" w:lastRow="0" w:firstColumn="0" w:lastColumn="0" w:oddVBand="0" w:evenVBand="0" w:oddHBand="1" w:evenHBand="0" w:firstRowFirstColumn="0" w:firstRowLastColumn="0" w:lastRowFirstColumn="0" w:lastRowLastColumn="0"/>
+        </w:trPr>
+        <w:tc>
+          <w:tcPr>
+            <w:cnfStyle w:val="001000000000" w:firstRow="0" w:lastRow="0" w:firstColumn="1" w:lastColumn="0" w:oddVBand="0" w:evenVBand="0" w:oddHBand="0" w:evenHBand="0" w:firstRowFirstColumn="0" w:firstRowLastColumn="0" w:lastRowFirstColumn="0" w:lastRowLastColumn="0"/>
+            <w:tcW w:w="7371" w:type="dxa"/>
+            <w:shd w:val="clear" w:color="auto" w:fill="A6A6A6" w:themeFill="background1" w:themeFillShade="A6"/>
+          </w:tcPr>
+          <w:p>
+            <w:pPr>
+              <w:rPr>
+                <w:i/>
+                <w:lang w:val="nl-NL"/>
+              </w:rPr>
+            </w:pPr>
+            <w:r>
+              <w:rPr>
+                <w:i/>
+              </w:rPr>
+              <w:t>Executed percentage of tests run</w:t>
+            </w:r>
+          </w:p>
+        </w:tc>
+        <w:tc>
+          <w:tcPr>
+            <w:tcW w:w="1655" w:type="dxa"/>
+            <w:shd w:val="clear" w:color="auto" w:fill="A6A6A6" w:themeFill="background1" w:themeFillShade="A6"/>
+          </w:tcPr>
+          <w:p>
+            <w:pPr>
+              <w:cnfStyle w:val="000000100000" w:firstRow="0" w:lastRow="0" w:firstColumn="0" w:lastColumn="0" w:oddVBand="0" w:evenVBand="0" w:oddHBand="1" w:evenHBand="0" w:firstRowFirstColumn="0" w:firstRowLastColumn="0" w:lastRowFirstColumn="0" w:lastRowLastColumn="0"/>
+            </w:pPr>
+            <w:r>
+              <w:t>100%</w:t>
+            </w:r>
+          </w:p>
+        </w:tc>
+      </w:tr>
+    </w:tbl>
     <w:p>
       <w:pPr>
         <w:pStyle w:val="Heading2"/>
       </w:pPr>
-      <w:bookmarkStart w:id="20" w:name="_Toc515637123"/>
-      <w:r>
-        <w:t>Submit Question</w:t>
-      </w:r>
-      <w:bookmarkEnd w:id="20"/>
+      <w:bookmarkStart w:id="25" w:name="_Toc515637127"/>
+      <w:r>
+        <w:lastRenderedPageBreak/>
+        <w:t>Check Leader Board</w:t>
+      </w:r>
+      <w:bookmarkEnd w:id="25"/>
     </w:p>
     <w:p>
       <w:pPr>
@@ -3648,36 +4649,24 @@
           <w:numId w:val="12"/>
         </w:numPr>
       </w:pPr>
-      <w:bookmarkStart w:id="21" w:name="_Toc515637124"/>
+      <w:bookmarkStart w:id="26" w:name="_Toc515637128"/>
       <w:r>
         <w:t>Report</w:t>
       </w:r>
-      <w:bookmarkEnd w:id="21"/>
+      <w:bookmarkEnd w:id="26"/>
     </w:p>
     <w:p>
       <w:r>
-        <w:t>Three</w:t>
-      </w:r>
-      <w:r>
-        <w:t xml:space="preserve"> tests were conducted and can be seen in the </w:t>
-      </w:r>
-      <w:r>
-        <w:t>Submit question</w:t>
-      </w:r>
-      <w:r>
-        <w:t xml:space="preserve"> UAT test scripts, with </w:t>
-      </w:r>
-      <w:r>
-        <w:t>three</w:t>
-      </w:r>
-      <w:r>
-        <w:t xml:space="preserve"> running as expected. Tests checked that users can play a </w:t>
-      </w:r>
-      <w:r>
-        <w:t xml:space="preserve">Submit questions that fields are editable and Error messages display when </w:t>
-      </w:r>
-      <w:r>
-        <w:t>necessary.</w:t>
+        <w:t xml:space="preserve">One test was run as can be seen by test script and </w:t>
+      </w:r>
+      <w:r>
+        <w:t>screenshots seen in Check Leader board UATs. This test ran as expected and showed that the leader board button opened the leader board screen</w:t>
+      </w:r>
+      <w:r>
+        <w:t xml:space="preserve"> and that the ten top scores were viewable</w:t>
+      </w:r>
+      <w:r>
+        <w:t xml:space="preserve">. </w:t>
       </w:r>
     </w:p>
     <w:p>
@@ -3688,276 +4677,9 @@
           <w:numId w:val="1"/>
         </w:numPr>
       </w:pPr>
-      <w:bookmarkStart w:id="22" w:name="_Toc515637125"/>
+      <w:bookmarkStart w:id="27" w:name="_Toc515637129"/>
       <w:r>
         <w:t>Analysis Tracking</w:t>
-      </w:r>
-      <w:bookmarkEnd w:id="22"/>
-    </w:p>
-    <w:p>
-      <w:pPr>
-        <w:pStyle w:val="Heading4"/>
-      </w:pPr>
-      <w:r>
-        <w:t xml:space="preserve">Passed test cases percentage </w:t>
-      </w:r>
-    </w:p>
-    <w:p>
-      <w:r>
-        <w:t xml:space="preserve">Number of tests </w:t>
-      </w:r>
-      <w:r>
-        <w:t>3</w:t>
-      </w:r>
-    </w:p>
-    <w:p>
-      <w:r>
-        <w:t xml:space="preserve">Passed tests </w:t>
-      </w:r>
-      <w:r>
-        <w:t>3</w:t>
-      </w:r>
-    </w:p>
-    <w:p>
-      <w:r>
-        <w:t>Failed tests 0</w:t>
-      </w:r>
-    </w:p>
-    <w:p>
-      <w:r>
-        <w:t>100% passed</w:t>
-      </w:r>
-    </w:p>
-    <w:p>
-      <w:pPr>
-        <w:pStyle w:val="Heading4"/>
-      </w:pPr>
-      <w:r>
-        <w:t>Failed test cases percentage</w:t>
-      </w:r>
-    </w:p>
-    <w:p>
-      <w:r>
-        <w:t>0%</w:t>
-      </w:r>
-    </w:p>
-    <w:p>
-      <w:pPr>
-        <w:pStyle w:val="Heading4"/>
-      </w:pPr>
-      <w:r>
-        <w:t>Fixed Defects percentage</w:t>
-      </w:r>
-    </w:p>
-    <w:p>
-      <w:r>
-        <w:t>No defects found</w:t>
-      </w:r>
-    </w:p>
-    <w:p>
-      <w:pPr>
-        <w:pStyle w:val="Heading4"/>
-      </w:pPr>
-      <w:r>
-        <w:t>Average time to repair defects</w:t>
-      </w:r>
-    </w:p>
-    <w:p>
-      <w:r>
-        <w:t>No defects found</w:t>
-      </w:r>
-    </w:p>
-    <w:p>
-      <w:pPr>
-        <w:pStyle w:val="Heading4"/>
-      </w:pPr>
-      <w:r>
-        <w:t>First run fail rate</w:t>
-      </w:r>
-    </w:p>
-    <w:p>
-      <w:r>
-        <w:t>0% or 0/3</w:t>
-      </w:r>
-    </w:p>
-    <w:p>
-      <w:pPr>
-        <w:pStyle w:val="Heading3"/>
-        <w:numPr>
-          <w:ilvl w:val="2"/>
-          <w:numId w:val="1"/>
-        </w:numPr>
-      </w:pPr>
-      <w:bookmarkStart w:id="23" w:name="_Toc515637126"/>
-      <w:r>
-        <w:t>Analysis Effort</w:t>
-      </w:r>
-      <w:bookmarkEnd w:id="23"/>
-    </w:p>
-    <w:p>
-      <w:pPr>
-        <w:pStyle w:val="Heading4"/>
-      </w:pPr>
-      <w:r>
-        <w:t>Number of tests run during time period</w:t>
-      </w:r>
-    </w:p>
-    <w:p>
-      <w:r>
-        <w:t>3</w:t>
-      </w:r>
-    </w:p>
-    <w:p>
-      <w:pPr>
-        <w:pStyle w:val="Heading4"/>
-      </w:pPr>
-      <w:r>
-        <w:lastRenderedPageBreak/>
-        <w:t>Executed percentage of tests run</w:t>
-      </w:r>
-    </w:p>
-    <w:p>
-      <w:r>
-        <w:t>100%</w:t>
-      </w:r>
-    </w:p>
-    <w:p>
-      <w:pPr>
-        <w:pStyle w:val="Heading2"/>
-      </w:pPr>
-      <w:bookmarkStart w:id="24" w:name="_Toc515637127"/>
-      <w:r>
-        <w:t>Check Leader Board</w:t>
-      </w:r>
-      <w:bookmarkEnd w:id="24"/>
-    </w:p>
-    <w:p>
-      <w:pPr>
-        <w:pStyle w:val="Heading3"/>
-        <w:numPr>
-          <w:ilvl w:val="2"/>
-          <w:numId w:val="12"/>
-        </w:numPr>
-      </w:pPr>
-      <w:bookmarkStart w:id="25" w:name="_Toc515637128"/>
-      <w:r>
-        <w:t>Report</w:t>
-      </w:r>
-      <w:bookmarkEnd w:id="25"/>
-    </w:p>
-    <w:p>
-      <w:r>
-        <w:t xml:space="preserve">One test was run as can be seen by test script and </w:t>
-      </w:r>
-      <w:r>
-        <w:t xml:space="preserve">screenshots seen in Check Leader board UATs. This test ran as expected and showed that the leader board button opened the leader board screen. </w:t>
-      </w:r>
-    </w:p>
-    <w:p>
-      <w:pPr>
-        <w:pStyle w:val="Heading3"/>
-        <w:numPr>
-          <w:ilvl w:val="2"/>
-          <w:numId w:val="1"/>
-        </w:numPr>
-      </w:pPr>
-      <w:bookmarkStart w:id="26" w:name="_Toc515637129"/>
-      <w:r>
-        <w:t>Analysis Tracking</w:t>
-      </w:r>
-      <w:bookmarkEnd w:id="26"/>
-    </w:p>
-    <w:p>
-      <w:pPr>
-        <w:pStyle w:val="Heading4"/>
-      </w:pPr>
-      <w:r>
-        <w:t xml:space="preserve">Passed test cases percentage </w:t>
-      </w:r>
-    </w:p>
-    <w:p>
-      <w:r>
-        <w:t>Number of tests 1</w:t>
-      </w:r>
-    </w:p>
-    <w:p>
-      <w:r>
-        <w:t>Passed tests 1</w:t>
-      </w:r>
-    </w:p>
-    <w:p>
-      <w:r>
-        <w:t>Failed tests 0</w:t>
-      </w:r>
-    </w:p>
-    <w:p>
-      <w:r>
-        <w:t>100% passed</w:t>
-      </w:r>
-    </w:p>
-    <w:p>
-      <w:pPr>
-        <w:pStyle w:val="Heading4"/>
-      </w:pPr>
-      <w:r>
-        <w:t>Failed test cases percentage</w:t>
-      </w:r>
-    </w:p>
-    <w:p>
-      <w:r>
-        <w:t>0%</w:t>
-      </w:r>
-    </w:p>
-    <w:p>
-      <w:pPr>
-        <w:pStyle w:val="Heading4"/>
-      </w:pPr>
-      <w:r>
-        <w:t>Fixed Defects percentage</w:t>
-      </w:r>
-    </w:p>
-    <w:p>
-      <w:r>
-        <w:t>No defects found</w:t>
-      </w:r>
-    </w:p>
-    <w:p>
-      <w:pPr>
-        <w:pStyle w:val="Heading4"/>
-      </w:pPr>
-      <w:r>
-        <w:t>Average time to repair defects</w:t>
-      </w:r>
-    </w:p>
-    <w:p>
-      <w:r>
-        <w:t>No defects found</w:t>
-      </w:r>
-    </w:p>
-    <w:p>
-      <w:pPr>
-        <w:pStyle w:val="Heading4"/>
-      </w:pPr>
-      <w:r>
-        <w:t>First run fail rate</w:t>
-      </w:r>
-    </w:p>
-    <w:p>
-      <w:r>
-        <w:t>0% or 0/1</w:t>
-      </w:r>
-    </w:p>
-    <w:p>
-      <w:pPr>
-        <w:pStyle w:val="Heading3"/>
-        <w:numPr>
-          <w:ilvl w:val="2"/>
-          <w:numId w:val="1"/>
-        </w:numPr>
-      </w:pPr>
-      <w:bookmarkStart w:id="27" w:name="_Toc515637130"/>
-      <w:r>
-        <w:t>Analysis Effort</w:t>
       </w:r>
       <w:bookmarkEnd w:id="27"/>
     </w:p>
@@ -3966,12 +4688,291 @@
         <w:pStyle w:val="Heading4"/>
       </w:pPr>
       <w:r>
-        <w:t>Number of tests run during time period</w:t>
+        <w:t xml:space="preserve">Passed test cases percentage </w:t>
       </w:r>
     </w:p>
+    <w:tbl>
+      <w:tblPr>
+        <w:tblStyle w:val="GridTable2"/>
+        <w:tblW w:w="0" w:type="auto"/>
+        <w:tblLook w:val="04A0" w:firstRow="1" w:lastRow="0" w:firstColumn="1" w:lastColumn="0" w:noHBand="0" w:noVBand="1"/>
+      </w:tblPr>
+      <w:tblGrid>
+        <w:gridCol w:w="7371"/>
+        <w:gridCol w:w="1655"/>
+      </w:tblGrid>
+      <w:tr>
+        <w:trPr>
+          <w:cnfStyle w:val="100000000000" w:firstRow="1" w:lastRow="0" w:firstColumn="0" w:lastColumn="0" w:oddVBand="0" w:evenVBand="0" w:oddHBand="0" w:evenHBand="0" w:firstRowFirstColumn="0" w:firstRowLastColumn="0" w:lastRowFirstColumn="0" w:lastRowLastColumn="0"/>
+        </w:trPr>
+        <w:tc>
+          <w:tcPr>
+            <w:cnfStyle w:val="001000000000" w:firstRow="0" w:lastRow="0" w:firstColumn="1" w:lastColumn="0" w:oddVBand="0" w:evenVBand="0" w:oddHBand="0" w:evenHBand="0" w:firstRowFirstColumn="0" w:firstRowLastColumn="0" w:lastRowFirstColumn="0" w:lastRowLastColumn="0"/>
+            <w:tcW w:w="7371" w:type="dxa"/>
+          </w:tcPr>
+          <w:p>
+            <w:pPr>
+              <w:rPr>
+                <w:lang w:val="nl-NL"/>
+              </w:rPr>
+            </w:pPr>
+          </w:p>
+        </w:tc>
+        <w:tc>
+          <w:tcPr>
+            <w:tcW w:w="1655" w:type="dxa"/>
+          </w:tcPr>
+          <w:p>
+            <w:pPr>
+              <w:cnfStyle w:val="100000000000" w:firstRow="1" w:lastRow="0" w:firstColumn="0" w:lastColumn="0" w:oddVBand="0" w:evenVBand="0" w:oddHBand="0" w:evenHBand="0" w:firstRowFirstColumn="0" w:firstRowLastColumn="0" w:lastRowFirstColumn="0" w:lastRowLastColumn="0"/>
+              <w:rPr>
+                <w:lang w:val="nl-NL"/>
+              </w:rPr>
+            </w:pPr>
+          </w:p>
+        </w:tc>
+      </w:tr>
+      <w:tr>
+        <w:trPr>
+          <w:cnfStyle w:val="000000100000" w:firstRow="0" w:lastRow="0" w:firstColumn="0" w:lastColumn="0" w:oddVBand="0" w:evenVBand="0" w:oddHBand="1" w:evenHBand="0" w:firstRowFirstColumn="0" w:firstRowLastColumn="0" w:lastRowFirstColumn="0" w:lastRowLastColumn="0"/>
+        </w:trPr>
+        <w:tc>
+          <w:tcPr>
+            <w:cnfStyle w:val="001000000000" w:firstRow="0" w:lastRow="0" w:firstColumn="1" w:lastColumn="0" w:oddVBand="0" w:evenVBand="0" w:oddHBand="0" w:evenHBand="0" w:firstRowFirstColumn="0" w:firstRowLastColumn="0" w:lastRowFirstColumn="0" w:lastRowLastColumn="0"/>
+            <w:tcW w:w="7371" w:type="dxa"/>
+            <w:shd w:val="clear" w:color="auto" w:fill="A6A6A6" w:themeFill="background1" w:themeFillShade="A6"/>
+          </w:tcPr>
+          <w:p>
+            <w:pPr>
+              <w:rPr>
+                <w:i/>
+                <w:lang w:val="nl-NL"/>
+              </w:rPr>
+            </w:pPr>
+            <w:r>
+              <w:rPr>
+                <w:i/>
+                <w:lang w:val="nl-NL"/>
+              </w:rPr>
+              <w:t>Number of tests</w:t>
+            </w:r>
+          </w:p>
+        </w:tc>
+        <w:tc>
+          <w:tcPr>
+            <w:tcW w:w="1655" w:type="dxa"/>
+            <w:shd w:val="clear" w:color="auto" w:fill="A6A6A6" w:themeFill="background1" w:themeFillShade="A6"/>
+          </w:tcPr>
+          <w:p>
+            <w:pPr>
+              <w:cnfStyle w:val="000000100000" w:firstRow="0" w:lastRow="0" w:firstColumn="0" w:lastColumn="0" w:oddVBand="0" w:evenVBand="0" w:oddHBand="1" w:evenHBand="0" w:firstRowFirstColumn="0" w:firstRowLastColumn="0" w:lastRowFirstColumn="0" w:lastRowLastColumn="0"/>
+              <w:rPr>
+                <w:lang w:val="nl-NL"/>
+              </w:rPr>
+            </w:pPr>
+            <w:r>
+              <w:rPr>
+                <w:lang w:val="nl-NL"/>
+              </w:rPr>
+              <w:t>1</w:t>
+            </w:r>
+          </w:p>
+          <w:p>
+            <w:pPr>
+              <w:cnfStyle w:val="000000100000" w:firstRow="0" w:lastRow="0" w:firstColumn="0" w:lastColumn="0" w:oddVBand="0" w:evenVBand="0" w:oddHBand="1" w:evenHBand="0" w:firstRowFirstColumn="0" w:firstRowLastColumn="0" w:lastRowFirstColumn="0" w:lastRowLastColumn="0"/>
+              <w:rPr>
+                <w:lang w:val="nl-NL"/>
+              </w:rPr>
+            </w:pPr>
+          </w:p>
+        </w:tc>
+      </w:tr>
+      <w:tr>
+        <w:tc>
+          <w:tcPr>
+            <w:cnfStyle w:val="001000000000" w:firstRow="0" w:lastRow="0" w:firstColumn="1" w:lastColumn="0" w:oddVBand="0" w:evenVBand="0" w:oddHBand="0" w:evenHBand="0" w:firstRowFirstColumn="0" w:firstRowLastColumn="0" w:lastRowFirstColumn="0" w:lastRowLastColumn="0"/>
+            <w:tcW w:w="7371" w:type="dxa"/>
+          </w:tcPr>
+          <w:p>
+            <w:pPr>
+              <w:rPr>
+                <w:i/>
+                <w:lang w:val="nl-NL"/>
+              </w:rPr>
+            </w:pPr>
+            <w:r>
+              <w:rPr>
+                <w:i/>
+                <w:lang w:val="nl-NL"/>
+              </w:rPr>
+              <w:t>Passed tests</w:t>
+            </w:r>
+          </w:p>
+        </w:tc>
+        <w:tc>
+          <w:tcPr>
+            <w:tcW w:w="1655" w:type="dxa"/>
+          </w:tcPr>
+          <w:p>
+            <w:pPr>
+              <w:cnfStyle w:val="000000000000" w:firstRow="0" w:lastRow="0" w:firstColumn="0" w:lastColumn="0" w:oddVBand="0" w:evenVBand="0" w:oddHBand="0" w:evenHBand="0" w:firstRowFirstColumn="0" w:firstRowLastColumn="0" w:lastRowFirstColumn="0" w:lastRowLastColumn="0"/>
+              <w:rPr>
+                <w:lang w:val="nl-NL"/>
+              </w:rPr>
+            </w:pPr>
+          </w:p>
+          <w:p>
+            <w:pPr>
+              <w:cnfStyle w:val="000000000000" w:firstRow="0" w:lastRow="0" w:firstColumn="0" w:lastColumn="0" w:oddVBand="0" w:evenVBand="0" w:oddHBand="0" w:evenHBand="0" w:firstRowFirstColumn="0" w:firstRowLastColumn="0" w:lastRowFirstColumn="0" w:lastRowLastColumn="0"/>
+              <w:rPr>
+                <w:lang w:val="nl-NL"/>
+              </w:rPr>
+            </w:pPr>
+            <w:r>
+              <w:t>1</w:t>
+            </w:r>
+          </w:p>
+        </w:tc>
+      </w:tr>
+      <w:tr>
+        <w:trPr>
+          <w:cnfStyle w:val="000000100000" w:firstRow="0" w:lastRow="0" w:firstColumn="0" w:lastColumn="0" w:oddVBand="0" w:evenVBand="0" w:oddHBand="1" w:evenHBand="0" w:firstRowFirstColumn="0" w:firstRowLastColumn="0" w:lastRowFirstColumn="0" w:lastRowLastColumn="0"/>
+        </w:trPr>
+        <w:tc>
+          <w:tcPr>
+            <w:cnfStyle w:val="001000000000" w:firstRow="0" w:lastRow="0" w:firstColumn="1" w:lastColumn="0" w:oddVBand="0" w:evenVBand="0" w:oddHBand="0" w:evenHBand="0" w:firstRowFirstColumn="0" w:firstRowLastColumn="0" w:lastRowFirstColumn="0" w:lastRowLastColumn="0"/>
+            <w:tcW w:w="7371" w:type="dxa"/>
+            <w:shd w:val="clear" w:color="auto" w:fill="A6A6A6" w:themeFill="background1" w:themeFillShade="A6"/>
+          </w:tcPr>
+          <w:p>
+            <w:pPr>
+              <w:rPr>
+                <w:i/>
+                <w:lang w:val="nl-NL"/>
+              </w:rPr>
+            </w:pPr>
+            <w:r>
+              <w:rPr>
+                <w:i/>
+                <w:lang w:val="nl-NL"/>
+              </w:rPr>
+              <w:t>Failed tests</w:t>
+            </w:r>
+          </w:p>
+        </w:tc>
+        <w:tc>
+          <w:tcPr>
+            <w:tcW w:w="1655" w:type="dxa"/>
+            <w:shd w:val="clear" w:color="auto" w:fill="A6A6A6" w:themeFill="background1" w:themeFillShade="A6"/>
+          </w:tcPr>
+          <w:p>
+            <w:pPr>
+              <w:cnfStyle w:val="000000100000" w:firstRow="0" w:lastRow="0" w:firstColumn="0" w:lastColumn="0" w:oddVBand="0" w:evenVBand="0" w:oddHBand="1" w:evenHBand="0" w:firstRowFirstColumn="0" w:firstRowLastColumn="0" w:lastRowFirstColumn="0" w:lastRowLastColumn="0"/>
+              <w:rPr>
+                <w:lang w:val="nl-NL"/>
+              </w:rPr>
+            </w:pPr>
+            <w:r>
+              <w:t>0</w:t>
+            </w:r>
+            <w:r>
+              <w:rPr>
+                <w:lang w:val="nl-NL"/>
+              </w:rPr>
+              <w:t xml:space="preserve"> </w:t>
+            </w:r>
+          </w:p>
+        </w:tc>
+      </w:tr>
+      <w:tr>
+        <w:tc>
+          <w:tcPr>
+            <w:cnfStyle w:val="001000000000" w:firstRow="0" w:lastRow="0" w:firstColumn="1" w:lastColumn="0" w:oddVBand="0" w:evenVBand="0" w:oddHBand="0" w:evenHBand="0" w:firstRowFirstColumn="0" w:firstRowLastColumn="0" w:lastRowFirstColumn="0" w:lastRowLastColumn="0"/>
+            <w:tcW w:w="7371" w:type="dxa"/>
+          </w:tcPr>
+          <w:p>
+            <w:pPr>
+              <w:rPr>
+                <w:i/>
+                <w:lang w:val="nl-NL"/>
+              </w:rPr>
+            </w:pPr>
+            <w:r>
+              <w:rPr>
+                <w:i/>
+                <w:lang w:val="nl-NL"/>
+              </w:rPr>
+              <w:t>Tests passed</w:t>
+            </w:r>
+          </w:p>
+        </w:tc>
+        <w:tc>
+          <w:tcPr>
+            <w:tcW w:w="1655" w:type="dxa"/>
+          </w:tcPr>
+          <w:p>
+            <w:pPr>
+              <w:cnfStyle w:val="000000000000" w:firstRow="0" w:lastRow="0" w:firstColumn="0" w:lastColumn="0" w:oddVBand="0" w:evenVBand="0" w:oddHBand="0" w:evenHBand="0" w:firstRowFirstColumn="0" w:firstRowLastColumn="0" w:lastRowFirstColumn="0" w:lastRowLastColumn="0"/>
+            </w:pPr>
+            <w:r>
+              <w:t>100%</w:t>
+            </w:r>
+          </w:p>
+          <w:p>
+            <w:pPr>
+              <w:cnfStyle w:val="000000000000" w:firstRow="0" w:lastRow="0" w:firstColumn="0" w:lastColumn="0" w:oddVBand="0" w:evenVBand="0" w:oddHBand="0" w:evenHBand="0" w:firstRowFirstColumn="0" w:firstRowLastColumn="0" w:lastRowFirstColumn="0" w:lastRowLastColumn="0"/>
+              <w:rPr>
+                <w:lang w:val="nl-NL"/>
+              </w:rPr>
+            </w:pPr>
+          </w:p>
+        </w:tc>
+      </w:tr>
+      <w:tr>
+        <w:trPr>
+          <w:cnfStyle w:val="000000100000" w:firstRow="0" w:lastRow="0" w:firstColumn="0" w:lastColumn="0" w:oddVBand="0" w:evenVBand="0" w:oddHBand="1" w:evenHBand="0" w:firstRowFirstColumn="0" w:firstRowLastColumn="0" w:lastRowFirstColumn="0" w:lastRowLastColumn="0"/>
+        </w:trPr>
+        <w:tc>
+          <w:tcPr>
+            <w:cnfStyle w:val="001000000000" w:firstRow="0" w:lastRow="0" w:firstColumn="1" w:lastColumn="0" w:oddVBand="0" w:evenVBand="0" w:oddHBand="0" w:evenHBand="0" w:firstRowFirstColumn="0" w:firstRowLastColumn="0" w:lastRowFirstColumn="0" w:lastRowLastColumn="0"/>
+            <w:tcW w:w="7371" w:type="dxa"/>
+          </w:tcPr>
+          <w:p>
+            <w:pPr>
+              <w:rPr>
+                <w:i/>
+                <w:lang w:val="nl-NL"/>
+              </w:rPr>
+            </w:pPr>
+            <w:r>
+              <w:rPr>
+                <w:i/>
+              </w:rPr>
+              <w:t>Executed percentage of tests run</w:t>
+            </w:r>
+          </w:p>
+        </w:tc>
+        <w:tc>
+          <w:tcPr>
+            <w:tcW w:w="1655" w:type="dxa"/>
+          </w:tcPr>
+          <w:p>
+            <w:pPr>
+              <w:cnfStyle w:val="000000100000" w:firstRow="0" w:lastRow="0" w:firstColumn="0" w:lastColumn="0" w:oddVBand="0" w:evenVBand="0" w:oddHBand="1" w:evenHBand="0" w:firstRowFirstColumn="0" w:firstRowLastColumn="0" w:lastRowFirstColumn="0" w:lastRowLastColumn="0"/>
+            </w:pPr>
+            <w:r>
+              <w:t>100%</w:t>
+            </w:r>
+          </w:p>
+        </w:tc>
+      </w:tr>
+    </w:tbl>
     <w:p>
-      <w:r>
-        <w:t>1</w:t>
+      <w:pPr>
+        <w:pStyle w:val="Heading1"/>
+      </w:pPr>
+      <w:r>
+        <w:t>Over All</w:t>
       </w:r>
     </w:p>
     <w:p>
@@ -3979,20 +4980,258 @@
         <w:pStyle w:val="Heading4"/>
       </w:pPr>
       <w:r>
-        <w:t>Executed percentage of tests run</w:t>
+        <w:t xml:space="preserve">Passed test cases percentage </w:t>
+      </w:r>
+    </w:p>
+    <w:tbl>
+      <w:tblPr>
+        <w:tblStyle w:val="GridTable2"/>
+        <w:tblW w:w="0" w:type="auto"/>
+        <w:tblLook w:val="04A0" w:firstRow="1" w:lastRow="0" w:firstColumn="1" w:lastColumn="0" w:noHBand="0" w:noVBand="1"/>
+      </w:tblPr>
+      <w:tblGrid>
+        <w:gridCol w:w="7371"/>
+        <w:gridCol w:w="1655"/>
+      </w:tblGrid>
+      <w:tr>
+        <w:trPr>
+          <w:cnfStyle w:val="100000000000" w:firstRow="1" w:lastRow="0" w:firstColumn="0" w:lastColumn="0" w:oddVBand="0" w:evenVBand="0" w:oddHBand="0" w:evenHBand="0" w:firstRowFirstColumn="0" w:firstRowLastColumn="0" w:lastRowFirstColumn="0" w:lastRowLastColumn="0"/>
+        </w:trPr>
+        <w:tc>
+          <w:tcPr>
+            <w:cnfStyle w:val="001000000000" w:firstRow="0" w:lastRow="0" w:firstColumn="1" w:lastColumn="0" w:oddVBand="0" w:evenVBand="0" w:oddHBand="0" w:evenHBand="0" w:firstRowFirstColumn="0" w:firstRowLastColumn="0" w:lastRowFirstColumn="0" w:lastRowLastColumn="0"/>
+            <w:tcW w:w="7371" w:type="dxa"/>
+          </w:tcPr>
+          <w:p>
+            <w:pPr>
+              <w:rPr>
+                <w:lang w:val="nl-NL"/>
+              </w:rPr>
+            </w:pPr>
+          </w:p>
+        </w:tc>
+        <w:tc>
+          <w:tcPr>
+            <w:tcW w:w="1655" w:type="dxa"/>
+          </w:tcPr>
+          <w:p>
+            <w:pPr>
+              <w:cnfStyle w:val="100000000000" w:firstRow="1" w:lastRow="0" w:firstColumn="0" w:lastColumn="0" w:oddVBand="0" w:evenVBand="0" w:oddHBand="0" w:evenHBand="0" w:firstRowFirstColumn="0" w:firstRowLastColumn="0" w:lastRowFirstColumn="0" w:lastRowLastColumn="0"/>
+              <w:rPr>
+                <w:lang w:val="nl-NL"/>
+              </w:rPr>
+            </w:pPr>
+          </w:p>
+        </w:tc>
+      </w:tr>
+      <w:tr>
+        <w:trPr>
+          <w:cnfStyle w:val="000000100000" w:firstRow="0" w:lastRow="0" w:firstColumn="0" w:lastColumn="0" w:oddVBand="0" w:evenVBand="0" w:oddHBand="1" w:evenHBand="0" w:firstRowFirstColumn="0" w:firstRowLastColumn="0" w:lastRowFirstColumn="0" w:lastRowLastColumn="0"/>
+        </w:trPr>
+        <w:tc>
+          <w:tcPr>
+            <w:cnfStyle w:val="001000000000" w:firstRow="0" w:lastRow="0" w:firstColumn="1" w:lastColumn="0" w:oddVBand="0" w:evenVBand="0" w:oddHBand="0" w:evenHBand="0" w:firstRowFirstColumn="0" w:firstRowLastColumn="0" w:lastRowFirstColumn="0" w:lastRowLastColumn="0"/>
+            <w:tcW w:w="7371" w:type="dxa"/>
+            <w:shd w:val="clear" w:color="auto" w:fill="A6A6A6" w:themeFill="background1" w:themeFillShade="A6"/>
+          </w:tcPr>
+          <w:p>
+            <w:pPr>
+              <w:rPr>
+                <w:i/>
+                <w:lang w:val="nl-NL"/>
+              </w:rPr>
+            </w:pPr>
+            <w:r>
+              <w:rPr>
+                <w:i/>
+                <w:lang w:val="nl-NL"/>
+              </w:rPr>
+              <w:t>Number of tests</w:t>
+            </w:r>
+          </w:p>
+        </w:tc>
+        <w:tc>
+          <w:tcPr>
+            <w:tcW w:w="1655" w:type="dxa"/>
+            <w:shd w:val="clear" w:color="auto" w:fill="A6A6A6" w:themeFill="background1" w:themeFillShade="A6"/>
+          </w:tcPr>
+          <w:p>
+            <w:pPr>
+              <w:cnfStyle w:val="000000100000" w:firstRow="0" w:lastRow="0" w:firstColumn="0" w:lastColumn="0" w:oddVBand="0" w:evenVBand="0" w:oddHBand="1" w:evenHBand="0" w:firstRowFirstColumn="0" w:firstRowLastColumn="0" w:lastRowFirstColumn="0" w:lastRowLastColumn="0"/>
+              <w:rPr>
+                <w:lang w:val="nl-NL"/>
+              </w:rPr>
+            </w:pPr>
+            <w:r>
+              <w:rPr>
+                <w:lang w:val="nl-NL"/>
+              </w:rPr>
+              <w:t>28</w:t>
+            </w:r>
+          </w:p>
+          <w:p>
+            <w:pPr>
+              <w:cnfStyle w:val="000000100000" w:firstRow="0" w:lastRow="0" w:firstColumn="0" w:lastColumn="0" w:oddVBand="0" w:evenVBand="0" w:oddHBand="1" w:evenHBand="0" w:firstRowFirstColumn="0" w:firstRowLastColumn="0" w:lastRowFirstColumn="0" w:lastRowLastColumn="0"/>
+              <w:rPr>
+                <w:lang w:val="nl-NL"/>
+              </w:rPr>
+            </w:pPr>
+          </w:p>
+        </w:tc>
+      </w:tr>
+      <w:tr>
+        <w:tc>
+          <w:tcPr>
+            <w:cnfStyle w:val="001000000000" w:firstRow="0" w:lastRow="0" w:firstColumn="1" w:lastColumn="0" w:oddVBand="0" w:evenVBand="0" w:oddHBand="0" w:evenHBand="0" w:firstRowFirstColumn="0" w:firstRowLastColumn="0" w:lastRowFirstColumn="0" w:lastRowLastColumn="0"/>
+            <w:tcW w:w="7371" w:type="dxa"/>
+          </w:tcPr>
+          <w:p>
+            <w:pPr>
+              <w:rPr>
+                <w:i/>
+                <w:lang w:val="nl-NL"/>
+              </w:rPr>
+            </w:pPr>
+            <w:r>
+              <w:rPr>
+                <w:i/>
+                <w:lang w:val="nl-NL"/>
+              </w:rPr>
+              <w:t>Passed tests</w:t>
+            </w:r>
+          </w:p>
+        </w:tc>
+        <w:tc>
+          <w:tcPr>
+            <w:tcW w:w="1655" w:type="dxa"/>
+          </w:tcPr>
+          <w:p>
+            <w:pPr>
+              <w:cnfStyle w:val="000000000000" w:firstRow="0" w:lastRow="0" w:firstColumn="0" w:lastColumn="0" w:oddVBand="0" w:evenVBand="0" w:oddHBand="0" w:evenHBand="0" w:firstRowFirstColumn="0" w:firstRowLastColumn="0" w:lastRowFirstColumn="0" w:lastRowLastColumn="0"/>
+              <w:rPr>
+                <w:lang w:val="nl-NL"/>
+              </w:rPr>
+            </w:pPr>
+          </w:p>
+          <w:p>
+            <w:pPr>
+              <w:cnfStyle w:val="000000000000" w:firstRow="0" w:lastRow="0" w:firstColumn="0" w:lastColumn="0" w:oddVBand="0" w:evenVBand="0" w:oddHBand="0" w:evenHBand="0" w:firstRowFirstColumn="0" w:firstRowLastColumn="0" w:lastRowFirstColumn="0" w:lastRowLastColumn="0"/>
+              <w:rPr>
+                <w:lang w:val="nl-NL"/>
+              </w:rPr>
+            </w:pPr>
+            <w:r>
+              <w:t>25</w:t>
+            </w:r>
+          </w:p>
+        </w:tc>
+      </w:tr>
+      <w:tr>
+        <w:trPr>
+          <w:cnfStyle w:val="000000100000" w:firstRow="0" w:lastRow="0" w:firstColumn="0" w:lastColumn="0" w:oddVBand="0" w:evenVBand="0" w:oddHBand="1" w:evenHBand="0" w:firstRowFirstColumn="0" w:firstRowLastColumn="0" w:lastRowFirstColumn="0" w:lastRowLastColumn="0"/>
+        </w:trPr>
+        <w:tc>
+          <w:tcPr>
+            <w:cnfStyle w:val="001000000000" w:firstRow="0" w:lastRow="0" w:firstColumn="1" w:lastColumn="0" w:oddVBand="0" w:evenVBand="0" w:oddHBand="0" w:evenHBand="0" w:firstRowFirstColumn="0" w:firstRowLastColumn="0" w:lastRowFirstColumn="0" w:lastRowLastColumn="0"/>
+            <w:tcW w:w="7371" w:type="dxa"/>
+            <w:shd w:val="clear" w:color="auto" w:fill="A6A6A6" w:themeFill="background1" w:themeFillShade="A6"/>
+          </w:tcPr>
+          <w:p>
+            <w:pPr>
+              <w:rPr>
+                <w:i/>
+                <w:lang w:val="nl-NL"/>
+              </w:rPr>
+            </w:pPr>
+            <w:r>
+              <w:rPr>
+                <w:i/>
+                <w:lang w:val="nl-NL"/>
+              </w:rPr>
+              <w:t>Failed tests</w:t>
+            </w:r>
+          </w:p>
+        </w:tc>
+        <w:tc>
+          <w:tcPr>
+            <w:tcW w:w="1655" w:type="dxa"/>
+            <w:shd w:val="clear" w:color="auto" w:fill="A6A6A6" w:themeFill="background1" w:themeFillShade="A6"/>
+          </w:tcPr>
+          <w:p>
+            <w:pPr>
+              <w:cnfStyle w:val="000000100000" w:firstRow="0" w:lastRow="0" w:firstColumn="0" w:lastColumn="0" w:oddVBand="0" w:evenVBand="0" w:oddHBand="1" w:evenHBand="0" w:firstRowFirstColumn="0" w:firstRowLastColumn="0" w:lastRowFirstColumn="0" w:lastRowLastColumn="0"/>
+              <w:rPr>
+                <w:lang w:val="nl-NL"/>
+              </w:rPr>
+            </w:pPr>
+            <w:r>
+              <w:t>3</w:t>
+            </w:r>
+            <w:r>
+              <w:rPr>
+                <w:lang w:val="nl-NL"/>
+              </w:rPr>
+              <w:t xml:space="preserve"> </w:t>
+            </w:r>
+          </w:p>
+        </w:tc>
+      </w:tr>
+      <w:tr>
+        <w:tc>
+          <w:tcPr>
+            <w:cnfStyle w:val="001000000000" w:firstRow="0" w:lastRow="0" w:firstColumn="1" w:lastColumn="0" w:oddVBand="0" w:evenVBand="0" w:oddHBand="0" w:evenHBand="0" w:firstRowFirstColumn="0" w:firstRowLastColumn="0" w:lastRowFirstColumn="0" w:lastRowLastColumn="0"/>
+            <w:tcW w:w="7371" w:type="dxa"/>
+          </w:tcPr>
+          <w:p>
+            <w:pPr>
+              <w:rPr>
+                <w:i/>
+                <w:lang w:val="nl-NL"/>
+              </w:rPr>
+            </w:pPr>
+            <w:r>
+              <w:rPr>
+                <w:i/>
+                <w:lang w:val="nl-NL"/>
+              </w:rPr>
+              <w:t>Tests passed</w:t>
+            </w:r>
+          </w:p>
+        </w:tc>
+        <w:tc>
+          <w:tcPr>
+            <w:tcW w:w="1655" w:type="dxa"/>
+          </w:tcPr>
+          <w:p>
+            <w:pPr>
+              <w:cnfStyle w:val="000000000000" w:firstRow="0" w:lastRow="0" w:firstColumn="0" w:lastColumn="0" w:oddVBand="0" w:evenVBand="0" w:oddHBand="0" w:evenHBand="0" w:firstRowFirstColumn="0" w:firstRowLastColumn="0" w:lastRowFirstColumn="0" w:lastRowLastColumn="0"/>
+            </w:pPr>
+            <w:r>
+              <w:t>82.29%</w:t>
+            </w:r>
+          </w:p>
+          <w:p>
+            <w:pPr>
+              <w:cnfStyle w:val="000000000000" w:firstRow="0" w:lastRow="0" w:firstColumn="0" w:lastColumn="0" w:oddVBand="0" w:evenVBand="0" w:oddHBand="0" w:evenHBand="0" w:firstRowFirstColumn="0" w:firstRowLastColumn="0" w:lastRowFirstColumn="0" w:lastRowLastColumn="0"/>
+              <w:rPr>
+                <w:lang w:val="nl-NL"/>
+              </w:rPr>
+            </w:pPr>
+          </w:p>
+        </w:tc>
+      </w:tr>
+    </w:tbl>
+    <w:p>
+      <w:pPr>
+        <w:pStyle w:val="Heading4"/>
+      </w:pPr>
+      <w:r>
+        <w:t>Failed test cases percentage</w:t>
       </w:r>
     </w:p>
     <w:p>
       <w:r>
-        <w:t>100%</w:t>
-      </w:r>
-    </w:p>
-    <w:p>
-      <w:pPr>
-        <w:pStyle w:val="Heading1"/>
-      </w:pPr>
-      <w:r>
-        <w:t>Over All</w:t>
+        <w:t>10.71%</w:t>
       </w:r>
     </w:p>
     <w:p>
@@ -4000,33 +5239,12 @@
         <w:pStyle w:val="Heading4"/>
       </w:pPr>
       <w:r>
-        <w:t xml:space="preserve">Passed test cases percentage </w:t>
+        <w:t>Fixed Defects percentage</w:t>
       </w:r>
     </w:p>
     <w:p>
       <w:r>
-        <w:t>Number of tests 28</w:t>
-      </w:r>
-    </w:p>
-    <w:p>
-      <w:r>
-        <w:t xml:space="preserve">Passed tests </w:t>
-      </w:r>
-      <w:r>
-        <w:t>25</w:t>
-      </w:r>
-    </w:p>
-    <w:p>
-      <w:r>
-        <w:t>Failed tests 3</w:t>
-      </w:r>
-    </w:p>
-    <w:p>
-      <w:r>
-        <w:t>89.29</w:t>
-      </w:r>
-      <w:r>
-        <w:t>% passed</w:t>
+        <w:t>100%</w:t>
       </w:r>
     </w:p>
     <w:p>
@@ -4034,12 +5252,12 @@
         <w:pStyle w:val="Heading4"/>
       </w:pPr>
       <w:r>
-        <w:t>Failed test cases percentage</w:t>
+        <w:t>Average time to repair defects</w:t>
       </w:r>
     </w:p>
     <w:p>
       <w:r>
-        <w:t>10.71%</w:t>
+        <w:t>3hrs</w:t>
       </w:r>
     </w:p>
     <w:p>
@@ -4047,13 +5265,15 @@
         <w:pStyle w:val="Heading4"/>
       </w:pPr>
       <w:r>
-        <w:lastRenderedPageBreak/>
-        <w:t>Fixed Defects percentage</w:t>
+        <w:t>First run fail rate</w:t>
       </w:r>
     </w:p>
     <w:p>
       <w:r>
-        <w:t>100%</w:t>
+        <w:t>10.71</w:t>
+      </w:r>
+      <w:r>
+        <w:t>%</w:t>
       </w:r>
     </w:p>
     <w:p>
@@ -4061,12 +5281,15 @@
         <w:pStyle w:val="Heading4"/>
       </w:pPr>
       <w:r>
-        <w:t>Average time to repair defects</w:t>
+        <w:t xml:space="preserve">Number of tests run during </w:t>
+      </w:r>
+      <w:r>
+        <w:t>time</w:t>
       </w:r>
     </w:p>
     <w:p>
       <w:r>
-        <w:t>3hrs</w:t>
+        <w:t>31</w:t>
       </w:r>
     </w:p>
     <w:p>
@@ -4074,44 +5297,24 @@
         <w:pStyle w:val="Heading4"/>
       </w:pPr>
       <w:r>
-        <w:t>First run fail rate</w:t>
+        <w:t>Executed percentage of tests run</w:t>
       </w:r>
     </w:p>
     <w:p>
       <w:r>
-        <w:t>10.71</w:t>
-      </w:r>
-      <w:r>
-        <w:t>%</w:t>
+        <w:t>100%</w:t>
       </w:r>
     </w:p>
     <w:p>
-      <w:pPr>
-        <w:pStyle w:val="Heading4"/>
-      </w:pPr>
-      <w:r>
-        <w:t>Number of tests run during time period</w:t>
-      </w:r>
-    </w:p>
-    <w:p>
-      <w:r>
-        <w:t>31</w:t>
+      <w:r>
+        <w:lastRenderedPageBreak/>
+        <w:t xml:space="preserve">On completion of all tests we found that the CCRD architecture of the game ran as it was supposed to, the game is playable in single mode the user can register, login, skip either of these as well as submit their score and answer questions and check the global leader board. </w:t>
+      </w:r>
+      <w:r>
+        <w:t>All necessary submissions to the data base submitted and saved as was expected and stayed persistent throughout play.</w:t>
       </w:r>
       <w:bookmarkStart w:id="28" w:name="_GoBack"/>
       <w:bookmarkEnd w:id="28"/>
-    </w:p>
-    <w:p>
-      <w:pPr>
-        <w:pStyle w:val="Heading4"/>
-      </w:pPr>
-      <w:r>
-        <w:t>Executed percentage of tests run</w:t>
-      </w:r>
-    </w:p>
-    <w:p>
-      <w:r>
-        <w:t>100%</w:t>
-      </w:r>
     </w:p>
     <w:p>
       <w:pPr>
@@ -4339,8 +5542,8 @@
     <w:p/>
     <w:p/>
     <w:sectPr>
-      <w:headerReference w:type="default" r:id="rId10"/>
-      <w:footerReference w:type="default" r:id="rId11"/>
+      <w:headerReference w:type="default" r:id="rId11"/>
+      <w:footerReference w:type="default" r:id="rId12"/>
       <w:pgSz w:w="11906" w:h="16838"/>
       <w:pgMar w:top="1440" w:right="1440" w:bottom="1440" w:left="1440" w:header="720" w:footer="720" w:gutter="0"/>
       <w:pgNumType w:start="0"/>
@@ -4352,8 +5555,8 @@
 </file>
 
 <file path=word/comments.xml><?xml version="1.0" encoding="utf-8"?>
-<w:comments xmlns:wpc="http://schemas.microsoft.com/office/word/2010/wordprocessingCanvas" xmlns:mc="http://schemas.openxmlformats.org/markup-compatibility/2006" xmlns:o="urn:schemas-microsoft-com:office:office" xmlns:r="http://schemas.openxmlformats.org/officeDocument/2006/relationships" xmlns:m="http://schemas.openxmlformats.org/officeDocument/2006/math" xmlns:v="urn:schemas-microsoft-com:vml" xmlns:wp14="http://schemas.microsoft.com/office/word/2010/wordprocessingDrawing" xmlns:wp="http://schemas.openxmlformats.org/drawingml/2006/wordprocessingDrawing" xmlns:w10="urn:schemas-microsoft-com:office:word" xmlns:w="http://schemas.openxmlformats.org/wordprocessingml/2006/main" xmlns:w14="http://schemas.microsoft.com/office/word/2010/wordml" xmlns:w15="http://schemas.microsoft.com/office/word/2012/wordml" xmlns:wpg="http://schemas.microsoft.com/office/word/2010/wordprocessingGroup" xmlns:wpi="http://schemas.microsoft.com/office/word/2010/wordprocessingInk" xmlns:wne="http://schemas.microsoft.com/office/word/2006/wordml" xmlns:wps="http://schemas.microsoft.com/office/word/2010/wordprocessingShape" mc:Ignorable="w14 w15 wp14">
-  <w:comment w:id="4" w:author="Michelle Vinall" w:date="2018-06-01T17:32:00Z" w:initials="MV">
+<w:comments xmlns:wpc="http://schemas.microsoft.com/office/word/2010/wordprocessingCanvas" xmlns:cx="http://schemas.microsoft.com/office/drawing/2014/chartex" xmlns:cx1="http://schemas.microsoft.com/office/drawing/2015/9/8/chartex" xmlns:cx2="http://schemas.microsoft.com/office/drawing/2015/10/21/chartex" xmlns:cx3="http://schemas.microsoft.com/office/drawing/2016/5/9/chartex" xmlns:cx4="http://schemas.microsoft.com/office/drawing/2016/5/10/chartex" xmlns:cx5="http://schemas.microsoft.com/office/drawing/2016/5/11/chartex" xmlns:cx6="http://schemas.microsoft.com/office/drawing/2016/5/12/chartex" xmlns:cx7="http://schemas.microsoft.com/office/drawing/2016/5/13/chartex" xmlns:cx8="http://schemas.microsoft.com/office/drawing/2016/5/14/chartex" xmlns:mc="http://schemas.openxmlformats.org/markup-compatibility/2006" xmlns:aink="http://schemas.microsoft.com/office/drawing/2016/ink" xmlns:am3d="http://schemas.microsoft.com/office/drawing/2017/model3d" xmlns:o="urn:schemas-microsoft-com:office:office" xmlns:r="http://schemas.openxmlformats.org/officeDocument/2006/relationships" xmlns:m="http://schemas.openxmlformats.org/officeDocument/2006/math" xmlns:v="urn:schemas-microsoft-com:vml" xmlns:wp14="http://schemas.microsoft.com/office/word/2010/wordprocessingDrawing" xmlns:wp="http://schemas.openxmlformats.org/drawingml/2006/wordprocessingDrawing" xmlns:w10="urn:schemas-microsoft-com:office:word" xmlns:w="http://schemas.openxmlformats.org/wordprocessingml/2006/main" xmlns:w14="http://schemas.microsoft.com/office/word/2010/wordml" xmlns:w15="http://schemas.microsoft.com/office/word/2012/wordml" xmlns:w16cid="http://schemas.microsoft.com/office/word/2016/wordml/cid" xmlns:w16se="http://schemas.microsoft.com/office/word/2015/wordml/symex" xmlns:wpg="http://schemas.microsoft.com/office/word/2010/wordprocessingGroup" xmlns:wpi="http://schemas.microsoft.com/office/word/2010/wordprocessingInk" xmlns:wne="http://schemas.microsoft.com/office/word/2006/wordml" xmlns:wps="http://schemas.microsoft.com/office/word/2010/wordprocessingShape" mc:Ignorable="w14 w15 w16se w16cid wp14">
+  <w:comment w:id="4" w:author="McKeahnie, Collin" w:date="2018-06-04T16:30:00Z" w:initials="MC">
     <w:p>
       <w:pPr>
         <w:pStyle w:val="CommentText"/>
@@ -4365,11 +5568,177 @@
         <w:annotationRef/>
       </w:r>
       <w:r>
-        <w:t xml:space="preserve">Will add link </w:t>
+        <w:t xml:space="preserve">For each of the tests I feel like this ‘report’ bit is the only part that matters and that it is not detailed enough. From the marking criteria: </w:t>
+      </w:r>
+      <w:r>
+        <w:br/>
+      </w:r>
+    </w:p>
+    <w:p>
+      <w:pPr>
+        <w:pStyle w:val="CommentText"/>
+      </w:pPr>
+      <w:r>
+        <w:t xml:space="preserve">“a </w:t>
+      </w:r>
+      <w:r>
+        <w:rPr>
+          <w:b/>
+        </w:rPr>
+        <w:t>clear and comprehensive</w:t>
+      </w:r>
+      <w:r>
+        <w:t xml:space="preserve"> report detailing the results of carrying out those UATs is available”</w:t>
+      </w:r>
+      <w:r>
+        <w:br/>
+      </w:r>
+    </w:p>
+    <w:p>
+      <w:pPr>
+        <w:pStyle w:val="CommentText"/>
+      </w:pPr>
+      <w:r>
+        <w:t>I don’t think this report details the results at all</w:t>
+      </w:r>
+      <w:r>
+        <w:t xml:space="preserve"> which from reading the marking criteria would mean it is worth a pass or less. </w:t>
+      </w:r>
+    </w:p>
+    <w:p>
+      <w:pPr>
+        <w:pStyle w:val="CommentText"/>
+      </w:pPr>
+    </w:p>
+    <w:p>
+      <w:pPr>
+        <w:pStyle w:val="CommentText"/>
+      </w:pPr>
+      <w:r>
+        <w:t xml:space="preserve">Overall while there appears to be a lot of data here, there is very little detail. If you remove all the Analysis Tracking and Effort </w:t>
+      </w:r>
+      <w:r>
+        <w:t>parts,</w:t>
+      </w:r>
+      <w:r>
+        <w:t xml:space="preserve"> there is only 330 words reporting on the tests. I strongly feel that he will read this document and rapidly skim the actual tests. </w:t>
+      </w:r>
+    </w:p>
+    <w:p>
+      <w:pPr>
+        <w:pStyle w:val="CommentText"/>
+      </w:pPr>
+      <w:r>
+        <w:t xml:space="preserve">I think it needs to clearly address the marking criteria – specifically mention how this test relates to the CCRD, if it is part of the normal flow or exception flow </w:t>
+      </w:r>
+      <w:proofErr w:type="spellStart"/>
+      <w:r>
+        <w:t>ect</w:t>
+      </w:r>
+      <w:proofErr w:type="spellEnd"/>
+      <w:r>
+        <w:br/>
+      </w:r>
+      <w:r>
+        <w:rPr>
+          <w:highlight w:val="yellow"/>
+        </w:rPr>
+        <w:t xml:space="preserve">Possibly it should explain our predicted results </w:t>
+      </w:r>
+      <w:r>
+        <w:t>and it must explain the actual results, if you’re recording</w:t>
+      </w:r>
+      <w:r>
+        <w:t xml:space="preserve"> fails what were they? Why did they </w:t>
+      </w:r>
+      <w:proofErr w:type="gramStart"/>
+      <w:r>
+        <w:t>happen</w:t>
+      </w:r>
+      <w:proofErr w:type="gramEnd"/>
+      <w:r>
+        <w:t xml:space="preserve"> and will they happen again?</w:t>
       </w:r>
     </w:p>
   </w:comment>
-  <w:comment w:id="9" w:author="Michelle Vinall" w:date="2018-06-01T18:07:00Z" w:initials="MV">
+  <w:comment w:id="5" w:author="Michelle Vinall" w:date="2018-06-04T18:32:00Z" w:initials="MV">
+    <w:p>
+      <w:pPr>
+        <w:pStyle w:val="CommentText"/>
+      </w:pPr>
+      <w:r>
+        <w:rPr>
+          <w:rStyle w:val="CommentReference"/>
+        </w:rPr>
+        <w:annotationRef/>
+      </w:r>
+      <w:r>
+        <w:t xml:space="preserve">If actually read properly the report does </w:t>
+      </w:r>
+      <w:proofErr w:type="gramStart"/>
+      <w:r>
+        <w:t>state</w:t>
+      </w:r>
+      <w:proofErr w:type="gramEnd"/>
+      <w:r>
+        <w:t xml:space="preserve"> the predicted results it says that the application should open at the splash screen and then change to the to the login/register screen and there were no fails to explain in this section.  How does it not show how does it not show the CCRD each section of the CCRD is </w:t>
+      </w:r>
+      <w:proofErr w:type="gramStart"/>
+      <w:r>
+        <w:t>addressed</w:t>
+      </w:r>
+      <w:proofErr w:type="gramEnd"/>
+    </w:p>
+  </w:comment>
+  <w:comment w:id="6" w:author="Michelle Vinall" w:date="2018-06-01T17:32:00Z" w:initials="MV">
+    <w:p>
+      <w:pPr>
+        <w:pStyle w:val="CommentText"/>
+      </w:pPr>
+      <w:r>
+        <w:rPr>
+          <w:rStyle w:val="CommentReference"/>
+        </w:rPr>
+        <w:annotationRef/>
+      </w:r>
+      <w:r>
+        <w:t xml:space="preserve">Will add link </w:t>
+      </w:r>
+    </w:p>
+  </w:comment>
+  <w:comment w:id="7" w:author="McKeahnie, Collin" w:date="2018-06-04T16:34:00Z" w:initials="MC">
+    <w:p>
+      <w:pPr>
+        <w:pStyle w:val="CommentText"/>
+      </w:pPr>
+      <w:r>
+        <w:rPr>
+          <w:rStyle w:val="CommentReference"/>
+        </w:rPr>
+        <w:annotationRef/>
+      </w:r>
+      <w:r>
+        <w:t>This is not necessary in the report for this test.</w:t>
+      </w:r>
+    </w:p>
+  </w:comment>
+  <w:comment w:id="9" w:author="McKeahnie, Collin" w:date="2018-06-04T16:51:00Z" w:initials="MC">
+    <w:p>
+      <w:pPr>
+        <w:pStyle w:val="CommentText"/>
+      </w:pPr>
+      <w:r>
+        <w:rPr>
+          <w:rStyle w:val="CommentReference"/>
+        </w:rPr>
+        <w:annotationRef/>
+      </w:r>
+      <w:r>
+        <w:t>I don’t think much of this stuff will be read by Jim</w:t>
+      </w:r>
+    </w:p>
+  </w:comment>
+  <w:comment w:id="13" w:author="Michelle Vinall" w:date="2018-06-01T18:07:00Z" w:initials="MV">
     <w:p>
       <w:pPr>
         <w:pStyle w:val="CommentText"/>
@@ -4389,14 +5758,29 @@
 </file>
 
 <file path=word/commentsExtended.xml><?xml version="1.0" encoding="utf-8"?>
-<w15:commentsEx xmlns:wpc="http://schemas.microsoft.com/office/word/2010/wordprocessingCanvas" xmlns:mc="http://schemas.openxmlformats.org/markup-compatibility/2006" xmlns:o="urn:schemas-microsoft-com:office:office" xmlns:r="http://schemas.openxmlformats.org/officeDocument/2006/relationships" xmlns:m="http://schemas.openxmlformats.org/officeDocument/2006/math" xmlns:v="urn:schemas-microsoft-com:vml" xmlns:wp14="http://schemas.microsoft.com/office/word/2010/wordprocessingDrawing" xmlns:wp="http://schemas.openxmlformats.org/drawingml/2006/wordprocessingDrawing" xmlns:w10="urn:schemas-microsoft-com:office:word" xmlns:w="http://schemas.openxmlformats.org/wordprocessingml/2006/main" xmlns:w14="http://schemas.microsoft.com/office/word/2010/wordml" xmlns:w15="http://schemas.microsoft.com/office/word/2012/wordml" xmlns:wpg="http://schemas.microsoft.com/office/word/2010/wordprocessingGroup" xmlns:wpi="http://schemas.microsoft.com/office/word/2010/wordprocessingInk" xmlns:wne="http://schemas.microsoft.com/office/word/2006/wordml" xmlns:wps="http://schemas.microsoft.com/office/word/2010/wordprocessingShape" mc:Ignorable="w14 w15 wp14">
+<w15:commentsEx xmlns:wpc="http://schemas.microsoft.com/office/word/2010/wordprocessingCanvas" xmlns:cx="http://schemas.microsoft.com/office/drawing/2014/chartex" xmlns:cx1="http://schemas.microsoft.com/office/drawing/2015/9/8/chartex" xmlns:cx2="http://schemas.microsoft.com/office/drawing/2015/10/21/chartex" xmlns:cx3="http://schemas.microsoft.com/office/drawing/2016/5/9/chartex" xmlns:cx4="http://schemas.microsoft.com/office/drawing/2016/5/10/chartex" xmlns:cx5="http://schemas.microsoft.com/office/drawing/2016/5/11/chartex" xmlns:cx6="http://schemas.microsoft.com/office/drawing/2016/5/12/chartex" xmlns:cx7="http://schemas.microsoft.com/office/drawing/2016/5/13/chartex" xmlns:cx8="http://schemas.microsoft.com/office/drawing/2016/5/14/chartex" xmlns:mc="http://schemas.openxmlformats.org/markup-compatibility/2006" xmlns:aink="http://schemas.microsoft.com/office/drawing/2016/ink" xmlns:am3d="http://schemas.microsoft.com/office/drawing/2017/model3d" xmlns:o="urn:schemas-microsoft-com:office:office" xmlns:r="http://schemas.openxmlformats.org/officeDocument/2006/relationships" xmlns:m="http://schemas.openxmlformats.org/officeDocument/2006/math" xmlns:v="urn:schemas-microsoft-com:vml" xmlns:wp14="http://schemas.microsoft.com/office/word/2010/wordprocessingDrawing" xmlns:wp="http://schemas.openxmlformats.org/drawingml/2006/wordprocessingDrawing" xmlns:w10="urn:schemas-microsoft-com:office:word" xmlns:w="http://schemas.openxmlformats.org/wordprocessingml/2006/main" xmlns:w14="http://schemas.microsoft.com/office/word/2010/wordml" xmlns:w15="http://schemas.microsoft.com/office/word/2012/wordml" xmlns:w16cid="http://schemas.microsoft.com/office/word/2016/wordml/cid" xmlns:w16se="http://schemas.microsoft.com/office/word/2015/wordml/symex" xmlns:wpg="http://schemas.microsoft.com/office/word/2010/wordprocessingGroup" xmlns:wpi="http://schemas.microsoft.com/office/word/2010/wordprocessingInk" xmlns:wne="http://schemas.microsoft.com/office/word/2006/wordml" xmlns:wps="http://schemas.microsoft.com/office/word/2010/wordprocessingShape" mc:Ignorable="w14 w15 w16se w16cid wp14">
+  <w15:commentEx w15:paraId="1051AA20" w15:done="0"/>
+  <w15:commentEx w15:paraId="69E48EB7" w15:paraIdParent="1051AA20" w15:done="0"/>
   <w15:commentEx w15:paraId="6C62C67B" w15:done="0"/>
+  <w15:commentEx w15:paraId="53116C46" w15:done="0"/>
+  <w15:commentEx w15:paraId="5E07EF40" w15:done="0"/>
   <w15:commentEx w15:paraId="24655805" w15:done="0"/>
 </w15:commentsEx>
 </file>
 
+<file path=word/commentsIds.xml><?xml version="1.0" encoding="utf-8"?>
+<w16cid:commentsIds xmlns:wpc="http://schemas.microsoft.com/office/word/2010/wordprocessingCanvas" xmlns:cx="http://schemas.microsoft.com/office/drawing/2014/chartex" xmlns:cx1="http://schemas.microsoft.com/office/drawing/2015/9/8/chartex" xmlns:cx2="http://schemas.microsoft.com/office/drawing/2015/10/21/chartex" xmlns:cx3="http://schemas.microsoft.com/office/drawing/2016/5/9/chartex" xmlns:cx4="http://schemas.microsoft.com/office/drawing/2016/5/10/chartex" xmlns:cx5="http://schemas.microsoft.com/office/drawing/2016/5/11/chartex" xmlns:cx6="http://schemas.microsoft.com/office/drawing/2016/5/12/chartex" xmlns:cx7="http://schemas.microsoft.com/office/drawing/2016/5/13/chartex" xmlns:cx8="http://schemas.microsoft.com/office/drawing/2016/5/14/chartex" xmlns:mc="http://schemas.openxmlformats.org/markup-compatibility/2006" xmlns:aink="http://schemas.microsoft.com/office/drawing/2016/ink" xmlns:am3d="http://schemas.microsoft.com/office/drawing/2017/model3d" xmlns:o="urn:schemas-microsoft-com:office:office" xmlns:r="http://schemas.openxmlformats.org/officeDocument/2006/relationships" xmlns:m="http://schemas.openxmlformats.org/officeDocument/2006/math" xmlns:v="urn:schemas-microsoft-com:vml" xmlns:wp14="http://schemas.microsoft.com/office/word/2010/wordprocessingDrawing" xmlns:wp="http://schemas.openxmlformats.org/drawingml/2006/wordprocessingDrawing" xmlns:w10="urn:schemas-microsoft-com:office:word" xmlns:w="http://schemas.openxmlformats.org/wordprocessingml/2006/main" xmlns:w14="http://schemas.microsoft.com/office/word/2010/wordml" xmlns:w15="http://schemas.microsoft.com/office/word/2012/wordml" xmlns:w16cid="http://schemas.microsoft.com/office/word/2016/wordml/cid" xmlns:w16se="http://schemas.microsoft.com/office/word/2015/wordml/symex" xmlns:wpg="http://schemas.microsoft.com/office/word/2010/wordprocessingGroup" xmlns:wpi="http://schemas.microsoft.com/office/word/2010/wordprocessingInk" xmlns:wne="http://schemas.microsoft.com/office/word/2006/wordml" xmlns:wps="http://schemas.microsoft.com/office/word/2010/wordprocessingShape" mc:Ignorable="w14 w15 w16se w16cid wp14">
+  <w16cid:commentId w16cid:paraId="1051AA20" w16cid:durableId="1EBFF418"/>
+  <w16cid:commentId w16cid:paraId="69E48EB7" w16cid:durableId="1EC0043B"/>
+  <w16cid:commentId w16cid:paraId="6C62C67B" w16cid:durableId="1EBFF419"/>
+  <w16cid:commentId w16cid:paraId="53116C46" w16cid:durableId="1EBFF41A"/>
+  <w16cid:commentId w16cid:paraId="5E07EF40" w16cid:durableId="1EBFF41B"/>
+  <w16cid:commentId w16cid:paraId="24655805" w16cid:durableId="1EBFF421"/>
+</w16cid:commentsIds>
+</file>
+
 <file path=word/endnotes.xml><?xml version="1.0" encoding="utf-8"?>
-<w:endnotes xmlns:wpc="http://schemas.microsoft.com/office/word/2010/wordprocessingCanvas" xmlns:mc="http://schemas.openxmlformats.org/markup-compatibility/2006" xmlns:o="urn:schemas-microsoft-com:office:office" xmlns:r="http://schemas.openxmlformats.org/officeDocument/2006/relationships" xmlns:m="http://schemas.openxmlformats.org/officeDocument/2006/math" xmlns:v="urn:schemas-microsoft-com:vml" xmlns:wp14="http://schemas.microsoft.com/office/word/2010/wordprocessingDrawing" xmlns:wp="http://schemas.openxmlformats.org/drawingml/2006/wordprocessingDrawing" xmlns:w10="urn:schemas-microsoft-com:office:word" xmlns:w="http://schemas.openxmlformats.org/wordprocessingml/2006/main" xmlns:w14="http://schemas.microsoft.com/office/word/2010/wordml" xmlns:w15="http://schemas.microsoft.com/office/word/2012/wordml" xmlns:wpg="http://schemas.microsoft.com/office/word/2010/wordprocessingGroup" xmlns:wpi="http://schemas.microsoft.com/office/word/2010/wordprocessingInk" xmlns:wne="http://schemas.microsoft.com/office/word/2006/wordml" xmlns:wps="http://schemas.microsoft.com/office/word/2010/wordprocessingShape" mc:Ignorable="w14 w15 wp14">
+<w:endnotes xmlns:wpc="http://schemas.microsoft.com/office/word/2010/wordprocessingCanvas" xmlns:cx="http://schemas.microsoft.com/office/drawing/2014/chartex" xmlns:cx1="http://schemas.microsoft.com/office/drawing/2015/9/8/chartex" xmlns:cx2="http://schemas.microsoft.com/office/drawing/2015/10/21/chartex" xmlns:cx3="http://schemas.microsoft.com/office/drawing/2016/5/9/chartex" xmlns:cx4="http://schemas.microsoft.com/office/drawing/2016/5/10/chartex" xmlns:cx5="http://schemas.microsoft.com/office/drawing/2016/5/11/chartex" xmlns:cx6="http://schemas.microsoft.com/office/drawing/2016/5/12/chartex" xmlns:cx7="http://schemas.microsoft.com/office/drawing/2016/5/13/chartex" xmlns:cx8="http://schemas.microsoft.com/office/drawing/2016/5/14/chartex" xmlns:mc="http://schemas.openxmlformats.org/markup-compatibility/2006" xmlns:aink="http://schemas.microsoft.com/office/drawing/2016/ink" xmlns:am3d="http://schemas.microsoft.com/office/drawing/2017/model3d" xmlns:o="urn:schemas-microsoft-com:office:office" xmlns:r="http://schemas.openxmlformats.org/officeDocument/2006/relationships" xmlns:m="http://schemas.openxmlformats.org/officeDocument/2006/math" xmlns:v="urn:schemas-microsoft-com:vml" xmlns:wp14="http://schemas.microsoft.com/office/word/2010/wordprocessingDrawing" xmlns:wp="http://schemas.openxmlformats.org/drawingml/2006/wordprocessingDrawing" xmlns:w10="urn:schemas-microsoft-com:office:word" xmlns:w="http://schemas.openxmlformats.org/wordprocessingml/2006/main" xmlns:w14="http://schemas.microsoft.com/office/word/2010/wordml" xmlns:w15="http://schemas.microsoft.com/office/word/2012/wordml" xmlns:w16cid="http://schemas.microsoft.com/office/word/2016/wordml/cid" xmlns:w16se="http://schemas.microsoft.com/office/word/2015/wordml/symex" xmlns:wpg="http://schemas.microsoft.com/office/word/2010/wordprocessingGroup" xmlns:wpi="http://schemas.microsoft.com/office/word/2010/wordprocessingInk" xmlns:wne="http://schemas.microsoft.com/office/word/2006/wordml" xmlns:wps="http://schemas.microsoft.com/office/word/2010/wordprocessingShape" mc:Ignorable="w14 w15 w16se w16cid wp14">
   <w:endnote w:type="separator" w:id="-1">
     <w:p>
       <w:pPr>
@@ -4421,7 +5805,7 @@
 </file>
 
 <file path=word/footer1.xml><?xml version="1.0" encoding="utf-8"?>
-<w:ftr xmlns:wpc="http://schemas.microsoft.com/office/word/2010/wordprocessingCanvas" xmlns:mc="http://schemas.openxmlformats.org/markup-compatibility/2006" xmlns:o="urn:schemas-microsoft-com:office:office" xmlns:r="http://schemas.openxmlformats.org/officeDocument/2006/relationships" xmlns:m="http://schemas.openxmlformats.org/officeDocument/2006/math" xmlns:v="urn:schemas-microsoft-com:vml" xmlns:wp14="http://schemas.microsoft.com/office/word/2010/wordprocessingDrawing" xmlns:wp="http://schemas.openxmlformats.org/drawingml/2006/wordprocessingDrawing" xmlns:w10="urn:schemas-microsoft-com:office:word" xmlns:w="http://schemas.openxmlformats.org/wordprocessingml/2006/main" xmlns:w14="http://schemas.microsoft.com/office/word/2010/wordml" xmlns:w15="http://schemas.microsoft.com/office/word/2012/wordml" xmlns:wpg="http://schemas.microsoft.com/office/word/2010/wordprocessingGroup" xmlns:wpi="http://schemas.microsoft.com/office/word/2010/wordprocessingInk" xmlns:wne="http://schemas.microsoft.com/office/word/2006/wordml" xmlns:wps="http://schemas.microsoft.com/office/word/2010/wordprocessingShape" mc:Ignorable="w14 w15 wp14">
+<w:ftr xmlns:wpc="http://schemas.microsoft.com/office/word/2010/wordprocessingCanvas" xmlns:cx="http://schemas.microsoft.com/office/drawing/2014/chartex" xmlns:cx1="http://schemas.microsoft.com/office/drawing/2015/9/8/chartex" xmlns:cx2="http://schemas.microsoft.com/office/drawing/2015/10/21/chartex" xmlns:cx3="http://schemas.microsoft.com/office/drawing/2016/5/9/chartex" xmlns:cx4="http://schemas.microsoft.com/office/drawing/2016/5/10/chartex" xmlns:cx5="http://schemas.microsoft.com/office/drawing/2016/5/11/chartex" xmlns:cx6="http://schemas.microsoft.com/office/drawing/2016/5/12/chartex" xmlns:cx7="http://schemas.microsoft.com/office/drawing/2016/5/13/chartex" xmlns:cx8="http://schemas.microsoft.com/office/drawing/2016/5/14/chartex" xmlns:mc="http://schemas.openxmlformats.org/markup-compatibility/2006" xmlns:aink="http://schemas.microsoft.com/office/drawing/2016/ink" xmlns:am3d="http://schemas.microsoft.com/office/drawing/2017/model3d" xmlns:o="urn:schemas-microsoft-com:office:office" xmlns:r="http://schemas.openxmlformats.org/officeDocument/2006/relationships" xmlns:m="http://schemas.openxmlformats.org/officeDocument/2006/math" xmlns:v="urn:schemas-microsoft-com:vml" xmlns:wp14="http://schemas.microsoft.com/office/word/2010/wordprocessingDrawing" xmlns:wp="http://schemas.openxmlformats.org/drawingml/2006/wordprocessingDrawing" xmlns:w10="urn:schemas-microsoft-com:office:word" xmlns:w="http://schemas.openxmlformats.org/wordprocessingml/2006/main" xmlns:w14="http://schemas.microsoft.com/office/word/2010/wordml" xmlns:w15="http://schemas.microsoft.com/office/word/2012/wordml" xmlns:w16cid="http://schemas.microsoft.com/office/word/2016/wordml/cid" xmlns:w16se="http://schemas.microsoft.com/office/word/2015/wordml/symex" xmlns:wpg="http://schemas.microsoft.com/office/word/2010/wordprocessingGroup" xmlns:wpi="http://schemas.microsoft.com/office/word/2010/wordprocessingInk" xmlns:wne="http://schemas.microsoft.com/office/word/2006/wordml" xmlns:wps="http://schemas.microsoft.com/office/word/2010/wordprocessingShape" mc:Ignorable="w14 w15 w16se w16cid wp14">
   <w:sdt>
     <w:sdtPr>
       <w:id w:val="-1582824065"/>
@@ -4454,7 +5838,7 @@
           <w:rPr>
             <w:noProof/>
           </w:rPr>
-          <w:t>7</w:t>
+          <w:t>3</w:t>
         </w:r>
         <w:r>
           <w:rPr>
@@ -4474,7 +5858,7 @@
 </file>
 
 <file path=word/footnotes.xml><?xml version="1.0" encoding="utf-8"?>
-<w:footnotes xmlns:wpc="http://schemas.microsoft.com/office/word/2010/wordprocessingCanvas" xmlns:mc="http://schemas.openxmlformats.org/markup-compatibility/2006" xmlns:o="urn:schemas-microsoft-com:office:office" xmlns:r="http://schemas.openxmlformats.org/officeDocument/2006/relationships" xmlns:m="http://schemas.openxmlformats.org/officeDocument/2006/math" xmlns:v="urn:schemas-microsoft-com:vml" xmlns:wp14="http://schemas.microsoft.com/office/word/2010/wordprocessingDrawing" xmlns:wp="http://schemas.openxmlformats.org/drawingml/2006/wordprocessingDrawing" xmlns:w10="urn:schemas-microsoft-com:office:word" xmlns:w="http://schemas.openxmlformats.org/wordprocessingml/2006/main" xmlns:w14="http://schemas.microsoft.com/office/word/2010/wordml" xmlns:w15="http://schemas.microsoft.com/office/word/2012/wordml" xmlns:wpg="http://schemas.microsoft.com/office/word/2010/wordprocessingGroup" xmlns:wpi="http://schemas.microsoft.com/office/word/2010/wordprocessingInk" xmlns:wne="http://schemas.microsoft.com/office/word/2006/wordml" xmlns:wps="http://schemas.microsoft.com/office/word/2010/wordprocessingShape" mc:Ignorable="w14 w15 wp14">
+<w:footnotes xmlns:wpc="http://schemas.microsoft.com/office/word/2010/wordprocessingCanvas" xmlns:cx="http://schemas.microsoft.com/office/drawing/2014/chartex" xmlns:cx1="http://schemas.microsoft.com/office/drawing/2015/9/8/chartex" xmlns:cx2="http://schemas.microsoft.com/office/drawing/2015/10/21/chartex" xmlns:cx3="http://schemas.microsoft.com/office/drawing/2016/5/9/chartex" xmlns:cx4="http://schemas.microsoft.com/office/drawing/2016/5/10/chartex" xmlns:cx5="http://schemas.microsoft.com/office/drawing/2016/5/11/chartex" xmlns:cx6="http://schemas.microsoft.com/office/drawing/2016/5/12/chartex" xmlns:cx7="http://schemas.microsoft.com/office/drawing/2016/5/13/chartex" xmlns:cx8="http://schemas.microsoft.com/office/drawing/2016/5/14/chartex" xmlns:mc="http://schemas.openxmlformats.org/markup-compatibility/2006" xmlns:aink="http://schemas.microsoft.com/office/drawing/2016/ink" xmlns:am3d="http://schemas.microsoft.com/office/drawing/2017/model3d" xmlns:o="urn:schemas-microsoft-com:office:office" xmlns:r="http://schemas.openxmlformats.org/officeDocument/2006/relationships" xmlns:m="http://schemas.openxmlformats.org/officeDocument/2006/math" xmlns:v="urn:schemas-microsoft-com:vml" xmlns:wp14="http://schemas.microsoft.com/office/word/2010/wordprocessingDrawing" xmlns:wp="http://schemas.openxmlformats.org/drawingml/2006/wordprocessingDrawing" xmlns:w10="urn:schemas-microsoft-com:office:word" xmlns:w="http://schemas.openxmlformats.org/wordprocessingml/2006/main" xmlns:w14="http://schemas.microsoft.com/office/word/2010/wordml" xmlns:w15="http://schemas.microsoft.com/office/word/2012/wordml" xmlns:w16cid="http://schemas.microsoft.com/office/word/2016/wordml/cid" xmlns:w16se="http://schemas.microsoft.com/office/word/2015/wordml/symex" xmlns:wpg="http://schemas.microsoft.com/office/word/2010/wordprocessingGroup" xmlns:wpi="http://schemas.microsoft.com/office/word/2010/wordprocessingInk" xmlns:wne="http://schemas.microsoft.com/office/word/2006/wordml" xmlns:wps="http://schemas.microsoft.com/office/word/2010/wordprocessingShape" mc:Ignorable="w14 w15 w16se w16cid wp14">
   <w:footnote w:type="separator" w:id="-1">
     <w:p>
       <w:pPr>
@@ -4499,7 +5883,7 @@
 </file>
 
 <file path=word/header1.xml><?xml version="1.0" encoding="utf-8"?>
-<w:hdr xmlns:wpc="http://schemas.microsoft.com/office/word/2010/wordprocessingCanvas" xmlns:mc="http://schemas.openxmlformats.org/markup-compatibility/2006" xmlns:o="urn:schemas-microsoft-com:office:office" xmlns:r="http://schemas.openxmlformats.org/officeDocument/2006/relationships" xmlns:m="http://schemas.openxmlformats.org/officeDocument/2006/math" xmlns:v="urn:schemas-microsoft-com:vml" xmlns:wp14="http://schemas.microsoft.com/office/word/2010/wordprocessingDrawing" xmlns:wp="http://schemas.openxmlformats.org/drawingml/2006/wordprocessingDrawing" xmlns:w10="urn:schemas-microsoft-com:office:word" xmlns:w="http://schemas.openxmlformats.org/wordprocessingml/2006/main" xmlns:w14="http://schemas.microsoft.com/office/word/2010/wordml" xmlns:w15="http://schemas.microsoft.com/office/word/2012/wordml" xmlns:wpg="http://schemas.microsoft.com/office/word/2010/wordprocessingGroup" xmlns:wpi="http://schemas.microsoft.com/office/word/2010/wordprocessingInk" xmlns:wne="http://schemas.microsoft.com/office/word/2006/wordml" xmlns:wps="http://schemas.microsoft.com/office/word/2010/wordprocessingShape" mc:Ignorable="w14 w15 wp14">
+<w:hdr xmlns:wpc="http://schemas.microsoft.com/office/word/2010/wordprocessingCanvas" xmlns:cx="http://schemas.microsoft.com/office/drawing/2014/chartex" xmlns:cx1="http://schemas.microsoft.com/office/drawing/2015/9/8/chartex" xmlns:cx2="http://schemas.microsoft.com/office/drawing/2015/10/21/chartex" xmlns:cx3="http://schemas.microsoft.com/office/drawing/2016/5/9/chartex" xmlns:cx4="http://schemas.microsoft.com/office/drawing/2016/5/10/chartex" xmlns:cx5="http://schemas.microsoft.com/office/drawing/2016/5/11/chartex" xmlns:cx6="http://schemas.microsoft.com/office/drawing/2016/5/12/chartex" xmlns:cx7="http://schemas.microsoft.com/office/drawing/2016/5/13/chartex" xmlns:cx8="http://schemas.microsoft.com/office/drawing/2016/5/14/chartex" xmlns:mc="http://schemas.openxmlformats.org/markup-compatibility/2006" xmlns:aink="http://schemas.microsoft.com/office/drawing/2016/ink" xmlns:am3d="http://schemas.microsoft.com/office/drawing/2017/model3d" xmlns:o="urn:schemas-microsoft-com:office:office" xmlns:r="http://schemas.openxmlformats.org/officeDocument/2006/relationships" xmlns:m="http://schemas.openxmlformats.org/officeDocument/2006/math" xmlns:v="urn:schemas-microsoft-com:vml" xmlns:wp14="http://schemas.microsoft.com/office/word/2010/wordprocessingDrawing" xmlns:wp="http://schemas.openxmlformats.org/drawingml/2006/wordprocessingDrawing" xmlns:w10="urn:schemas-microsoft-com:office:word" xmlns:w="http://schemas.openxmlformats.org/wordprocessingml/2006/main" xmlns:w14="http://schemas.microsoft.com/office/word/2010/wordml" xmlns:w15="http://schemas.microsoft.com/office/word/2012/wordml" xmlns:w16cid="http://schemas.microsoft.com/office/word/2016/wordml/cid" xmlns:w16se="http://schemas.microsoft.com/office/word/2015/wordml/symex" xmlns:wpg="http://schemas.microsoft.com/office/word/2010/wordprocessingGroup" xmlns:wpi="http://schemas.microsoft.com/office/word/2010/wordprocessingInk" xmlns:wne="http://schemas.microsoft.com/office/word/2006/wordml" xmlns:wps="http://schemas.microsoft.com/office/word/2010/wordprocessingShape" mc:Ignorable="w14 w15 w16se w16cid wp14">
   <w:p>
     <w:pPr>
       <w:pStyle w:val="Header"/>
@@ -4512,7 +5896,7 @@
 </file>
 
 <file path=word/numbering.xml><?xml version="1.0" encoding="utf-8"?>
-<w:numbering xmlns:wpc="http://schemas.microsoft.com/office/word/2010/wordprocessingCanvas" xmlns:mc="http://schemas.openxmlformats.org/markup-compatibility/2006" xmlns:o="urn:schemas-microsoft-com:office:office" xmlns:r="http://schemas.openxmlformats.org/officeDocument/2006/relationships" xmlns:m="http://schemas.openxmlformats.org/officeDocument/2006/math" xmlns:v="urn:schemas-microsoft-com:vml" xmlns:wp14="http://schemas.microsoft.com/office/word/2010/wordprocessingDrawing" xmlns:wp="http://schemas.openxmlformats.org/drawingml/2006/wordprocessingDrawing" xmlns:w10="urn:schemas-microsoft-com:office:word" xmlns:w="http://schemas.openxmlformats.org/wordprocessingml/2006/main" xmlns:w14="http://schemas.microsoft.com/office/word/2010/wordml" xmlns:w15="http://schemas.microsoft.com/office/word/2012/wordml" xmlns:wpg="http://schemas.microsoft.com/office/word/2010/wordprocessingGroup" xmlns:wpi="http://schemas.microsoft.com/office/word/2010/wordprocessingInk" xmlns:wne="http://schemas.microsoft.com/office/word/2006/wordml" xmlns:wps="http://schemas.microsoft.com/office/word/2010/wordprocessingShape" mc:Ignorable="w14 w15 wp14">
+<w:numbering xmlns:wpc="http://schemas.microsoft.com/office/word/2010/wordprocessingCanvas" xmlns:cx="http://schemas.microsoft.com/office/drawing/2014/chartex" xmlns:cx1="http://schemas.microsoft.com/office/drawing/2015/9/8/chartex" xmlns:cx2="http://schemas.microsoft.com/office/drawing/2015/10/21/chartex" xmlns:cx3="http://schemas.microsoft.com/office/drawing/2016/5/9/chartex" xmlns:cx4="http://schemas.microsoft.com/office/drawing/2016/5/10/chartex" xmlns:cx5="http://schemas.microsoft.com/office/drawing/2016/5/11/chartex" xmlns:cx6="http://schemas.microsoft.com/office/drawing/2016/5/12/chartex" xmlns:cx7="http://schemas.microsoft.com/office/drawing/2016/5/13/chartex" xmlns:cx8="http://schemas.microsoft.com/office/drawing/2016/5/14/chartex" xmlns:mc="http://schemas.openxmlformats.org/markup-compatibility/2006" xmlns:aink="http://schemas.microsoft.com/office/drawing/2016/ink" xmlns:am3d="http://schemas.microsoft.com/office/drawing/2017/model3d" xmlns:o="urn:schemas-microsoft-com:office:office" xmlns:r="http://schemas.openxmlformats.org/officeDocument/2006/relationships" xmlns:m="http://schemas.openxmlformats.org/officeDocument/2006/math" xmlns:v="urn:schemas-microsoft-com:vml" xmlns:wp14="http://schemas.microsoft.com/office/word/2010/wordprocessingDrawing" xmlns:wp="http://schemas.openxmlformats.org/drawingml/2006/wordprocessingDrawing" xmlns:w10="urn:schemas-microsoft-com:office:word" xmlns:w="http://schemas.openxmlformats.org/wordprocessingml/2006/main" xmlns:w14="http://schemas.microsoft.com/office/word/2010/wordml" xmlns:w15="http://schemas.microsoft.com/office/word/2012/wordml" xmlns:w16cid="http://schemas.microsoft.com/office/word/2016/wordml/cid" xmlns:w16se="http://schemas.microsoft.com/office/word/2015/wordml/symex" xmlns:wpg="http://schemas.microsoft.com/office/word/2010/wordprocessingGroup" xmlns:wpi="http://schemas.microsoft.com/office/word/2010/wordprocessingInk" xmlns:wne="http://schemas.microsoft.com/office/word/2006/wordml" xmlns:wps="http://schemas.microsoft.com/office/word/2010/wordprocessingShape" mc:Ignorable="w14 w15 w16se w16cid wp14">
   <w:abstractNum w:abstractNumId="0" w15:restartNumberingAfterBreak="0">
     <w:nsid w:val="1482775B"/>
     <w:multiLevelType w:val="multilevel"/>
@@ -4554,7 +5938,7 @@
       <w:lvlText w:val="%1.%2.%3.%4"/>
       <w:lvlJc w:val="left"/>
       <w:pPr>
-        <w:ind w:left="864" w:hanging="864"/>
+        <w:ind w:left="1290" w:hanging="864"/>
       </w:pPr>
     </w:lvl>
     <w:lvl w:ilvl="4">
@@ -4788,7 +6172,10 @@
 </file>
 
 <file path=word/people.xml><?xml version="1.0" encoding="utf-8"?>
-<w15:people xmlns:wpc="http://schemas.microsoft.com/office/word/2010/wordprocessingCanvas" xmlns:mc="http://schemas.openxmlformats.org/markup-compatibility/2006" xmlns:o="urn:schemas-microsoft-com:office:office" xmlns:r="http://schemas.openxmlformats.org/officeDocument/2006/relationships" xmlns:m="http://schemas.openxmlformats.org/officeDocument/2006/math" xmlns:v="urn:schemas-microsoft-com:vml" xmlns:wp14="http://schemas.microsoft.com/office/word/2010/wordprocessingDrawing" xmlns:wp="http://schemas.openxmlformats.org/drawingml/2006/wordprocessingDrawing" xmlns:w10="urn:schemas-microsoft-com:office:word" xmlns:w="http://schemas.openxmlformats.org/wordprocessingml/2006/main" xmlns:w14="http://schemas.microsoft.com/office/word/2010/wordml" xmlns:w15="http://schemas.microsoft.com/office/word/2012/wordml" xmlns:wpg="http://schemas.microsoft.com/office/word/2010/wordprocessingGroup" xmlns:wpi="http://schemas.microsoft.com/office/word/2010/wordprocessingInk" xmlns:wne="http://schemas.microsoft.com/office/word/2006/wordml" xmlns:wps="http://schemas.microsoft.com/office/word/2010/wordprocessingShape" mc:Ignorable="w14 w15 wp14">
+<w15:people xmlns:wpc="http://schemas.microsoft.com/office/word/2010/wordprocessingCanvas" xmlns:cx="http://schemas.microsoft.com/office/drawing/2014/chartex" xmlns:cx1="http://schemas.microsoft.com/office/drawing/2015/9/8/chartex" xmlns:cx2="http://schemas.microsoft.com/office/drawing/2015/10/21/chartex" xmlns:cx3="http://schemas.microsoft.com/office/drawing/2016/5/9/chartex" xmlns:cx4="http://schemas.microsoft.com/office/drawing/2016/5/10/chartex" xmlns:cx5="http://schemas.microsoft.com/office/drawing/2016/5/11/chartex" xmlns:cx6="http://schemas.microsoft.com/office/drawing/2016/5/12/chartex" xmlns:cx7="http://schemas.microsoft.com/office/drawing/2016/5/13/chartex" xmlns:cx8="http://schemas.microsoft.com/office/drawing/2016/5/14/chartex" xmlns:mc="http://schemas.openxmlformats.org/markup-compatibility/2006" xmlns:aink="http://schemas.microsoft.com/office/drawing/2016/ink" xmlns:am3d="http://schemas.microsoft.com/office/drawing/2017/model3d" xmlns:o="urn:schemas-microsoft-com:office:office" xmlns:r="http://schemas.openxmlformats.org/officeDocument/2006/relationships" xmlns:m="http://schemas.openxmlformats.org/officeDocument/2006/math" xmlns:v="urn:schemas-microsoft-com:vml" xmlns:wp14="http://schemas.microsoft.com/office/word/2010/wordprocessingDrawing" xmlns:wp="http://schemas.openxmlformats.org/drawingml/2006/wordprocessingDrawing" xmlns:w10="urn:schemas-microsoft-com:office:word" xmlns:w="http://schemas.openxmlformats.org/wordprocessingml/2006/main" xmlns:w14="http://schemas.microsoft.com/office/word/2010/wordml" xmlns:w15="http://schemas.microsoft.com/office/word/2012/wordml" xmlns:w16cid="http://schemas.microsoft.com/office/word/2016/wordml/cid" xmlns:w16se="http://schemas.microsoft.com/office/word/2015/wordml/symex" xmlns:wpg="http://schemas.microsoft.com/office/word/2010/wordprocessingGroup" xmlns:wpi="http://schemas.microsoft.com/office/word/2010/wordprocessingInk" xmlns:wne="http://schemas.microsoft.com/office/word/2006/wordml" xmlns:wps="http://schemas.microsoft.com/office/word/2010/wordprocessingShape" mc:Ignorable="w14 w15 w16se w16cid wp14">
+  <w15:person w15:author="McKeahnie, Collin">
+    <w15:presenceInfo w15:providerId="AD" w15:userId="S-1-5-21-3116327230-3747694248-558935996-73041"/>
+  </w15:person>
   <w15:person w15:author="Michelle Vinall">
     <w15:presenceInfo w15:providerId="Windows Live" w15:userId="9d56696d303c8ffa"/>
   </w15:person>
@@ -4796,7 +6183,7 @@
 </file>
 
 <file path=word/styles.xml><?xml version="1.0" encoding="utf-8"?>
-<w:styles xmlns:mc="http://schemas.openxmlformats.org/markup-compatibility/2006" xmlns:r="http://schemas.openxmlformats.org/officeDocument/2006/relationships" xmlns:w="http://schemas.openxmlformats.org/wordprocessingml/2006/main" xmlns:w14="http://schemas.microsoft.com/office/word/2010/wordml" xmlns:w15="http://schemas.microsoft.com/office/word/2012/wordml" mc:Ignorable="w14 w15">
+<w:styles xmlns:mc="http://schemas.openxmlformats.org/markup-compatibility/2006" xmlns:r="http://schemas.openxmlformats.org/officeDocument/2006/relationships" xmlns:w="http://schemas.openxmlformats.org/wordprocessingml/2006/main" xmlns:w14="http://schemas.microsoft.com/office/word/2010/wordml" xmlns:w15="http://schemas.microsoft.com/office/word/2012/wordml" xmlns:w16cid="http://schemas.microsoft.com/office/word/2016/wordml/cid" xmlns:w16se="http://schemas.microsoft.com/office/word/2015/wordml/symex" mc:Ignorable="w14 w15 w16se w16cid">
   <w:docDefaults>
     <w:rPrDefault>
       <w:rPr>
@@ -4812,7 +6199,7 @@
       </w:pPr>
     </w:pPrDefault>
   </w:docDefaults>
-  <w:latentStyles w:defLockedState="0" w:defUIPriority="99" w:defSemiHidden="0" w:defUnhideWhenUsed="0" w:defQFormat="0" w:count="371">
+  <w:latentStyles w:defLockedState="0" w:defUIPriority="99" w:defSemiHidden="0" w:defUnhideWhenUsed="0" w:defQFormat="0" w:count="375">
     <w:lsdException w:name="Normal" w:uiPriority="0" w:qFormat="1"/>
     <w:lsdException w:name="heading 1" w:uiPriority="9" w:qFormat="1"/>
     <w:lsdException w:name="heading 2" w:semiHidden="1" w:uiPriority="9" w:unhideWhenUsed="1" w:qFormat="1"/>
@@ -4918,7 +6305,6 @@
     <w:lsdException w:name="HTML Sample" w:semiHidden="1" w:unhideWhenUsed="1"/>
     <w:lsdException w:name="HTML Typewriter" w:semiHidden="1" w:unhideWhenUsed="1"/>
     <w:lsdException w:name="HTML Variable" w:semiHidden="1" w:unhideWhenUsed="1"/>
-    <w:lsdException w:name="Normal Table" w:semiHidden="1" w:unhideWhenUsed="1"/>
     <w:lsdException w:name="annotation subject" w:semiHidden="1" w:unhideWhenUsed="1"/>
     <w:lsdException w:name="No List" w:semiHidden="1" w:unhideWhenUsed="1"/>
     <w:lsdException w:name="Outline List 1" w:semiHidden="1" w:unhideWhenUsed="1"/>
@@ -4962,10 +6348,8 @@
     <w:lsdException w:name="Table Elegant" w:semiHidden="1" w:unhideWhenUsed="1"/>
     <w:lsdException w:name="Table Professional" w:semiHidden="1" w:unhideWhenUsed="1"/>
     <w:lsdException w:name="Table Subtle 1" w:semiHidden="1" w:unhideWhenUsed="1"/>
-    <w:lsdException w:name="Table Subtle 2" w:semiHidden="1" w:unhideWhenUsed="1"/>
     <w:lsdException w:name="Table Web 1" w:semiHidden="1" w:unhideWhenUsed="1"/>
     <w:lsdException w:name="Table Web 2" w:semiHidden="1" w:unhideWhenUsed="1"/>
-    <w:lsdException w:name="Table Web 3" w:semiHidden="1" w:unhideWhenUsed="1"/>
     <w:lsdException w:name="Balloon Text" w:semiHidden="1" w:unhideWhenUsed="1"/>
     <w:lsdException w:name="Table Grid" w:uiPriority="39"/>
     <w:lsdException w:name="Table Theme" w:semiHidden="1" w:unhideWhenUsed="1"/>
@@ -5184,6 +6568,10 @@
     <w:lsdException w:name="List Table 5 Dark Accent 6" w:uiPriority="50"/>
     <w:lsdException w:name="List Table 6 Colorful Accent 6" w:uiPriority="51"/>
     <w:lsdException w:name="List Table 7 Colorful Accent 6" w:uiPriority="52"/>
+    <w:lsdException w:name="Mention" w:semiHidden="1" w:unhideWhenUsed="1"/>
+    <w:lsdException w:name="Smart Hyperlink" w:semiHidden="1" w:unhideWhenUsed="1"/>
+    <w:lsdException w:name="Hashtag" w:semiHidden="1" w:unhideWhenUsed="1"/>
+    <w:lsdException w:name="Unresolved Mention" w:semiHidden="1" w:unhideWhenUsed="1"/>
   </w:latentStyles>
   <w:style w:type="paragraph" w:default="1" w:styleId="Normal">
     <w:name w:val="Normal"/>
@@ -5292,6 +6680,7 @@
         <w:numId w:val="10"/>
       </w:numPr>
       <w:spacing w:before="200" w:after="0"/>
+      <w:ind w:left="864"/>
       <w:outlineLvl w:val="3"/>
     </w:pPr>
     <w:rPr>
@@ -5441,6 +6830,7 @@
   <w:style w:type="character" w:default="1" w:styleId="DefaultParagraphFont">
     <w:name w:val="Default Paragraph Font"/>
     <w:uiPriority w:val="1"/>
+    <w:semiHidden/>
     <w:unhideWhenUsed/>
   </w:style>
   <w:style w:type="table" w:default="1" w:styleId="TableNormal">
@@ -6311,11 +7701,366 @@
       <w:szCs w:val="18"/>
     </w:rPr>
   </w:style>
+  <w:style w:type="table" w:styleId="GridTable3">
+    <w:name w:val="Grid Table 3"/>
+    <w:basedOn w:val="TableNormal"/>
+    <w:uiPriority w:val="48"/>
+    <w:rsid w:val="00AD1541"/>
+    <w:pPr>
+      <w:spacing w:after="0" w:line="240" w:lineRule="auto"/>
+    </w:pPr>
+    <w:tblPr>
+      <w:tblStyleRowBandSize w:val="1"/>
+      <w:tblStyleColBandSize w:val="1"/>
+      <w:tblBorders>
+        <w:top w:val="single" w:sz="4" w:space="0" w:color="666666" w:themeColor="text1" w:themeTint="99"/>
+        <w:left w:val="single" w:sz="4" w:space="0" w:color="666666" w:themeColor="text1" w:themeTint="99"/>
+        <w:bottom w:val="single" w:sz="4" w:space="0" w:color="666666" w:themeColor="text1" w:themeTint="99"/>
+        <w:right w:val="single" w:sz="4" w:space="0" w:color="666666" w:themeColor="text1" w:themeTint="99"/>
+        <w:insideH w:val="single" w:sz="4" w:space="0" w:color="666666" w:themeColor="text1" w:themeTint="99"/>
+        <w:insideV w:val="single" w:sz="4" w:space="0" w:color="666666" w:themeColor="text1" w:themeTint="99"/>
+      </w:tblBorders>
+    </w:tblPr>
+    <w:tblStylePr w:type="firstRow">
+      <w:rPr>
+        <w:b/>
+        <w:bCs/>
+      </w:rPr>
+      <w:tblPr/>
+      <w:tcPr>
+        <w:tcBorders>
+          <w:top w:val="nil"/>
+          <w:left w:val="nil"/>
+          <w:right w:val="nil"/>
+          <w:insideH w:val="nil"/>
+          <w:insideV w:val="nil"/>
+        </w:tcBorders>
+        <w:shd w:val="clear" w:color="auto" w:fill="FFFFFF" w:themeFill="background1"/>
+      </w:tcPr>
+    </w:tblStylePr>
+    <w:tblStylePr w:type="lastRow">
+      <w:rPr>
+        <w:b/>
+        <w:bCs/>
+      </w:rPr>
+      <w:tblPr/>
+      <w:tcPr>
+        <w:tcBorders>
+          <w:left w:val="nil"/>
+          <w:bottom w:val="nil"/>
+          <w:right w:val="nil"/>
+          <w:insideH w:val="nil"/>
+          <w:insideV w:val="nil"/>
+        </w:tcBorders>
+        <w:shd w:val="clear" w:color="auto" w:fill="FFFFFF" w:themeFill="background1"/>
+      </w:tcPr>
+    </w:tblStylePr>
+    <w:tblStylePr w:type="firstCol">
+      <w:pPr>
+        <w:jc w:val="right"/>
+      </w:pPr>
+      <w:rPr>
+        <w:i/>
+        <w:iCs/>
+      </w:rPr>
+      <w:tblPr/>
+      <w:tcPr>
+        <w:tcBorders>
+          <w:top w:val="nil"/>
+          <w:left w:val="nil"/>
+          <w:bottom w:val="nil"/>
+          <w:insideH w:val="nil"/>
+          <w:insideV w:val="nil"/>
+        </w:tcBorders>
+        <w:shd w:val="clear" w:color="auto" w:fill="FFFFFF" w:themeFill="background1"/>
+      </w:tcPr>
+    </w:tblStylePr>
+    <w:tblStylePr w:type="lastCol">
+      <w:rPr>
+        <w:i/>
+        <w:iCs/>
+      </w:rPr>
+      <w:tblPr/>
+      <w:tcPr>
+        <w:tcBorders>
+          <w:top w:val="nil"/>
+          <w:bottom w:val="nil"/>
+          <w:right w:val="nil"/>
+          <w:insideH w:val="nil"/>
+          <w:insideV w:val="nil"/>
+        </w:tcBorders>
+        <w:shd w:val="clear" w:color="auto" w:fill="FFFFFF" w:themeFill="background1"/>
+      </w:tcPr>
+    </w:tblStylePr>
+    <w:tblStylePr w:type="band1Vert">
+      <w:tblPr/>
+      <w:tcPr>
+        <w:shd w:val="clear" w:color="auto" w:fill="CCCCCC" w:themeFill="text1" w:themeFillTint="33"/>
+      </w:tcPr>
+    </w:tblStylePr>
+    <w:tblStylePr w:type="band1Horz">
+      <w:tblPr/>
+      <w:tcPr>
+        <w:shd w:val="clear" w:color="auto" w:fill="CCCCCC" w:themeFill="text1" w:themeFillTint="33"/>
+      </w:tcPr>
+    </w:tblStylePr>
+    <w:tblStylePr w:type="neCell">
+      <w:tblPr/>
+      <w:tcPr>
+        <w:tcBorders>
+          <w:bottom w:val="single" w:sz="4" w:space="0" w:color="666666" w:themeColor="text1" w:themeTint="99"/>
+        </w:tcBorders>
+      </w:tcPr>
+    </w:tblStylePr>
+    <w:tblStylePr w:type="nwCell">
+      <w:tblPr/>
+      <w:tcPr>
+        <w:tcBorders>
+          <w:bottom w:val="single" w:sz="4" w:space="0" w:color="666666" w:themeColor="text1" w:themeTint="99"/>
+        </w:tcBorders>
+      </w:tcPr>
+    </w:tblStylePr>
+    <w:tblStylePr w:type="seCell">
+      <w:tblPr/>
+      <w:tcPr>
+        <w:tcBorders>
+          <w:top w:val="single" w:sz="4" w:space="0" w:color="666666" w:themeColor="text1" w:themeTint="99"/>
+        </w:tcBorders>
+      </w:tcPr>
+    </w:tblStylePr>
+    <w:tblStylePr w:type="swCell">
+      <w:tblPr/>
+      <w:tcPr>
+        <w:tcBorders>
+          <w:top w:val="single" w:sz="4" w:space="0" w:color="666666" w:themeColor="text1" w:themeTint="99"/>
+        </w:tcBorders>
+      </w:tcPr>
+    </w:tblStylePr>
+  </w:style>
+  <w:style w:type="table" w:styleId="GridTable6Colorful">
+    <w:name w:val="Grid Table 6 Colorful"/>
+    <w:basedOn w:val="TableNormal"/>
+    <w:uiPriority w:val="51"/>
+    <w:rsid w:val="00AD1541"/>
+    <w:pPr>
+      <w:spacing w:after="0" w:line="240" w:lineRule="auto"/>
+    </w:pPr>
+    <w:rPr>
+      <w:color w:val="000000" w:themeColor="text1"/>
+    </w:rPr>
+    <w:tblPr>
+      <w:tblStyleRowBandSize w:val="1"/>
+      <w:tblStyleColBandSize w:val="1"/>
+      <w:tblBorders>
+        <w:top w:val="single" w:sz="4" w:space="0" w:color="666666" w:themeColor="text1" w:themeTint="99"/>
+        <w:left w:val="single" w:sz="4" w:space="0" w:color="666666" w:themeColor="text1" w:themeTint="99"/>
+        <w:bottom w:val="single" w:sz="4" w:space="0" w:color="666666" w:themeColor="text1" w:themeTint="99"/>
+        <w:right w:val="single" w:sz="4" w:space="0" w:color="666666" w:themeColor="text1" w:themeTint="99"/>
+        <w:insideH w:val="single" w:sz="4" w:space="0" w:color="666666" w:themeColor="text1" w:themeTint="99"/>
+        <w:insideV w:val="single" w:sz="4" w:space="0" w:color="666666" w:themeColor="text1" w:themeTint="99"/>
+      </w:tblBorders>
+    </w:tblPr>
+    <w:tblStylePr w:type="firstRow">
+      <w:rPr>
+        <w:b/>
+        <w:bCs/>
+      </w:rPr>
+      <w:tblPr/>
+      <w:tcPr>
+        <w:tcBorders>
+          <w:bottom w:val="single" w:sz="12" w:space="0" w:color="666666" w:themeColor="text1" w:themeTint="99"/>
+        </w:tcBorders>
+      </w:tcPr>
+    </w:tblStylePr>
+    <w:tblStylePr w:type="lastRow">
+      <w:rPr>
+        <w:b/>
+        <w:bCs/>
+      </w:rPr>
+      <w:tblPr/>
+      <w:tcPr>
+        <w:tcBorders>
+          <w:top w:val="double" w:sz="4" w:space="0" w:color="666666" w:themeColor="text1" w:themeTint="99"/>
+        </w:tcBorders>
+      </w:tcPr>
+    </w:tblStylePr>
+    <w:tblStylePr w:type="firstCol">
+      <w:rPr>
+        <w:b/>
+        <w:bCs/>
+      </w:rPr>
+    </w:tblStylePr>
+    <w:tblStylePr w:type="lastCol">
+      <w:rPr>
+        <w:b/>
+        <w:bCs/>
+      </w:rPr>
+    </w:tblStylePr>
+    <w:tblStylePr w:type="band1Vert">
+      <w:tblPr/>
+      <w:tcPr>
+        <w:shd w:val="clear" w:color="auto" w:fill="CCCCCC" w:themeFill="text1" w:themeFillTint="33"/>
+      </w:tcPr>
+    </w:tblStylePr>
+    <w:tblStylePr w:type="band1Horz">
+      <w:tblPr/>
+      <w:tcPr>
+        <w:shd w:val="clear" w:color="auto" w:fill="CCCCCC" w:themeFill="text1" w:themeFillTint="33"/>
+      </w:tcPr>
+    </w:tblStylePr>
+  </w:style>
+  <w:style w:type="table" w:styleId="GridTable6Colorful-Accent3">
+    <w:name w:val="Grid Table 6 Colorful Accent 3"/>
+    <w:basedOn w:val="TableNormal"/>
+    <w:uiPriority w:val="51"/>
+    <w:rsid w:val="00AD1541"/>
+    <w:pPr>
+      <w:spacing w:after="0" w:line="240" w:lineRule="auto"/>
+    </w:pPr>
+    <w:rPr>
+      <w:color w:val="7B7B7B" w:themeColor="accent3" w:themeShade="BF"/>
+    </w:rPr>
+    <w:tblPr>
+      <w:tblStyleRowBandSize w:val="1"/>
+      <w:tblStyleColBandSize w:val="1"/>
+      <w:tblBorders>
+        <w:top w:val="single" w:sz="4" w:space="0" w:color="C9C9C9" w:themeColor="accent3" w:themeTint="99"/>
+        <w:left w:val="single" w:sz="4" w:space="0" w:color="C9C9C9" w:themeColor="accent3" w:themeTint="99"/>
+        <w:bottom w:val="single" w:sz="4" w:space="0" w:color="C9C9C9" w:themeColor="accent3" w:themeTint="99"/>
+        <w:right w:val="single" w:sz="4" w:space="0" w:color="C9C9C9" w:themeColor="accent3" w:themeTint="99"/>
+        <w:insideH w:val="single" w:sz="4" w:space="0" w:color="C9C9C9" w:themeColor="accent3" w:themeTint="99"/>
+        <w:insideV w:val="single" w:sz="4" w:space="0" w:color="C9C9C9" w:themeColor="accent3" w:themeTint="99"/>
+      </w:tblBorders>
+    </w:tblPr>
+    <w:tblStylePr w:type="firstRow">
+      <w:rPr>
+        <w:b/>
+        <w:bCs/>
+      </w:rPr>
+      <w:tblPr/>
+      <w:tcPr>
+        <w:tcBorders>
+          <w:bottom w:val="single" w:sz="12" w:space="0" w:color="C9C9C9" w:themeColor="accent3" w:themeTint="99"/>
+        </w:tcBorders>
+      </w:tcPr>
+    </w:tblStylePr>
+    <w:tblStylePr w:type="lastRow">
+      <w:rPr>
+        <w:b/>
+        <w:bCs/>
+      </w:rPr>
+      <w:tblPr/>
+      <w:tcPr>
+        <w:tcBorders>
+          <w:top w:val="double" w:sz="4" w:space="0" w:color="C9C9C9" w:themeColor="accent3" w:themeTint="99"/>
+        </w:tcBorders>
+      </w:tcPr>
+    </w:tblStylePr>
+    <w:tblStylePr w:type="firstCol">
+      <w:rPr>
+        <w:b/>
+        <w:bCs/>
+      </w:rPr>
+    </w:tblStylePr>
+    <w:tblStylePr w:type="lastCol">
+      <w:rPr>
+        <w:b/>
+        <w:bCs/>
+      </w:rPr>
+    </w:tblStylePr>
+    <w:tblStylePr w:type="band1Vert">
+      <w:tblPr/>
+      <w:tcPr>
+        <w:shd w:val="clear" w:color="auto" w:fill="EDEDED" w:themeFill="accent3" w:themeFillTint="33"/>
+      </w:tcPr>
+    </w:tblStylePr>
+    <w:tblStylePr w:type="band1Horz">
+      <w:tblPr/>
+      <w:tcPr>
+        <w:shd w:val="clear" w:color="auto" w:fill="EDEDED" w:themeFill="accent3" w:themeFillTint="33"/>
+      </w:tcPr>
+    </w:tblStylePr>
+  </w:style>
+  <w:style w:type="table" w:styleId="GridTable2">
+    <w:name w:val="Grid Table 2"/>
+    <w:basedOn w:val="TableNormal"/>
+    <w:uiPriority w:val="47"/>
+    <w:rsid w:val="00AD1541"/>
+    <w:pPr>
+      <w:spacing w:after="0" w:line="240" w:lineRule="auto"/>
+    </w:pPr>
+    <w:tblPr>
+      <w:tblStyleRowBandSize w:val="1"/>
+      <w:tblStyleColBandSize w:val="1"/>
+      <w:tblBorders>
+        <w:top w:val="single" w:sz="2" w:space="0" w:color="666666" w:themeColor="text1" w:themeTint="99"/>
+        <w:bottom w:val="single" w:sz="2" w:space="0" w:color="666666" w:themeColor="text1" w:themeTint="99"/>
+        <w:insideH w:val="single" w:sz="2" w:space="0" w:color="666666" w:themeColor="text1" w:themeTint="99"/>
+        <w:insideV w:val="single" w:sz="2" w:space="0" w:color="666666" w:themeColor="text1" w:themeTint="99"/>
+      </w:tblBorders>
+    </w:tblPr>
+    <w:tblStylePr w:type="firstRow">
+      <w:rPr>
+        <w:b/>
+        <w:bCs/>
+      </w:rPr>
+      <w:tblPr/>
+      <w:tcPr>
+        <w:tcBorders>
+          <w:top w:val="nil"/>
+          <w:bottom w:val="single" w:sz="12" w:space="0" w:color="666666" w:themeColor="text1" w:themeTint="99"/>
+          <w:insideH w:val="nil"/>
+          <w:insideV w:val="nil"/>
+        </w:tcBorders>
+        <w:shd w:val="clear" w:color="auto" w:fill="FFFFFF" w:themeFill="background1"/>
+      </w:tcPr>
+    </w:tblStylePr>
+    <w:tblStylePr w:type="lastRow">
+      <w:rPr>
+        <w:b/>
+        <w:bCs/>
+      </w:rPr>
+      <w:tblPr/>
+      <w:tcPr>
+        <w:tcBorders>
+          <w:top w:val="double" w:sz="2" w:space="0" w:color="666666" w:themeColor="text1" w:themeTint="99"/>
+          <w:bottom w:val="nil"/>
+          <w:insideH w:val="nil"/>
+          <w:insideV w:val="nil"/>
+        </w:tcBorders>
+        <w:shd w:val="clear" w:color="auto" w:fill="FFFFFF" w:themeFill="background1"/>
+      </w:tcPr>
+    </w:tblStylePr>
+    <w:tblStylePr w:type="firstCol">
+      <w:rPr>
+        <w:b/>
+        <w:bCs/>
+      </w:rPr>
+    </w:tblStylePr>
+    <w:tblStylePr w:type="lastCol">
+      <w:rPr>
+        <w:b/>
+        <w:bCs/>
+      </w:rPr>
+    </w:tblStylePr>
+    <w:tblStylePr w:type="band1Vert">
+      <w:tblPr/>
+      <w:tcPr>
+        <w:shd w:val="clear" w:color="auto" w:fill="CCCCCC" w:themeFill="text1" w:themeFillTint="33"/>
+      </w:tcPr>
+    </w:tblStylePr>
+    <w:tblStylePr w:type="band1Horz">
+      <w:tblPr/>
+      <w:tcPr>
+        <w:shd w:val="clear" w:color="auto" w:fill="CCCCCC" w:themeFill="text1" w:themeFillTint="33"/>
+      </w:tcPr>
+    </w:tblStylePr>
+  </w:style>
 </w:styles>
 </file>
 
 <file path=word/glossary/document.xml><?xml version="1.0" encoding="utf-8"?>
-<w:glossaryDocument xmlns:wpc="http://schemas.microsoft.com/office/word/2010/wordprocessingCanvas" xmlns:mc="http://schemas.openxmlformats.org/markup-compatibility/2006" xmlns:o="urn:schemas-microsoft-com:office:office" xmlns:r="http://schemas.openxmlformats.org/officeDocument/2006/relationships" xmlns:m="http://schemas.openxmlformats.org/officeDocument/2006/math" xmlns:v="urn:schemas-microsoft-com:vml" xmlns:wp14="http://schemas.microsoft.com/office/word/2010/wordprocessingDrawing" xmlns:wp="http://schemas.openxmlformats.org/drawingml/2006/wordprocessingDrawing" xmlns:w10="urn:schemas-microsoft-com:office:word" xmlns:w="http://schemas.openxmlformats.org/wordprocessingml/2006/main" xmlns:w14="http://schemas.microsoft.com/office/word/2010/wordml" xmlns:w15="http://schemas.microsoft.com/office/word/2012/wordml" xmlns:wpg="http://schemas.microsoft.com/office/word/2010/wordprocessingGroup" xmlns:wpi="http://schemas.microsoft.com/office/word/2010/wordprocessingInk" xmlns:wne="http://schemas.microsoft.com/office/word/2006/wordml" xmlns:wps="http://schemas.microsoft.com/office/word/2010/wordprocessingShape" mc:Ignorable="w14 w15 wp14">
+<w:glossaryDocument xmlns:wpc="http://schemas.microsoft.com/office/word/2010/wordprocessingCanvas" xmlns:cx="http://schemas.microsoft.com/office/drawing/2014/chartex" xmlns:cx1="http://schemas.microsoft.com/office/drawing/2015/9/8/chartex" xmlns:cx2="http://schemas.microsoft.com/office/drawing/2015/10/21/chartex" xmlns:cx3="http://schemas.microsoft.com/office/drawing/2016/5/9/chartex" xmlns:cx4="http://schemas.microsoft.com/office/drawing/2016/5/10/chartex" xmlns:cx5="http://schemas.microsoft.com/office/drawing/2016/5/11/chartex" xmlns:cx6="http://schemas.microsoft.com/office/drawing/2016/5/12/chartex" xmlns:cx7="http://schemas.microsoft.com/office/drawing/2016/5/13/chartex" xmlns:cx8="http://schemas.microsoft.com/office/drawing/2016/5/14/chartex" xmlns:mc="http://schemas.openxmlformats.org/markup-compatibility/2006" xmlns:aink="http://schemas.microsoft.com/office/drawing/2016/ink" xmlns:am3d="http://schemas.microsoft.com/office/drawing/2017/model3d" xmlns:o="urn:schemas-microsoft-com:office:office" xmlns:r="http://schemas.openxmlformats.org/officeDocument/2006/relationships" xmlns:m="http://schemas.openxmlformats.org/officeDocument/2006/math" xmlns:v="urn:schemas-microsoft-com:vml" xmlns:wp14="http://schemas.microsoft.com/office/word/2010/wordprocessingDrawing" xmlns:wp="http://schemas.openxmlformats.org/drawingml/2006/wordprocessingDrawing" xmlns:w10="urn:schemas-microsoft-com:office:word" xmlns:w="http://schemas.openxmlformats.org/wordprocessingml/2006/main" xmlns:w14="http://schemas.microsoft.com/office/word/2010/wordml" xmlns:w15="http://schemas.microsoft.com/office/word/2012/wordml" xmlns:w16cid="http://schemas.microsoft.com/office/word/2016/wordml/cid" xmlns:w16se="http://schemas.microsoft.com/office/word/2015/wordml/symex" xmlns:wpg="http://schemas.microsoft.com/office/word/2010/wordprocessingGroup" xmlns:wpi="http://schemas.microsoft.com/office/word/2010/wordprocessingInk" xmlns:wne="http://schemas.microsoft.com/office/word/2006/wordml" xmlns:wps="http://schemas.microsoft.com/office/word/2010/wordprocessingShape" mc:Ignorable="w14 w15 w16se w16cid wp14">
   <w:docParts>
     <w:docPart>
       <w:docPartPr>
@@ -6339,7 +8084,7 @@
           </w:pPr>
           <w:r>
             <w:rPr>
-              <w:color w:val="2E74B5" w:themeColor="accent1" w:themeShade="BF"/>
+              <w:color w:val="2F5496" w:themeColor="accent1" w:themeShade="BF"/>
             </w:rPr>
             <w:t>[Company name]</w:t>
           </w:r>
@@ -6369,7 +8114,7 @@
           <w:r>
             <w:rPr>
               <w:rFonts w:asciiTheme="majorHAnsi" w:eastAsiaTheme="majorEastAsia" w:hAnsiTheme="majorHAnsi" w:cstheme="majorBidi"/>
-              <w:color w:val="5B9BD5" w:themeColor="accent1"/>
+              <w:color w:val="4472C4" w:themeColor="accent1"/>
               <w:sz w:val="88"/>
               <w:szCs w:val="88"/>
             </w:rPr>
@@ -6400,7 +8145,7 @@
           </w:pPr>
           <w:r>
             <w:rPr>
-              <w:color w:val="2E74B5" w:themeColor="accent1" w:themeShade="BF"/>
+              <w:color w:val="2F5496" w:themeColor="accent1" w:themeShade="BF"/>
             </w:rPr>
             <w:t>[Document subtitle]</w:t>
           </w:r>
@@ -6441,7 +8186,7 @@
 </file>
 
 <file path=word/glossary/fontTable.xml><?xml version="1.0" encoding="utf-8"?>
-<w:fonts xmlns:mc="http://schemas.openxmlformats.org/markup-compatibility/2006" xmlns:r="http://schemas.openxmlformats.org/officeDocument/2006/relationships" xmlns:w="http://schemas.openxmlformats.org/wordprocessingml/2006/main" xmlns:w14="http://schemas.microsoft.com/office/word/2010/wordml" xmlns:w15="http://schemas.microsoft.com/office/word/2012/wordml" mc:Ignorable="w14 w15">
+<w:fonts xmlns:mc="http://schemas.openxmlformats.org/markup-compatibility/2006" xmlns:r="http://schemas.openxmlformats.org/officeDocument/2006/relationships" xmlns:w="http://schemas.openxmlformats.org/wordprocessingml/2006/main" xmlns:w14="http://schemas.microsoft.com/office/word/2010/wordml" xmlns:w15="http://schemas.microsoft.com/office/word/2012/wordml" xmlns:w16cid="http://schemas.microsoft.com/office/word/2016/wordml/cid" xmlns:w16se="http://schemas.microsoft.com/office/word/2015/wordml/symex" mc:Ignorable="w14 w15 w16se w16cid">
   <w:font w:name="Symbol">
     <w:panose1 w:val="05050102010706020507"/>
     <w:charset w:val="02"/>
@@ -6454,7 +8199,7 @@
     <w:charset w:val="00"/>
     <w:family w:val="roman"/>
     <w:pitch w:val="variable"/>
-    <w:sig w:usb0="E0002EFF" w:usb1="C000785B" w:usb2="00000009" w:usb3="00000000" w:csb0="000001FF" w:csb1="00000000"/>
+    <w:sig w:usb0="E0002AFF" w:usb1="C0007843" w:usb2="00000009" w:usb3="00000000" w:csb0="000001FF" w:csb1="00000000"/>
   </w:font>
   <w:font w:name="Courier New">
     <w:panose1 w:val="02070309020205020404"/>
@@ -6475,14 +8220,14 @@
     <w:charset w:val="00"/>
     <w:family w:val="swiss"/>
     <w:pitch w:val="variable"/>
-    <w:sig w:usb0="E0002AFF" w:usb1="C000247B" w:usb2="00000009" w:usb3="00000000" w:csb0="000001FF" w:csb1="00000000"/>
+    <w:sig w:usb0="E0002AFF" w:usb1="4000ACFF" w:usb2="00000001" w:usb3="00000000" w:csb0="000001FF" w:csb1="00000000"/>
   </w:font>
   <w:font w:name="Calibri Light">
     <w:panose1 w:val="020F0302020204030204"/>
     <w:charset w:val="00"/>
     <w:family w:val="swiss"/>
     <w:pitch w:val="variable"/>
-    <w:sig w:usb0="E0002AFF" w:usb1="C000247B" w:usb2="00000009" w:usb3="00000000" w:csb0="000001FF" w:csb1="00000000"/>
+    <w:sig w:usb0="A0002AEF" w:usb1="4000207B" w:usb2="00000000" w:usb3="00000000" w:csb0="000001FF" w:csb1="00000000"/>
   </w:font>
   <w:font w:name="Segoe UI">
     <w:panose1 w:val="020B0502040204020203"/>
@@ -6495,7 +8240,7 @@
 </file>
 
 <file path=word/glossary/settings.xml><?xml version="1.0" encoding="utf-8"?>
-<w:settings xmlns:mc="http://schemas.openxmlformats.org/markup-compatibility/2006" xmlns:o="urn:schemas-microsoft-com:office:office" xmlns:r="http://schemas.openxmlformats.org/officeDocument/2006/relationships" xmlns:m="http://schemas.openxmlformats.org/officeDocument/2006/math" xmlns:v="urn:schemas-microsoft-com:vml" xmlns:w10="urn:schemas-microsoft-com:office:word" xmlns:w="http://schemas.openxmlformats.org/wordprocessingml/2006/main" xmlns:w14="http://schemas.microsoft.com/office/word/2010/wordml" xmlns:w15="http://schemas.microsoft.com/office/word/2012/wordml" xmlns:sl="http://schemas.openxmlformats.org/schemaLibrary/2006/main" mc:Ignorable="w14 w15">
+<w:settings xmlns:mc="http://schemas.openxmlformats.org/markup-compatibility/2006" xmlns:o="urn:schemas-microsoft-com:office:office" xmlns:r="http://schemas.openxmlformats.org/officeDocument/2006/relationships" xmlns:m="http://schemas.openxmlformats.org/officeDocument/2006/math" xmlns:v="urn:schemas-microsoft-com:vml" xmlns:w10="urn:schemas-microsoft-com:office:word" xmlns:w="http://schemas.openxmlformats.org/wordprocessingml/2006/main" xmlns:w14="http://schemas.microsoft.com/office/word/2010/wordml" xmlns:w15="http://schemas.microsoft.com/office/word/2012/wordml" xmlns:w16cid="http://schemas.microsoft.com/office/word/2016/wordml/cid" xmlns:w16se="http://schemas.microsoft.com/office/word/2015/wordml/symex" xmlns:sl="http://schemas.openxmlformats.org/schemaLibrary/2006/main" mc:Ignorable="w14 w15 w16se w16cid">
   <w:view w:val="normal"/>
   <w:defaultTabStop w:val="720"/>
   <w:characterSpacingControl w:val="doNotCompress"/>
@@ -6506,10 +8251,12 @@
     <w:compatSetting w:name="enableOpenTypeFeatures" w:uri="http://schemas.microsoft.com/office/word" w:val="1"/>
     <w:compatSetting w:name="doNotFlipMirrorIndents" w:uri="http://schemas.microsoft.com/office/word" w:val="1"/>
     <w:compatSetting w:name="differentiateMultirowTableHeaders" w:uri="http://schemas.microsoft.com/office/word" w:val="1"/>
+    <w:compatSetting w:name="useWord2013TrackBottomHyphenation" w:uri="http://schemas.microsoft.com/office/word" w:val="1"/>
   </w:compat>
   <w:rsids>
     <w:rsidRoot w:val="002813A8"/>
     <w:rsid w:val="002813A8"/>
+    <w:rsid w:val="008035DC"/>
   </w:rsids>
   <m:mathPr>
     <m:mathFont m:val="Cambria Math"/>
@@ -6533,7 +8280,7 @@
 </file>
 
 <file path=word/glossary/styles.xml><?xml version="1.0" encoding="utf-8"?>
-<w:styles xmlns:mc="http://schemas.openxmlformats.org/markup-compatibility/2006" xmlns:r="http://schemas.openxmlformats.org/officeDocument/2006/relationships" xmlns:w="http://schemas.openxmlformats.org/wordprocessingml/2006/main" xmlns:w14="http://schemas.microsoft.com/office/word/2010/wordml" xmlns:w15="http://schemas.microsoft.com/office/word/2012/wordml" mc:Ignorable="w14 w15">
+<w:styles xmlns:mc="http://schemas.openxmlformats.org/markup-compatibility/2006" xmlns:r="http://schemas.openxmlformats.org/officeDocument/2006/relationships" xmlns:w="http://schemas.openxmlformats.org/wordprocessingml/2006/main" xmlns:w14="http://schemas.microsoft.com/office/word/2010/wordml" xmlns:w15="http://schemas.microsoft.com/office/word/2012/wordml" xmlns:w16cid="http://schemas.microsoft.com/office/word/2016/wordml/cid" xmlns:w16se="http://schemas.microsoft.com/office/word/2015/wordml/symex" mc:Ignorable="w14 w15 w16se w16cid">
   <w:docDefaults>
     <w:rPrDefault>
       <w:rPr>
@@ -6549,7 +8296,7 @@
       </w:pPr>
     </w:pPrDefault>
   </w:docDefaults>
-  <w:latentStyles w:defLockedState="0" w:defUIPriority="99" w:defSemiHidden="0" w:defUnhideWhenUsed="0" w:defQFormat="0" w:count="371">
+  <w:latentStyles w:defLockedState="0" w:defUIPriority="99" w:defSemiHidden="0" w:defUnhideWhenUsed="0" w:defQFormat="0" w:count="375">
     <w:lsdException w:name="Normal" w:uiPriority="0" w:qFormat="1"/>
     <w:lsdException w:name="heading 1" w:uiPriority="9" w:qFormat="1"/>
     <w:lsdException w:name="heading 2" w:semiHidden="1" w:uiPriority="9" w:unhideWhenUsed="1" w:qFormat="1"/>
@@ -6655,7 +8402,6 @@
     <w:lsdException w:name="HTML Sample" w:semiHidden="1" w:unhideWhenUsed="1"/>
     <w:lsdException w:name="HTML Typewriter" w:semiHidden="1" w:unhideWhenUsed="1"/>
     <w:lsdException w:name="HTML Variable" w:semiHidden="1" w:unhideWhenUsed="1"/>
-    <w:lsdException w:name="Normal Table" w:semiHidden="1" w:unhideWhenUsed="1"/>
     <w:lsdException w:name="annotation subject" w:semiHidden="1" w:unhideWhenUsed="1"/>
     <w:lsdException w:name="No List" w:semiHidden="1" w:unhideWhenUsed="1"/>
     <w:lsdException w:name="Outline List 1" w:semiHidden="1" w:unhideWhenUsed="1"/>
@@ -6699,10 +8445,8 @@
     <w:lsdException w:name="Table Elegant" w:semiHidden="1" w:unhideWhenUsed="1"/>
     <w:lsdException w:name="Table Professional" w:semiHidden="1" w:unhideWhenUsed="1"/>
     <w:lsdException w:name="Table Subtle 1" w:semiHidden="1" w:unhideWhenUsed="1"/>
-    <w:lsdException w:name="Table Subtle 2" w:semiHidden="1" w:unhideWhenUsed="1"/>
     <w:lsdException w:name="Table Web 1" w:semiHidden="1" w:unhideWhenUsed="1"/>
     <w:lsdException w:name="Table Web 2" w:semiHidden="1" w:unhideWhenUsed="1"/>
-    <w:lsdException w:name="Table Web 3" w:semiHidden="1" w:unhideWhenUsed="1"/>
     <w:lsdException w:name="Balloon Text" w:semiHidden="1" w:unhideWhenUsed="1"/>
     <w:lsdException w:name="Table Grid" w:uiPriority="39"/>
     <w:lsdException w:name="Table Theme" w:semiHidden="1" w:unhideWhenUsed="1"/>
@@ -6921,6 +8665,10 @@
     <w:lsdException w:name="List Table 5 Dark Accent 6" w:uiPriority="50"/>
     <w:lsdException w:name="List Table 6 Colorful Accent 6" w:uiPriority="51"/>
     <w:lsdException w:name="List Table 7 Colorful Accent 6" w:uiPriority="52"/>
+    <w:lsdException w:name="Mention" w:semiHidden="1" w:unhideWhenUsed="1"/>
+    <w:lsdException w:name="Smart Hyperlink" w:semiHidden="1" w:unhideWhenUsed="1"/>
+    <w:lsdException w:name="Hashtag" w:semiHidden="1" w:unhideWhenUsed="1"/>
+    <w:lsdException w:name="Unresolved Mention" w:semiHidden="1" w:unhideWhenUsed="1"/>
   </w:latentStyles>
   <w:style w:type="paragraph" w:default="1" w:styleId="Normal">
     <w:name w:val="Normal"/>
@@ -7015,7 +8763,7 @@
 </file>
 
 <file path=word/glossary/webSettings.xml><?xml version="1.0" encoding="utf-8"?>
-<w:webSettings xmlns:mc="http://schemas.openxmlformats.org/markup-compatibility/2006" xmlns:r="http://schemas.openxmlformats.org/officeDocument/2006/relationships" xmlns:w="http://schemas.openxmlformats.org/wordprocessingml/2006/main" xmlns:w14="http://schemas.microsoft.com/office/word/2010/wordml" xmlns:w15="http://schemas.microsoft.com/office/word/2012/wordml" mc:Ignorable="w14 w15">
+<w:webSettings xmlns:mc="http://schemas.openxmlformats.org/markup-compatibility/2006" xmlns:r="http://schemas.openxmlformats.org/officeDocument/2006/relationships" xmlns:w="http://schemas.openxmlformats.org/wordprocessingml/2006/main" xmlns:w14="http://schemas.microsoft.com/office/word/2010/wordml" xmlns:w15="http://schemas.microsoft.com/office/word/2012/wordml" xmlns:w16cid="http://schemas.microsoft.com/office/word/2016/wordml/cid" xmlns:w16se="http://schemas.microsoft.com/office/word/2015/wordml/symex" mc:Ignorable="w14 w15 w16se w16cid">
   <w:optimizeForBrowser/>
   <w:allowPNG/>
 </w:webSettings>
@@ -7287,7 +9035,7 @@
 </file>
 
 <file path=customXml/itemProps1.xml><?xml version="1.0" encoding="utf-8"?>
-<ds:datastoreItem xmlns:ds="http://schemas.openxmlformats.org/officeDocument/2006/customXml" ds:itemID="{AB73C298-CC9A-4180-A5B3-F5C2AD522B8C}">
+<ds:datastoreItem xmlns:ds="http://schemas.openxmlformats.org/officeDocument/2006/customXml" ds:itemID="{7CE994B2-C7FA-4D79-83EA-D2C6B61C641B}">
   <ds:schemaRefs>
     <ds:schemaRef ds:uri="http://schemas.openxmlformats.org/officeDocument/2006/bibliography"/>
   </ds:schemaRefs>

</xml_diff>